<commit_message>
update workflow2 and TODO list
</commit_message>
<xml_diff>
--- a/share/techdoc/workflow2.docx
+++ b/share/techdoc/workflow2.docx
@@ -610,7 +610,20 @@
         <w:rPr>
           <w:lang w:val="en-US"/>
         </w:rPr>
-        <w:t xml:space="preserve"> that may be longer (one item with more than one annotation) or shorter (items without any annotation) than </w:t>
+        <w:t xml:space="preserve"> that may be longer (one item with more than one </w:t>
+      </w:r>
+      <w:r>
+        <w:rPr>
+          <w:b/>
+          <w:lang w:val="en-US"/>
+        </w:rPr>
+        <w:t>annotation</w:t>
+      </w:r>
+      <w:r>
+        <w:rPr>
+          <w:lang w:val="en-US"/>
+        </w:rPr>
+        <w:t xml:space="preserve">) or shorter (items without any annotation) than </w:t>
       </w:r>
       <w:proofErr w:type="spellStart"/>
       <w:r>
@@ -624,283 +637,19 @@
         <w:rPr>
           <w:lang w:val="en-US"/>
         </w:rPr>
+        <w:t xml:space="preserve"> with only two columns (only one annotation)</w:t>
+      </w:r>
+      <w:r>
+        <w:rPr>
+          <w:lang w:val="en-US"/>
+        </w:rPr>
         <w:t xml:space="preserve"> : .txt</w:t>
       </w:r>
-    </w:p>
-    <w:p>
-      <w:pPr>
-        <w:rPr>
-          <w:lang w:val="en-US"/>
-        </w:rPr>
-      </w:pPr>
-      <w:proofErr w:type="gramStart"/>
-      <w:r>
-        <w:rPr>
-          <w:lang w:val="en-US"/>
-        </w:rPr>
-        <w:t>Action :</w:t>
-      </w:r>
-      <w:proofErr w:type="gramEnd"/>
-    </w:p>
-    <w:p>
-      <w:pPr>
-        <w:pStyle w:val="Paragraphedeliste"/>
-        <w:numPr>
-          <w:ilvl w:val="0"/>
-          <w:numId w:val="4"/>
-        </w:numPr>
-        <w:rPr>
-          <w:lang w:val="en-US"/>
-        </w:rPr>
-      </w:pPr>
-      <w:r>
-        <w:rPr>
-          <w:lang w:val="en-US"/>
-        </w:rPr>
-        <w:t xml:space="preserve">merge on id  + add of a column </w:t>
-      </w:r>
-      <w:r>
-        <w:rPr>
-          <w:lang w:val="en-US"/>
-        </w:rPr>
-        <w:t>named “</w:t>
-      </w:r>
-      <w:proofErr w:type="spellStart"/>
-      <w:r>
-        <w:rPr>
-          <w:b/>
-          <w:lang w:val="en-US"/>
-        </w:rPr>
-        <w:t>experimental_level</w:t>
-      </w:r>
-      <w:proofErr w:type="spellEnd"/>
-      <w:r>
-        <w:rPr>
-          <w:lang w:val="en-US"/>
-        </w:rPr>
-        <w:t xml:space="preserve">” </w:t>
-      </w:r>
-      <w:r>
-        <w:rPr>
-          <w:lang w:val="en-US"/>
-        </w:rPr>
-        <w:t xml:space="preserve">-&gt; </w:t>
-      </w:r>
-      <w:proofErr w:type="spellStart"/>
-      <w:r>
-        <w:rPr>
-          <w:b/>
-          <w:lang w:val="en-US"/>
-        </w:rPr>
-        <w:t>extendedres_ith</w:t>
-      </w:r>
-      <w:proofErr w:type="spellEnd"/>
-    </w:p>
-    <w:p>
-      <w:pPr>
-        <w:pStyle w:val="Paragraphedeliste"/>
-        <w:numPr>
-          <w:ilvl w:val="0"/>
-          <w:numId w:val="4"/>
-        </w:numPr>
-        <w:rPr>
-          <w:lang w:val="en-US"/>
-        </w:rPr>
-      </w:pPr>
-      <w:r>
-        <w:rPr>
-          <w:lang w:val="en-US"/>
-        </w:rPr>
-        <w:t xml:space="preserve">At the end -&gt; </w:t>
-      </w:r>
-      <w:proofErr w:type="spellStart"/>
-      <w:r>
-        <w:rPr>
-          <w:lang w:val="en-US"/>
-        </w:rPr>
-        <w:t>rbind</w:t>
-      </w:r>
-      <w:proofErr w:type="spellEnd"/>
-      <w:r>
-        <w:rPr>
-          <w:lang w:val="en-US"/>
-        </w:rPr>
-        <w:t xml:space="preserve"> of all the </w:t>
-      </w:r>
-      <w:proofErr w:type="spellStart"/>
-      <w:r>
-        <w:rPr>
-          <w:lang w:val="en-US"/>
-        </w:rPr>
-        <w:t>extendedres</w:t>
-      </w:r>
-      <w:r>
-        <w:rPr>
-          <w:lang w:val="en-US"/>
-        </w:rPr>
-        <w:t>_ith</w:t>
-      </w:r>
-      <w:proofErr w:type="spellEnd"/>
-      <w:r>
-        <w:rPr>
-          <w:lang w:val="en-US"/>
-        </w:rPr>
-        <w:t xml:space="preserve"> -&gt; </w:t>
-      </w:r>
-      <w:proofErr w:type="spellStart"/>
-      <w:r>
-        <w:rPr>
-          <w:lang w:val="en-US"/>
-        </w:rPr>
-        <w:t>extendedres</w:t>
-      </w:r>
-      <w:proofErr w:type="spellEnd"/>
-    </w:p>
-    <w:p>
-      <w:pPr>
-        <w:rPr>
-          <w:b/>
-          <w:lang w:val="en-US"/>
-        </w:rPr>
-      </w:pPr>
-      <w:r>
-        <w:rPr>
-          <w:b/>
-          <w:lang w:val="en-US"/>
-        </w:rPr>
-        <w:t>Page 2</w:t>
-      </w:r>
-    </w:p>
-    <w:p>
-      <w:pPr>
-        <w:rPr>
-          <w:lang w:val="en-US"/>
-        </w:rPr>
-      </w:pPr>
-      <w:r>
-        <w:rPr>
-          <w:lang w:val="en-US"/>
-        </w:rPr>
-        <w:t xml:space="preserve">Numerical </w:t>
-      </w:r>
-      <w:proofErr w:type="gramStart"/>
-      <w:r>
-        <w:rPr>
-          <w:lang w:val="en-US"/>
-        </w:rPr>
-        <w:t>input :</w:t>
-      </w:r>
-      <w:proofErr w:type="gramEnd"/>
-      <w:r>
-        <w:rPr>
-          <w:lang w:val="en-US"/>
-        </w:rPr>
-        <w:t xml:space="preserve"> </w:t>
-      </w:r>
-      <w:r>
-        <w:rPr>
-          <w:lang w:val="en-US"/>
-        </w:rPr>
-        <w:t>minim</w:t>
-      </w:r>
-      <w:r>
-        <w:rPr>
-          <w:lang w:val="en-US"/>
-        </w:rPr>
-        <w:t xml:space="preserve">al number of </w:t>
-      </w:r>
-      <w:r>
-        <w:rPr>
-          <w:lang w:val="en-US"/>
-        </w:rPr>
-        <w:t>items (</w:t>
-      </w:r>
-      <w:r>
-        <w:rPr>
-          <w:lang w:val="en-US"/>
-        </w:rPr>
-        <w:t xml:space="preserve">default 3, from 1 to 10 </w:t>
-      </w:r>
-      <w:r>
-        <w:rPr>
-          <w:lang w:val="en-US"/>
-        </w:rPr>
-        <w:t>) to keep the item</w:t>
-      </w:r>
-      <w:r>
-        <w:rPr>
-          <w:lang w:val="en-US"/>
-        </w:rPr>
-        <w:t xml:space="preserve"> for</w:t>
-      </w:r>
-      <w:r>
-        <w:rPr>
-          <w:lang w:val="en-US"/>
-        </w:rPr>
-        <w:t xml:space="preserve"> one factor level</w:t>
-      </w:r>
-    </w:p>
-    <w:p>
-      <w:r>
-        <w:rPr>
-          <w:lang w:val="en-US"/>
-        </w:rPr>
-        <w:t xml:space="preserve">Do we keep the item in the other factor levels if it appears more than </w:t>
-      </w:r>
-      <w:proofErr w:type="spellStart"/>
-      <w:r>
-        <w:rPr>
-          <w:lang w:val="en-US"/>
-        </w:rPr>
-        <w:t>min_nb_of_items</w:t>
-      </w:r>
-      <w:proofErr w:type="spellEnd"/>
-      <w:r>
-        <w:rPr>
-          <w:lang w:val="en-US"/>
-        </w:rPr>
-        <w:t xml:space="preserve"> in another factor </w:t>
-      </w:r>
-      <w:proofErr w:type="gramStart"/>
-      <w:r>
-        <w:rPr>
-          <w:lang w:val="en-US"/>
-        </w:rPr>
-        <w:t>level ?</w:t>
-      </w:r>
-      <w:proofErr w:type="gramEnd"/>
-      <w:r>
-        <w:rPr>
-          <w:lang w:val="en-US"/>
-        </w:rPr>
-        <w:t xml:space="preserve"> </w:t>
-      </w:r>
-      <w:r>
-        <w:t xml:space="preserve">YES </w:t>
-      </w:r>
-      <w:r>
-        <w:t xml:space="preserve">or </w:t>
-      </w:r>
-      <w:proofErr w:type="spellStart"/>
-      <w:r>
-        <w:t>give</w:t>
-      </w:r>
-      <w:proofErr w:type="spellEnd"/>
-      <w:r>
-        <w:t xml:space="preserve"> the </w:t>
-      </w:r>
-      <w:proofErr w:type="spellStart"/>
-      <w:r>
-        <w:t>choice</w:t>
-      </w:r>
-      <w:proofErr w:type="spellEnd"/>
-    </w:p>
-    <w:p>
-      <w:r>
-        <w:rPr>
-          <w:highlight w:val="yellow"/>
-        </w:rPr>
-        <w:t>METTRE UNE FONCTION dans le package pour cela ?</w:t>
+      <w:r>
+        <w:rPr>
+          <w:lang w:val="en-US"/>
+        </w:rPr>
+        <w:t xml:space="preserve"> (check in defensive programming that there is no duplicated lines and remove duplicate lines with a warning in case)</w:t>
       </w:r>
       <w:bookmarkStart w:id="0" w:name="_GoBack"/>
       <w:bookmarkEnd w:id="0"/>
@@ -911,6 +660,314 @@
           <w:lang w:val="en-US"/>
         </w:rPr>
       </w:pPr>
+      <w:proofErr w:type="gramStart"/>
+      <w:r>
+        <w:rPr>
+          <w:lang w:val="en-US"/>
+        </w:rPr>
+        <w:t>Action :</w:t>
+      </w:r>
+      <w:proofErr w:type="gramEnd"/>
+    </w:p>
+    <w:p>
+      <w:pPr>
+        <w:pStyle w:val="Paragraphedeliste"/>
+        <w:numPr>
+          <w:ilvl w:val="0"/>
+          <w:numId w:val="4"/>
+        </w:numPr>
+        <w:rPr>
+          <w:lang w:val="en-US"/>
+        </w:rPr>
+      </w:pPr>
+      <w:r>
+        <w:rPr>
+          <w:lang w:val="en-US"/>
+        </w:rPr>
+        <w:t xml:space="preserve">merge on id  + add of a column </w:t>
+      </w:r>
+      <w:r>
+        <w:rPr>
+          <w:lang w:val="en-US"/>
+        </w:rPr>
+        <w:t>named “</w:t>
+      </w:r>
+      <w:proofErr w:type="spellStart"/>
+      <w:r>
+        <w:rPr>
+          <w:b/>
+          <w:lang w:val="en-US"/>
+        </w:rPr>
+        <w:t>experimental_level</w:t>
+      </w:r>
+      <w:proofErr w:type="spellEnd"/>
+      <w:r>
+        <w:rPr>
+          <w:lang w:val="en-US"/>
+        </w:rPr>
+        <w:t xml:space="preserve">” </w:t>
+      </w:r>
+      <w:r>
+        <w:rPr>
+          <w:lang w:val="en-US"/>
+        </w:rPr>
+        <w:t xml:space="preserve">-&gt; </w:t>
+      </w:r>
+      <w:proofErr w:type="spellStart"/>
+      <w:r>
+        <w:rPr>
+          <w:b/>
+          <w:lang w:val="en-US"/>
+        </w:rPr>
+        <w:t>extendedres_ith</w:t>
+      </w:r>
+      <w:proofErr w:type="spellEnd"/>
+    </w:p>
+    <w:p>
+      <w:pPr>
+        <w:pStyle w:val="Paragraphedeliste"/>
+        <w:numPr>
+          <w:ilvl w:val="0"/>
+          <w:numId w:val="4"/>
+        </w:numPr>
+        <w:rPr>
+          <w:lang w:val="en-US"/>
+        </w:rPr>
+      </w:pPr>
+      <w:r>
+        <w:rPr>
+          <w:lang w:val="en-US"/>
+        </w:rPr>
+        <w:t xml:space="preserve">At the end -&gt; </w:t>
+      </w:r>
+      <w:proofErr w:type="spellStart"/>
+      <w:r>
+        <w:rPr>
+          <w:lang w:val="en-US"/>
+        </w:rPr>
+        <w:t>rbind</w:t>
+      </w:r>
+      <w:proofErr w:type="spellEnd"/>
+      <w:r>
+        <w:rPr>
+          <w:lang w:val="en-US"/>
+        </w:rPr>
+        <w:t xml:space="preserve"> of all the </w:t>
+      </w:r>
+      <w:proofErr w:type="spellStart"/>
+      <w:r>
+        <w:rPr>
+          <w:lang w:val="en-US"/>
+        </w:rPr>
+        <w:t>extendedres</w:t>
+      </w:r>
+      <w:r>
+        <w:rPr>
+          <w:lang w:val="en-US"/>
+        </w:rPr>
+        <w:t>_ith</w:t>
+      </w:r>
+      <w:proofErr w:type="spellEnd"/>
+      <w:r>
+        <w:rPr>
+          <w:lang w:val="en-US"/>
+        </w:rPr>
+        <w:t xml:space="preserve"> -&gt; </w:t>
+      </w:r>
+      <w:proofErr w:type="spellStart"/>
+      <w:r>
+        <w:rPr>
+          <w:lang w:val="en-US"/>
+        </w:rPr>
+        <w:t>extendedres</w:t>
+      </w:r>
+      <w:proofErr w:type="spellEnd"/>
+    </w:p>
+    <w:p>
+      <w:pPr>
+        <w:rPr>
+          <w:b/>
+          <w:lang w:val="en-US"/>
+        </w:rPr>
+      </w:pPr>
+      <w:r>
+        <w:rPr>
+          <w:b/>
+          <w:lang w:val="en-US"/>
+        </w:rPr>
+        <w:t>Page 2</w:t>
+      </w:r>
+    </w:p>
+    <w:p>
+      <w:pPr>
+        <w:rPr>
+          <w:lang w:val="en-US"/>
+        </w:rPr>
+      </w:pPr>
+      <w:r>
+        <w:rPr>
+          <w:lang w:val="en-US"/>
+        </w:rPr>
+        <w:t xml:space="preserve">Numerical </w:t>
+      </w:r>
+      <w:proofErr w:type="gramStart"/>
+      <w:r>
+        <w:rPr>
+          <w:lang w:val="en-US"/>
+        </w:rPr>
+        <w:t>input :</w:t>
+      </w:r>
+      <w:proofErr w:type="gramEnd"/>
+      <w:r>
+        <w:rPr>
+          <w:lang w:val="en-US"/>
+        </w:rPr>
+        <w:t xml:space="preserve"> </w:t>
+      </w:r>
+      <w:r>
+        <w:rPr>
+          <w:lang w:val="en-US"/>
+        </w:rPr>
+        <w:t>minim</w:t>
+      </w:r>
+      <w:r>
+        <w:rPr>
+          <w:lang w:val="en-US"/>
+        </w:rPr>
+        <w:t xml:space="preserve">al number of </w:t>
+      </w:r>
+      <w:r>
+        <w:rPr>
+          <w:lang w:val="en-US"/>
+        </w:rPr>
+        <w:t>items (</w:t>
+      </w:r>
+      <w:r>
+        <w:rPr>
+          <w:lang w:val="en-US"/>
+        </w:rPr>
+        <w:t xml:space="preserve">default 3, from 1 to 10 </w:t>
+      </w:r>
+      <w:r>
+        <w:rPr>
+          <w:lang w:val="en-US"/>
+        </w:rPr>
+        <w:t>) to keep the item</w:t>
+      </w:r>
+      <w:r>
+        <w:rPr>
+          <w:lang w:val="en-US"/>
+        </w:rPr>
+        <w:t xml:space="preserve"> for</w:t>
+      </w:r>
+      <w:r>
+        <w:rPr>
+          <w:lang w:val="en-US"/>
+        </w:rPr>
+        <w:t xml:space="preserve"> one factor level</w:t>
+      </w:r>
+    </w:p>
+    <w:p>
+      <w:pPr>
+        <w:rPr>
+          <w:lang w:val="en-US"/>
+        </w:rPr>
+      </w:pPr>
+      <w:r>
+        <w:rPr>
+          <w:lang w:val="en-US"/>
+        </w:rPr>
+        <w:t xml:space="preserve">Do we keep the item in the other factor levels if it appears more than </w:t>
+      </w:r>
+      <w:proofErr w:type="spellStart"/>
+      <w:r>
+        <w:rPr>
+          <w:lang w:val="en-US"/>
+        </w:rPr>
+        <w:t>min_nb_of_items</w:t>
+      </w:r>
+      <w:proofErr w:type="spellEnd"/>
+      <w:r>
+        <w:rPr>
+          <w:lang w:val="en-US"/>
+        </w:rPr>
+        <w:t xml:space="preserve"> in another factor </w:t>
+      </w:r>
+      <w:proofErr w:type="gramStart"/>
+      <w:r>
+        <w:rPr>
+          <w:lang w:val="en-US"/>
+        </w:rPr>
+        <w:t>level ?</w:t>
+      </w:r>
+      <w:proofErr w:type="gramEnd"/>
+      <w:r>
+        <w:rPr>
+          <w:lang w:val="en-US"/>
+        </w:rPr>
+        <w:t xml:space="preserve"> </w:t>
+      </w:r>
+      <w:r>
+        <w:rPr>
+          <w:lang w:val="en-US"/>
+        </w:rPr>
+        <w:t xml:space="preserve">YES </w:t>
+      </w:r>
+      <w:r>
+        <w:rPr>
+          <w:lang w:val="en-US"/>
+        </w:rPr>
+        <w:t>or give the choice</w:t>
+      </w:r>
+      <w:r>
+        <w:rPr>
+          <w:lang w:val="en-US"/>
+        </w:rPr>
+        <w:t xml:space="preserve">. For the moment we calculate the max </w:t>
+      </w:r>
+      <w:proofErr w:type="spellStart"/>
+      <w:r>
+        <w:rPr>
+          <w:lang w:val="en-US"/>
+        </w:rPr>
+        <w:t>nb</w:t>
+      </w:r>
+      <w:proofErr w:type="spellEnd"/>
+      <w:r>
+        <w:rPr>
+          <w:lang w:val="en-US"/>
+        </w:rPr>
+        <w:t xml:space="preserve"> of items per pathway per </w:t>
+      </w:r>
+      <w:proofErr w:type="gramStart"/>
+      <w:r>
+        <w:rPr>
+          <w:lang w:val="en-US"/>
+        </w:rPr>
+        <w:t xml:space="preserve">experimental  </w:t>
+      </w:r>
+      <w:r>
+        <w:rPr>
+          <w:lang w:val="en-US"/>
+        </w:rPr>
+        <w:t>level</w:t>
+      </w:r>
+      <w:proofErr w:type="gramEnd"/>
+    </w:p>
+    <w:p>
+      <w:r>
+        <w:rPr>
+          <w:highlight w:val="yellow"/>
+        </w:rPr>
+        <w:t>METTRE UNE FONCTION dans le package pour cela ?</w:t>
+      </w:r>
+    </w:p>
+    <w:p>
+      <w:pPr>
+        <w:rPr>
+          <w:lang w:val="en-US"/>
+        </w:rPr>
+      </w:pPr>
       <w:r>
         <w:rPr>
           <w:lang w:val="en-US"/>
@@ -948,13 +1005,80 @@
         <w:rPr>
           <w:lang w:val="en-US"/>
         </w:rPr>
-        <w:t>Ordering of the annotations : alphabetic order, or order of apparition</w:t>
-      </w:r>
-      <w:r>
-        <w:rPr>
-          <w:lang w:val="en-US"/>
-        </w:rPr>
-        <w:t xml:space="preserve"> (chosen by the user) in the input, ordered by total number of items in all the experimental levels</w:t>
+        <w:t xml:space="preserve">Ordering of the annotations : </w:t>
+      </w:r>
+      <w:r>
+        <w:rPr>
+          <w:b/>
+          <w:lang w:val="en-US"/>
+        </w:rPr>
+        <w:t>alphabetic order</w:t>
+      </w:r>
+      <w:r>
+        <w:rPr>
+          <w:lang w:val="en-US"/>
+        </w:rPr>
+        <w:t>, or order of apparition</w:t>
+      </w:r>
+      <w:r>
+        <w:rPr>
+          <w:lang w:val="en-US"/>
+        </w:rPr>
+        <w:t xml:space="preserve"> (chosen by the user</w:t>
+      </w:r>
+      <w:r>
+        <w:rPr>
+          <w:lang w:val="en-US"/>
+        </w:rPr>
+        <w:t xml:space="preserve"> – NOT POSSIBLE FROM a.txt File</w:t>
+      </w:r>
+      <w:r>
+        <w:rPr>
+          <w:lang w:val="en-US"/>
+        </w:rPr>
+        <w:t xml:space="preserve">) in the input, </w:t>
+      </w:r>
+      <w:r>
+        <w:rPr>
+          <w:b/>
+          <w:lang w:val="en-US"/>
+        </w:rPr>
+        <w:t xml:space="preserve">ordered by total number of items in all the </w:t>
+      </w:r>
+      <w:r>
+        <w:rPr>
+          <w:b/>
+          <w:lang w:val="en-US"/>
+        </w:rPr>
+        <w:lastRenderedPageBreak/>
+        <w:t>experimental levels</w:t>
+      </w:r>
+      <w:r>
+        <w:rPr>
+          <w:b/>
+          <w:lang w:val="en-US"/>
+        </w:rPr>
+        <w:t xml:space="preserve"> (or if only one experimental level : ordered by number of items</w:t>
+      </w:r>
+      <w:r>
+        <w:rPr>
+          <w:lang w:val="en-US"/>
+        </w:rPr>
+        <w:t xml:space="preserve">), </w:t>
+      </w:r>
+      <w:r>
+        <w:rPr>
+          <w:b/>
+          <w:lang w:val="en-US"/>
+        </w:rPr>
+        <w:t xml:space="preserve">and if only one experimental level : ordered by BMD summary </w:t>
+      </w:r>
+      <w:r>
+        <w:rPr>
+          <w:b/>
+          <w:lang w:val="en-US"/>
+        </w:rPr>
+        <w:t>value</w:t>
       </w:r>
     </w:p>
     <w:p>
@@ -1006,68 +1130,1254 @@
         <w:rPr>
           <w:lang w:val="en-US"/>
         </w:rPr>
+        <w:t>Trendplot</w:t>
+      </w:r>
+      <w:proofErr w:type="spellEnd"/>
+      <w:r>
+        <w:rPr>
+          <w:lang w:val="en-US"/>
+        </w:rPr>
+        <w:t xml:space="preserve"> and sensitivity</w:t>
+      </w:r>
+    </w:p>
+    <w:p>
+      <w:pPr>
+        <w:rPr>
+          <w:lang w:val="en-US"/>
+        </w:rPr>
+      </w:pPr>
+      <w:proofErr w:type="spellStart"/>
+      <w:proofErr w:type="gramStart"/>
+      <w:r>
+        <w:rPr>
+          <w:lang w:val="en-US"/>
+        </w:rPr>
+        <w:t>t</w:t>
+      </w:r>
+      <w:r>
+        <w:rPr>
+          <w:lang w:val="en-US"/>
+        </w:rPr>
+        <w:t>rendplot</w:t>
+      </w:r>
+      <w:proofErr w:type="spellEnd"/>
+      <w:r>
+        <w:rPr>
+          <w:lang w:val="en-US"/>
+        </w:rPr>
+        <w:t>()</w:t>
+      </w:r>
+      <w:proofErr w:type="gramEnd"/>
+      <w:r>
+        <w:rPr>
+          <w:lang w:val="en-US"/>
+        </w:rPr>
+        <w:t xml:space="preserve"> </w:t>
+      </w:r>
+    </w:p>
+    <w:p>
+      <w:pPr>
+        <w:pStyle w:val="Paragraphedeliste"/>
+        <w:numPr>
+          <w:ilvl w:val="0"/>
+          <w:numId w:val="3"/>
+        </w:numPr>
+        <w:rPr>
+          <w:lang w:val="en-US"/>
+        </w:rPr>
+      </w:pPr>
+      <w:r>
+        <w:rPr>
+          <w:lang w:val="en-US"/>
+        </w:rPr>
+        <w:t>(</w:t>
+      </w:r>
+      <w:proofErr w:type="spellStart"/>
+      <w:r>
+        <w:rPr>
+          <w:lang w:val="en-US"/>
+        </w:rPr>
+        <w:t>extendedres</w:t>
+      </w:r>
+      <w:proofErr w:type="spellEnd"/>
+      <w:r>
+        <w:rPr>
+          <w:lang w:val="en-US"/>
+        </w:rPr>
+        <w:t>)</w:t>
+      </w:r>
+    </w:p>
+    <w:p>
+      <w:pPr>
+        <w:pStyle w:val="Paragraphedeliste"/>
+        <w:numPr>
+          <w:ilvl w:val="0"/>
+          <w:numId w:val="3"/>
+        </w:numPr>
+        <w:rPr>
+          <w:lang w:val="en-US"/>
+        </w:rPr>
+      </w:pPr>
+      <w:r>
+        <w:rPr>
+          <w:lang w:val="en-US"/>
+        </w:rPr>
+        <w:t>(group = annotation)</w:t>
+      </w:r>
+    </w:p>
+    <w:p>
+      <w:pPr>
+        <w:pStyle w:val="Paragraphedeliste"/>
+        <w:numPr>
+          <w:ilvl w:val="0"/>
+          <w:numId w:val="3"/>
+        </w:numPr>
+        <w:rPr>
+          <w:lang w:val="en-US"/>
+        </w:rPr>
+      </w:pPr>
+      <w:r>
+        <w:rPr>
+          <w:lang w:val="en-US"/>
+        </w:rPr>
+        <w:t>(</w:t>
+      </w:r>
+      <w:proofErr w:type="spellStart"/>
+      <w:r>
+        <w:rPr>
+          <w:lang w:val="en-US"/>
+        </w:rPr>
+        <w:t>facetby</w:t>
+      </w:r>
+      <w:proofErr w:type="spellEnd"/>
+      <w:r>
+        <w:rPr>
+          <w:lang w:val="en-US"/>
+        </w:rPr>
+        <w:t xml:space="preserve"> = label)</w:t>
+      </w:r>
+    </w:p>
+    <w:p>
+      <w:pPr>
+        <w:pStyle w:val="Paragraphedeliste"/>
+        <w:numPr>
+          <w:ilvl w:val="0"/>
+          <w:numId w:val="3"/>
+        </w:numPr>
+        <w:rPr>
+          <w:lang w:val="en-US"/>
+        </w:rPr>
+      </w:pPr>
+      <w:proofErr w:type="spellStart"/>
+      <w:r>
+        <w:rPr>
+          <w:lang w:val="en-US"/>
+        </w:rPr>
+        <w:t>add.color</w:t>
+      </w:r>
+      <w:proofErr w:type="spellEnd"/>
+      <w:r>
+        <w:rPr>
+          <w:lang w:val="en-US"/>
+        </w:rPr>
+        <w:t xml:space="preserve"> = TRUE</w:t>
+      </w:r>
+    </w:p>
+    <w:p>
+      <w:pPr>
+        <w:rPr>
+          <w:lang w:val="en-US"/>
+        </w:rPr>
+      </w:pPr>
+      <w:proofErr w:type="spellStart"/>
+      <w:proofErr w:type="gramStart"/>
+      <w:r>
+        <w:rPr>
+          <w:lang w:val="en-US"/>
+        </w:rPr>
+        <w:t>sensitivityplot</w:t>
+      </w:r>
+      <w:proofErr w:type="spellEnd"/>
+      <w:r>
+        <w:rPr>
+          <w:lang w:val="en-US"/>
+        </w:rPr>
+        <w:t>()</w:t>
+      </w:r>
+      <w:proofErr w:type="gramEnd"/>
+    </w:p>
+    <w:p>
+      <w:pPr>
+        <w:pStyle w:val="Paragraphedeliste"/>
+        <w:numPr>
+          <w:ilvl w:val="0"/>
+          <w:numId w:val="3"/>
+        </w:numPr>
+        <w:rPr>
+          <w:lang w:val="en-US"/>
+        </w:rPr>
+      </w:pPr>
+      <w:r>
+        <w:rPr>
+          <w:lang w:val="en-US"/>
+        </w:rPr>
+        <w:t>(</w:t>
+      </w:r>
+      <w:proofErr w:type="spellStart"/>
+      <w:r>
+        <w:rPr>
+          <w:lang w:val="en-US"/>
+        </w:rPr>
+        <w:t>extendedres</w:t>
+      </w:r>
+      <w:proofErr w:type="spellEnd"/>
+      <w:r>
+        <w:rPr>
+          <w:lang w:val="en-US"/>
+        </w:rPr>
+        <w:t>)</w:t>
+      </w:r>
+    </w:p>
+    <w:p>
+      <w:pPr>
+        <w:pStyle w:val="Paragraphedeliste"/>
+        <w:numPr>
+          <w:ilvl w:val="0"/>
+          <w:numId w:val="3"/>
+        </w:numPr>
+        <w:rPr>
+          <w:lang w:val="en-US"/>
+        </w:rPr>
+      </w:pPr>
+      <w:r>
+        <w:rPr>
+          <w:lang w:val="en-US"/>
+        </w:rPr>
+        <w:t xml:space="preserve">BMD type = </w:t>
+      </w:r>
+      <w:r>
+        <w:rPr>
+          <w:lang w:val="en-US"/>
+        </w:rPr>
+        <w:t>(“</w:t>
+      </w:r>
+      <w:proofErr w:type="spellStart"/>
+      <w:r>
+        <w:rPr>
+          <w:lang w:val="en-US"/>
+        </w:rPr>
+        <w:t>zSD</w:t>
+      </w:r>
+      <w:proofErr w:type="spellEnd"/>
+      <w:r>
+        <w:rPr>
+          <w:lang w:val="en-US"/>
+        </w:rPr>
+        <w:t>”, “</w:t>
+      </w:r>
+      <w:proofErr w:type="spellStart"/>
+      <w:r>
+        <w:rPr>
+          <w:lang w:val="en-US"/>
+        </w:rPr>
+        <w:t>xfold</w:t>
+      </w:r>
+      <w:proofErr w:type="spellEnd"/>
+      <w:r>
+        <w:rPr>
+          <w:lang w:val="en-US"/>
+        </w:rPr>
+        <w:t>”)</w:t>
+      </w:r>
+    </w:p>
+    <w:p>
+      <w:pPr>
+        <w:pStyle w:val="Paragraphedeliste"/>
+        <w:numPr>
+          <w:ilvl w:val="0"/>
+          <w:numId w:val="3"/>
+        </w:numPr>
+        <w:rPr>
+          <w:lang w:val="en-US"/>
+        </w:rPr>
+      </w:pPr>
+      <w:r>
+        <w:rPr>
+          <w:lang w:val="en-US"/>
+        </w:rPr>
+        <w:t>BMD summary = c(“</w:t>
+      </w:r>
+      <w:proofErr w:type="spellStart"/>
+      <w:r>
+        <w:rPr>
+          <w:lang w:val="en-US"/>
+        </w:rPr>
+        <w:t>first.quartile</w:t>
+      </w:r>
+      <w:proofErr w:type="spellEnd"/>
+      <w:r>
+        <w:rPr>
+          <w:lang w:val="en-US"/>
+        </w:rPr>
+        <w:t>”, “median”, “</w:t>
+      </w:r>
+      <w:proofErr w:type="spellStart"/>
+      <w:r>
+        <w:rPr>
+          <w:lang w:val="en-US"/>
+        </w:rPr>
+        <w:t>median.and.IQR</w:t>
+      </w:r>
+      <w:proofErr w:type="spellEnd"/>
+      <w:r>
+        <w:rPr>
+          <w:lang w:val="en-US"/>
+        </w:rPr>
+        <w:t>”)</w:t>
+      </w:r>
+    </w:p>
+    <w:p>
+      <w:pPr>
+        <w:pStyle w:val="Paragraphedeliste"/>
+        <w:numPr>
+          <w:ilvl w:val="0"/>
+          <w:numId w:val="3"/>
+        </w:numPr>
+        <w:rPr>
+          <w:lang w:val="en-US"/>
+        </w:rPr>
+      </w:pPr>
+      <w:r>
+        <w:rPr>
+          <w:lang w:val="en-US"/>
+        </w:rPr>
+        <w:t>(group = annotation)</w:t>
+      </w:r>
+    </w:p>
+    <w:p>
+      <w:pPr>
+        <w:pStyle w:val="Paragraphedeliste"/>
+        <w:numPr>
+          <w:ilvl w:val="0"/>
+          <w:numId w:val="3"/>
+        </w:numPr>
+        <w:rPr>
+          <w:lang w:val="en-US"/>
+        </w:rPr>
+      </w:pPr>
+      <w:proofErr w:type="spellStart"/>
+      <w:r>
+        <w:rPr>
+          <w:lang w:val="en-US"/>
+        </w:rPr>
+        <w:t>colorby</w:t>
+      </w:r>
+      <w:proofErr w:type="spellEnd"/>
+      <w:r>
+        <w:rPr>
+          <w:lang w:val="en-US"/>
+        </w:rPr>
+        <w:t xml:space="preserve"> = label or nothing</w:t>
+      </w:r>
+    </w:p>
+    <w:p>
+      <w:pPr>
+        <w:pStyle w:val="Paragraphedeliste"/>
+        <w:numPr>
+          <w:ilvl w:val="0"/>
+          <w:numId w:val="3"/>
+        </w:numPr>
+        <w:rPr>
+          <w:lang w:val="en-US"/>
+        </w:rPr>
+      </w:pPr>
+      <w:r>
+        <w:rPr>
+          <w:lang w:val="en-US"/>
+        </w:rPr>
+        <w:t xml:space="preserve">if no </w:t>
+      </w:r>
+      <w:proofErr w:type="spellStart"/>
+      <w:r>
+        <w:rPr>
+          <w:lang w:val="en-US"/>
+        </w:rPr>
+        <w:t>colorby</w:t>
+      </w:r>
+      <w:proofErr w:type="spellEnd"/>
+      <w:r>
+        <w:rPr>
+          <w:lang w:val="en-US"/>
+        </w:rPr>
+        <w:t xml:space="preserve"> </w:t>
+      </w:r>
+      <w:proofErr w:type="spellStart"/>
+      <w:r>
+        <w:rPr>
+          <w:lang w:val="en-US"/>
+        </w:rPr>
+        <w:t>ECDF_plot</w:t>
+      </w:r>
+      <w:proofErr w:type="spellEnd"/>
+      <w:r>
+        <w:rPr>
+          <w:lang w:val="en-US"/>
+        </w:rPr>
+        <w:t xml:space="preserve"> = TRUE</w:t>
+      </w:r>
+    </w:p>
+    <w:p>
+      <w:pPr>
+        <w:pStyle w:val="Paragraphedeliste"/>
+        <w:numPr>
+          <w:ilvl w:val="0"/>
+          <w:numId w:val="3"/>
+        </w:numPr>
+        <w:rPr>
+          <w:lang w:val="en-US"/>
+        </w:rPr>
+      </w:pPr>
+      <w:proofErr w:type="spellStart"/>
+      <w:r>
+        <w:rPr>
+          <w:lang w:val="en-US"/>
+        </w:rPr>
+        <w:t>BMD_log_transfo</w:t>
+      </w:r>
+      <w:proofErr w:type="spellEnd"/>
+      <w:r>
+        <w:rPr>
+          <w:lang w:val="en-US"/>
+        </w:rPr>
+        <w:t xml:space="preserve"> = FALSE</w:t>
+      </w:r>
+    </w:p>
+    <w:p>
+      <w:pPr>
+        <w:rPr>
+          <w:lang w:val="en-US"/>
+        </w:rPr>
+      </w:pPr>
+      <w:r>
+        <w:rPr>
+          <w:lang w:val="en-US"/>
+        </w:rPr>
+        <w:t>Each with possible exportation of the plot</w:t>
+      </w:r>
+    </w:p>
+    <w:p>
+      <w:pPr>
+        <w:rPr>
+          <w:b/>
+          <w:lang w:val="en-US"/>
+        </w:rPr>
+      </w:pPr>
+      <w:r>
+        <w:rPr>
+          <w:b/>
+          <w:lang w:val="en-US"/>
+        </w:rPr>
+        <w:t>Page 3</w:t>
+      </w:r>
+    </w:p>
+    <w:p>
+      <w:pPr>
+        <w:rPr>
+          <w:lang w:val="en-US"/>
+        </w:rPr>
+      </w:pPr>
+      <w:r>
+        <w:rPr>
+          <w:lang w:val="en-US"/>
+        </w:rPr>
+        <w:t>Put again the input of page 2 with the last value proposed by the user as the default value</w:t>
+      </w:r>
+    </w:p>
+    <w:p>
+      <w:pPr>
+        <w:rPr>
+          <w:lang w:val="en-US"/>
+        </w:rPr>
+      </w:pPr>
+      <w:r>
+        <w:rPr>
+          <w:lang w:val="en-US"/>
+        </w:rPr>
+        <w:t xml:space="preserve">Optional focus on some </w:t>
+      </w:r>
+      <w:proofErr w:type="gramStart"/>
+      <w:r>
+        <w:rPr>
+          <w:lang w:val="en-US"/>
+        </w:rPr>
+        <w:t>annotations</w:t>
+      </w:r>
+      <w:r>
+        <w:rPr>
+          <w:lang w:val="en-US"/>
+        </w:rPr>
+        <w:t xml:space="preserve"> :</w:t>
+      </w:r>
+      <w:proofErr w:type="gramEnd"/>
+      <w:r>
+        <w:rPr>
+          <w:lang w:val="en-US"/>
+        </w:rPr>
+        <w:t xml:space="preserve"> </w:t>
+      </w:r>
+      <w:r>
+        <w:rPr>
+          <w:lang w:val="en-US"/>
+        </w:rPr>
+        <w:t>mark the chosen annotations (</w:t>
+      </w:r>
+      <w:r>
+        <w:rPr>
+          <w:lang w:val="en-US"/>
+        </w:rPr>
+        <w:t>by default</w:t>
+      </w:r>
+      <w:r>
+        <w:rPr>
+          <w:lang w:val="en-US"/>
+        </w:rPr>
+        <w:t xml:space="preserve"> none are marked) with a button to mark all</w:t>
+      </w:r>
+    </w:p>
+    <w:p>
+      <w:pPr>
+        <w:rPr>
+          <w:lang w:val="en-US"/>
+        </w:rPr>
+      </w:pPr>
+    </w:p>
+    <w:p>
+      <w:pPr>
+        <w:rPr>
+          <w:lang w:val="en-US"/>
+        </w:rPr>
+      </w:pPr>
+      <w:r>
+        <w:rPr>
+          <w:b/>
+          <w:lang w:val="en-US"/>
+        </w:rPr>
+        <w:t xml:space="preserve">Common arguments </w:t>
+      </w:r>
+      <w:r>
+        <w:rPr>
+          <w:b/>
+          <w:lang w:val="en-US"/>
+        </w:rPr>
+        <w:t>(in bold)</w:t>
+      </w:r>
+      <w:r>
+        <w:rPr>
+          <w:lang w:val="en-US"/>
+        </w:rPr>
+        <w:t xml:space="preserve"> </w:t>
+      </w:r>
+      <w:r>
+        <w:rPr>
+          <w:lang w:val="en-US"/>
+        </w:rPr>
+        <w:t>so only one question for both functions, except add.CI</w:t>
+      </w:r>
+      <w:r>
+        <w:rPr>
+          <w:lang w:val="en-US"/>
+        </w:rPr>
+        <w:t xml:space="preserve"> and </w:t>
+      </w:r>
+      <w:proofErr w:type="spellStart"/>
+      <w:r>
+        <w:rPr>
+          <w:lang w:val="en-US"/>
+        </w:rPr>
+        <w:t>colorby</w:t>
+      </w:r>
+      <w:proofErr w:type="spellEnd"/>
+      <w:r>
+        <w:rPr>
+          <w:lang w:val="en-US"/>
+        </w:rPr>
+        <w:t xml:space="preserve"> </w:t>
+      </w:r>
+    </w:p>
+    <w:p>
+      <w:pPr>
+        <w:rPr>
+          <w:lang w:val="en-US"/>
+        </w:rPr>
+      </w:pPr>
+      <w:proofErr w:type="spellStart"/>
+      <w:proofErr w:type="gramStart"/>
+      <w:r>
+        <w:rPr>
+          <w:lang w:val="en-US"/>
+        </w:rPr>
+        <w:t>bmdplot</w:t>
+      </w:r>
+      <w:proofErr w:type="spellEnd"/>
+      <w:r>
+        <w:rPr>
+          <w:lang w:val="en-US"/>
+        </w:rPr>
+        <w:t>()</w:t>
+      </w:r>
+      <w:proofErr w:type="gramEnd"/>
+    </w:p>
+    <w:p>
+      <w:pPr>
+        <w:pStyle w:val="Paragraphedeliste"/>
+        <w:numPr>
+          <w:ilvl w:val="0"/>
+          <w:numId w:val="2"/>
+        </w:numPr>
+        <w:rPr>
+          <w:b/>
+          <w:lang w:val="en-US"/>
+        </w:rPr>
+      </w:pPr>
+      <w:r>
+        <w:rPr>
+          <w:b/>
+          <w:lang w:val="en-US"/>
+        </w:rPr>
+        <w:t>(</w:t>
+      </w:r>
+      <w:proofErr w:type="spellStart"/>
+      <w:r>
+        <w:rPr>
+          <w:b/>
+          <w:lang w:val="en-US"/>
+        </w:rPr>
+        <w:t>E</w:t>
+      </w:r>
+      <w:r>
+        <w:rPr>
+          <w:b/>
+          <w:lang w:val="en-US"/>
+        </w:rPr>
+        <w:t>xtendedres</w:t>
+      </w:r>
+      <w:proofErr w:type="spellEnd"/>
+      <w:r>
+        <w:rPr>
+          <w:b/>
+          <w:lang w:val="en-US"/>
+        </w:rPr>
+        <w:t>)</w:t>
+      </w:r>
+    </w:p>
+    <w:p>
+      <w:pPr>
+        <w:pStyle w:val="Paragraphedeliste"/>
+        <w:numPr>
+          <w:ilvl w:val="0"/>
+          <w:numId w:val="2"/>
+        </w:numPr>
+        <w:rPr>
+          <w:b/>
+          <w:lang w:val="en-US"/>
+        </w:rPr>
+      </w:pPr>
+      <w:r>
+        <w:rPr>
+          <w:b/>
+          <w:lang w:val="en-US"/>
+        </w:rPr>
+        <w:t>BMD type = (“</w:t>
+      </w:r>
+      <w:proofErr w:type="spellStart"/>
+      <w:r>
+        <w:rPr>
+          <w:b/>
+          <w:lang w:val="en-US"/>
+        </w:rPr>
+        <w:t>zSD</w:t>
+      </w:r>
+      <w:proofErr w:type="spellEnd"/>
+      <w:r>
+        <w:rPr>
+          <w:b/>
+          <w:lang w:val="en-US"/>
+        </w:rPr>
+        <w:t>”, “</w:t>
+      </w:r>
+      <w:proofErr w:type="spellStart"/>
+      <w:r>
+        <w:rPr>
+          <w:b/>
+          <w:lang w:val="en-US"/>
+        </w:rPr>
+        <w:t>xfold</w:t>
+      </w:r>
+      <w:proofErr w:type="spellEnd"/>
+      <w:r>
+        <w:rPr>
+          <w:b/>
+          <w:lang w:val="en-US"/>
+        </w:rPr>
+        <w:t>”)</w:t>
+      </w:r>
+    </w:p>
+    <w:p>
+      <w:pPr>
+        <w:pStyle w:val="Paragraphedeliste"/>
+        <w:numPr>
+          <w:ilvl w:val="0"/>
+          <w:numId w:val="2"/>
+        </w:numPr>
+        <w:rPr>
+          <w:lang w:val="en-US"/>
+        </w:rPr>
+      </w:pPr>
+      <w:r>
+        <w:rPr>
+          <w:lang w:val="en-US"/>
+        </w:rPr>
+        <w:t>add.CI = FALSE</w:t>
+      </w:r>
+    </w:p>
+    <w:p>
+      <w:pPr>
+        <w:pStyle w:val="Paragraphedeliste"/>
+        <w:numPr>
+          <w:ilvl w:val="0"/>
+          <w:numId w:val="2"/>
+        </w:numPr>
+        <w:rPr>
+          <w:b/>
+          <w:lang w:val="en-US"/>
+        </w:rPr>
+      </w:pPr>
+      <w:proofErr w:type="spellStart"/>
+      <w:r>
+        <w:rPr>
+          <w:b/>
+          <w:lang w:val="en-US"/>
+        </w:rPr>
+        <w:t>facetby</w:t>
+      </w:r>
+      <w:proofErr w:type="spellEnd"/>
+      <w:r>
+        <w:rPr>
+          <w:b/>
+          <w:lang w:val="en-US"/>
+        </w:rPr>
+        <w:t xml:space="preserve"> </w:t>
+      </w:r>
+      <w:r>
+        <w:rPr>
+          <w:b/>
+          <w:lang w:val="en-US"/>
+        </w:rPr>
+        <w:t xml:space="preserve">(for columns) </w:t>
+      </w:r>
+      <w:r>
+        <w:rPr>
+          <w:b/>
+          <w:lang w:val="en-US"/>
+        </w:rPr>
+        <w:t>= annotation</w:t>
+      </w:r>
+      <w:r>
+        <w:rPr>
+          <w:b/>
+          <w:lang w:val="en-US"/>
+        </w:rPr>
+        <w:t xml:space="preserve"> or label or none</w:t>
+      </w:r>
+    </w:p>
+    <w:p>
+      <w:pPr>
+        <w:pStyle w:val="Paragraphedeliste"/>
+        <w:numPr>
+          <w:ilvl w:val="0"/>
+          <w:numId w:val="2"/>
+        </w:numPr>
+        <w:rPr>
+          <w:b/>
+          <w:lang w:val="en-US"/>
+        </w:rPr>
+      </w:pPr>
+      <w:r>
+        <w:rPr>
+          <w:b/>
+          <w:lang w:val="en-US"/>
+        </w:rPr>
+        <w:t xml:space="preserve">facetby2 </w:t>
+      </w:r>
+      <w:r>
+        <w:rPr>
+          <w:b/>
+          <w:lang w:val="en-US"/>
+        </w:rPr>
+        <w:t xml:space="preserve">(for rows) </w:t>
+      </w:r>
+      <w:r>
+        <w:rPr>
+          <w:b/>
+          <w:lang w:val="en-US"/>
+        </w:rPr>
+        <w:t>= label or annotation</w:t>
+      </w:r>
+      <w:r>
+        <w:rPr>
+          <w:b/>
+          <w:lang w:val="en-US"/>
+        </w:rPr>
+        <w:t xml:space="preserve"> or none (conditioned by </w:t>
+      </w:r>
+      <w:proofErr w:type="spellStart"/>
+      <w:r>
+        <w:rPr>
+          <w:b/>
+          <w:lang w:val="en-US"/>
+        </w:rPr>
+        <w:t>facetby</w:t>
+      </w:r>
+      <w:proofErr w:type="spellEnd"/>
+      <w:r>
+        <w:rPr>
+          <w:b/>
+          <w:lang w:val="en-US"/>
+        </w:rPr>
+        <w:t>)</w:t>
+      </w:r>
+    </w:p>
+    <w:p>
+      <w:pPr>
+        <w:pStyle w:val="Paragraphedeliste"/>
+        <w:numPr>
+          <w:ilvl w:val="0"/>
+          <w:numId w:val="2"/>
+        </w:numPr>
+        <w:rPr>
+          <w:lang w:val="en-US"/>
+        </w:rPr>
+      </w:pPr>
+      <w:proofErr w:type="spellStart"/>
+      <w:r>
+        <w:rPr>
+          <w:lang w:val="en-US"/>
+        </w:rPr>
+        <w:t>colorby</w:t>
+      </w:r>
+      <w:proofErr w:type="spellEnd"/>
+      <w:r>
+        <w:rPr>
+          <w:lang w:val="en-US"/>
+        </w:rPr>
+        <w:t xml:space="preserve"> </w:t>
+      </w:r>
+      <w:r>
+        <w:rPr>
+          <w:lang w:val="en-US"/>
+        </w:rPr>
+        <w:t xml:space="preserve">(select input in the columns of </w:t>
+      </w:r>
+      <w:proofErr w:type="spellStart"/>
+      <w:r>
+        <w:rPr>
+          <w:lang w:val="en-US"/>
+        </w:rPr>
+        <w:t>extendedres</w:t>
+      </w:r>
+      <w:proofErr w:type="spellEnd"/>
+      <w:r>
+        <w:rPr>
+          <w:lang w:val="en-US"/>
+        </w:rPr>
+        <w:t>)</w:t>
+      </w:r>
+    </w:p>
+    <w:p>
+      <w:pPr>
+        <w:pStyle w:val="Paragraphedeliste"/>
+        <w:numPr>
+          <w:ilvl w:val="0"/>
+          <w:numId w:val="2"/>
+        </w:numPr>
+        <w:rPr>
+          <w:lang w:val="en-US"/>
+        </w:rPr>
+      </w:pPr>
+      <w:proofErr w:type="spellStart"/>
+      <w:r>
+        <w:rPr>
+          <w:b/>
+          <w:lang w:val="en-US"/>
+        </w:rPr>
+        <w:t>shapeby</w:t>
+      </w:r>
+      <w:proofErr w:type="spellEnd"/>
+      <w:r>
+        <w:rPr>
+          <w:lang w:val="en-US"/>
+        </w:rPr>
+        <w:t xml:space="preserve"> (select input in the columns of </w:t>
+      </w:r>
+      <w:proofErr w:type="spellStart"/>
+      <w:r>
+        <w:rPr>
+          <w:lang w:val="en-US"/>
+        </w:rPr>
+        <w:t>extendedres</w:t>
+      </w:r>
+      <w:proofErr w:type="spellEnd"/>
+      <w:r>
+        <w:rPr>
+          <w:lang w:val="en-US"/>
+        </w:rPr>
+        <w:t>)</w:t>
+      </w:r>
+      <w:r>
+        <w:rPr>
+          <w:lang w:val="en-US"/>
+        </w:rPr>
+        <w:t xml:space="preserve"> </w:t>
+      </w:r>
+      <w:r>
+        <w:rPr>
+          <w:lang w:val="en-US"/>
+        </w:rPr>
+        <w:t xml:space="preserve">(not proposed if </w:t>
+      </w:r>
+      <w:proofErr w:type="spellStart"/>
+      <w:r>
+        <w:rPr>
+          <w:lang w:val="en-US"/>
+        </w:rPr>
+        <w:t>add.label</w:t>
+      </w:r>
+      <w:proofErr w:type="spellEnd"/>
+      <w:r>
+        <w:rPr>
+          <w:lang w:val="en-US"/>
+        </w:rPr>
+        <w:t xml:space="preserve"> = TRUE)</w:t>
+      </w:r>
+    </w:p>
+    <w:p>
+      <w:pPr>
+        <w:pStyle w:val="Paragraphedeliste"/>
+        <w:numPr>
+          <w:ilvl w:val="0"/>
+          <w:numId w:val="2"/>
+        </w:numPr>
+        <w:rPr>
+          <w:b/>
+          <w:lang w:val="en-US"/>
+        </w:rPr>
+      </w:pPr>
+      <w:proofErr w:type="spellStart"/>
+      <w:r>
+        <w:rPr>
+          <w:b/>
+          <w:lang w:val="en-US"/>
+        </w:rPr>
+        <w:t>BMD_log_transfo</w:t>
+      </w:r>
+      <w:proofErr w:type="spellEnd"/>
+      <w:r>
+        <w:rPr>
+          <w:b/>
+          <w:lang w:val="en-US"/>
+        </w:rPr>
+        <w:t xml:space="preserve"> = FALSE</w:t>
+      </w:r>
+    </w:p>
+    <w:p>
+      <w:pPr>
+        <w:pStyle w:val="Paragraphedeliste"/>
+        <w:numPr>
+          <w:ilvl w:val="0"/>
+          <w:numId w:val="2"/>
+        </w:numPr>
+        <w:rPr>
+          <w:b/>
+          <w:lang w:val="en-US"/>
+        </w:rPr>
+      </w:pPr>
+      <w:proofErr w:type="spellStart"/>
+      <w:r>
+        <w:rPr>
+          <w:b/>
+          <w:lang w:val="en-US"/>
+        </w:rPr>
+        <w:t>add.label</w:t>
+      </w:r>
+      <w:proofErr w:type="spellEnd"/>
+      <w:r>
+        <w:rPr>
+          <w:b/>
+          <w:lang w:val="en-US"/>
+        </w:rPr>
+        <w:t xml:space="preserve"> = FALSE</w:t>
+      </w:r>
+    </w:p>
+    <w:p>
+      <w:pPr>
+        <w:rPr>
+          <w:lang w:val="en-US"/>
+        </w:rPr>
+      </w:pPr>
+      <w:proofErr w:type="spellStart"/>
+      <w:proofErr w:type="gramStart"/>
+      <w:r>
+        <w:rPr>
+          <w:lang w:val="en-US"/>
+        </w:rPr>
+        <w:t>bmdplotwithgradient</w:t>
+      </w:r>
+      <w:proofErr w:type="spellEnd"/>
+      <w:r>
+        <w:rPr>
+          <w:lang w:val="en-US"/>
+        </w:rPr>
+        <w:t>()</w:t>
+      </w:r>
+      <w:proofErr w:type="gramEnd"/>
+    </w:p>
+    <w:p>
+      <w:pPr>
+        <w:pStyle w:val="Paragraphedeliste"/>
+        <w:numPr>
+          <w:ilvl w:val="0"/>
+          <w:numId w:val="2"/>
+        </w:numPr>
+        <w:rPr>
+          <w:b/>
+          <w:lang w:val="en-US"/>
+        </w:rPr>
+      </w:pPr>
+      <w:r>
+        <w:rPr>
+          <w:b/>
+          <w:lang w:val="en-US"/>
+        </w:rPr>
+        <w:t>(</w:t>
+      </w:r>
+      <w:proofErr w:type="spellStart"/>
+      <w:r>
+        <w:rPr>
+          <w:b/>
+          <w:lang w:val="en-US"/>
+        </w:rPr>
+        <w:t>extendedres</w:t>
+      </w:r>
+      <w:proofErr w:type="spellEnd"/>
+      <w:r>
+        <w:rPr>
+          <w:b/>
+          <w:lang w:val="en-US"/>
+        </w:rPr>
+        <w:t>)</w:t>
+      </w:r>
+    </w:p>
+    <w:p>
+      <w:pPr>
+        <w:pStyle w:val="Paragraphedeliste"/>
+        <w:numPr>
+          <w:ilvl w:val="0"/>
+          <w:numId w:val="2"/>
+        </w:numPr>
+        <w:rPr>
+          <w:b/>
+          <w:lang w:val="en-US"/>
+        </w:rPr>
+      </w:pPr>
+      <w:r>
+        <w:rPr>
+          <w:b/>
+          <w:lang w:val="en-US"/>
+        </w:rPr>
+        <w:t>BMD type = (“</w:t>
+      </w:r>
+      <w:proofErr w:type="spellStart"/>
+      <w:r>
+        <w:rPr>
+          <w:b/>
+          <w:lang w:val="en-US"/>
+        </w:rPr>
+        <w:t>zSD</w:t>
+      </w:r>
+      <w:proofErr w:type="spellEnd"/>
+      <w:r>
+        <w:rPr>
+          <w:b/>
+          <w:lang w:val="en-US"/>
+        </w:rPr>
+        <w:t>”, “</w:t>
+      </w:r>
+      <w:proofErr w:type="spellStart"/>
+      <w:r>
+        <w:rPr>
+          <w:b/>
+          <w:lang w:val="en-US"/>
+        </w:rPr>
+        <w:t>xfold</w:t>
+      </w:r>
+      <w:proofErr w:type="spellEnd"/>
+      <w:r>
+        <w:rPr>
+          <w:b/>
+          <w:lang w:val="en-US"/>
+        </w:rPr>
+        <w:t>”)</w:t>
+      </w:r>
+    </w:p>
+    <w:p>
+      <w:pPr>
+        <w:pStyle w:val="Paragraphedeliste"/>
+        <w:numPr>
+          <w:ilvl w:val="0"/>
+          <w:numId w:val="2"/>
+        </w:numPr>
+        <w:rPr>
+          <w:b/>
+          <w:lang w:val="en-US"/>
+        </w:rPr>
+      </w:pPr>
+      <w:proofErr w:type="spellStart"/>
+      <w:r>
+        <w:rPr>
+          <w:b/>
+          <w:lang w:val="en-US"/>
+        </w:rPr>
         <w:lastRenderedPageBreak/>
-        <w:t>Trendplot</w:t>
-      </w:r>
-      <w:proofErr w:type="spellEnd"/>
-      <w:r>
-        <w:rPr>
-          <w:lang w:val="en-US"/>
-        </w:rPr>
-        <w:t xml:space="preserve"> and sensitivity</w:t>
-      </w:r>
-    </w:p>
-    <w:p>
-      <w:pPr>
-        <w:rPr>
-          <w:lang w:val="en-US"/>
-        </w:rPr>
-      </w:pPr>
-      <w:proofErr w:type="spellStart"/>
-      <w:proofErr w:type="gramStart"/>
-      <w:r>
-        <w:rPr>
-          <w:lang w:val="en-US"/>
-        </w:rPr>
-        <w:t>t</w:t>
-      </w:r>
-      <w:r>
-        <w:rPr>
-          <w:lang w:val="en-US"/>
-        </w:rPr>
-        <w:t>rendplot</w:t>
-      </w:r>
-      <w:proofErr w:type="spellEnd"/>
-      <w:r>
-        <w:rPr>
-          <w:lang w:val="en-US"/>
-        </w:rPr>
-        <w:t>()</w:t>
-      </w:r>
-      <w:proofErr w:type="gramEnd"/>
-      <w:r>
-        <w:rPr>
-          <w:lang w:val="en-US"/>
-        </w:rPr>
-        <w:t xml:space="preserve"> </w:t>
-      </w:r>
-    </w:p>
-    <w:p>
-      <w:pPr>
-        <w:pStyle w:val="Paragraphedeliste"/>
-        <w:numPr>
-          <w:ilvl w:val="0"/>
-          <w:numId w:val="3"/>
-        </w:numPr>
-        <w:rPr>
-          <w:lang w:val="en-US"/>
-        </w:rPr>
-      </w:pPr>
-      <w:r>
-        <w:rPr>
-          <w:lang w:val="en-US"/>
-        </w:rPr>
-        <w:t>(</w:t>
+        <w:t>facetby</w:t>
+      </w:r>
+      <w:proofErr w:type="spellEnd"/>
+      <w:r>
+        <w:rPr>
+          <w:b/>
+          <w:lang w:val="en-US"/>
+        </w:rPr>
+        <w:t xml:space="preserve"> (for columns) = annotation or label or none</w:t>
+      </w:r>
+    </w:p>
+    <w:p>
+      <w:pPr>
+        <w:pStyle w:val="Paragraphedeliste"/>
+        <w:numPr>
+          <w:ilvl w:val="0"/>
+          <w:numId w:val="2"/>
+        </w:numPr>
+        <w:rPr>
+          <w:b/>
+          <w:lang w:val="en-US"/>
+        </w:rPr>
+      </w:pPr>
+      <w:r>
+        <w:rPr>
+          <w:b/>
+          <w:lang w:val="en-US"/>
+        </w:rPr>
+        <w:t xml:space="preserve">facetby2 (for rows) = label or annotation or none (conditioned by </w:t>
+      </w:r>
+      <w:proofErr w:type="spellStart"/>
+      <w:r>
+        <w:rPr>
+          <w:b/>
+          <w:lang w:val="en-US"/>
+        </w:rPr>
+        <w:t>facetby</w:t>
+      </w:r>
+      <w:proofErr w:type="spellEnd"/>
+      <w:r>
+        <w:rPr>
+          <w:b/>
+          <w:lang w:val="en-US"/>
+        </w:rPr>
+        <w:t>)</w:t>
+      </w:r>
+    </w:p>
+    <w:p>
+      <w:pPr>
+        <w:pStyle w:val="Paragraphedeliste"/>
+        <w:numPr>
+          <w:ilvl w:val="0"/>
+          <w:numId w:val="2"/>
+        </w:numPr>
+        <w:rPr>
+          <w:b/>
+          <w:lang w:val="en-US"/>
+        </w:rPr>
+      </w:pPr>
+      <w:proofErr w:type="spellStart"/>
+      <w:r>
+        <w:rPr>
+          <w:b/>
+          <w:lang w:val="en-US"/>
+        </w:rPr>
+        <w:t>BMD_log_transfo</w:t>
+      </w:r>
+      <w:proofErr w:type="spellEnd"/>
+      <w:r>
+        <w:rPr>
+          <w:b/>
+          <w:lang w:val="en-US"/>
+        </w:rPr>
+        <w:t xml:space="preserve"> = FALSE</w:t>
+      </w:r>
+    </w:p>
+    <w:p>
+      <w:pPr>
+        <w:pStyle w:val="Paragraphedeliste"/>
+        <w:numPr>
+          <w:ilvl w:val="0"/>
+          <w:numId w:val="2"/>
+        </w:numPr>
+        <w:rPr>
+          <w:b/>
+          <w:lang w:val="en-US"/>
+        </w:rPr>
+      </w:pPr>
+      <w:proofErr w:type="spellStart"/>
+      <w:r>
+        <w:rPr>
+          <w:b/>
+          <w:lang w:val="en-US"/>
+        </w:rPr>
+        <w:t>add.label</w:t>
+      </w:r>
+      <w:proofErr w:type="spellEnd"/>
+      <w:r>
+        <w:rPr>
+          <w:b/>
+          <w:lang w:val="en-US"/>
+        </w:rPr>
+        <w:t xml:space="preserve"> = FALSE</w:t>
+      </w:r>
+    </w:p>
+    <w:p>
+      <w:pPr>
+        <w:pStyle w:val="Paragraphedeliste"/>
+        <w:numPr>
+          <w:ilvl w:val="0"/>
+          <w:numId w:val="2"/>
+        </w:numPr>
+        <w:rPr>
+          <w:lang w:val="en-US"/>
+        </w:rPr>
+      </w:pPr>
+      <w:proofErr w:type="spellStart"/>
+      <w:r>
+        <w:rPr>
+          <w:b/>
+          <w:lang w:val="en-US"/>
+        </w:rPr>
+        <w:t>shapeby</w:t>
+      </w:r>
+      <w:proofErr w:type="spellEnd"/>
+      <w:r>
+        <w:rPr>
+          <w:lang w:val="en-US"/>
+        </w:rPr>
+        <w:t xml:space="preserve"> (select input in the columns of </w:t>
       </w:r>
       <w:proofErr w:type="spellStart"/>
       <w:r>
@@ -1081,828 +2391,11 @@
         <w:rPr>
           <w:lang w:val="en-US"/>
         </w:rPr>
-        <w:t>)</w:t>
-      </w:r>
-    </w:p>
-    <w:p>
-      <w:pPr>
-        <w:pStyle w:val="Paragraphedeliste"/>
-        <w:numPr>
-          <w:ilvl w:val="0"/>
-          <w:numId w:val="3"/>
-        </w:numPr>
-        <w:rPr>
-          <w:lang w:val="en-US"/>
-        </w:rPr>
-      </w:pPr>
-      <w:r>
-        <w:rPr>
-          <w:lang w:val="en-US"/>
-        </w:rPr>
-        <w:t>(group = annotation)</w:t>
-      </w:r>
-    </w:p>
-    <w:p>
-      <w:pPr>
-        <w:pStyle w:val="Paragraphedeliste"/>
-        <w:numPr>
-          <w:ilvl w:val="0"/>
-          <w:numId w:val="3"/>
-        </w:numPr>
-        <w:rPr>
-          <w:lang w:val="en-US"/>
-        </w:rPr>
-      </w:pPr>
-      <w:r>
-        <w:rPr>
-          <w:lang w:val="en-US"/>
-        </w:rPr>
-        <w:t>(</w:t>
-      </w:r>
-      <w:proofErr w:type="spellStart"/>
-      <w:r>
-        <w:rPr>
-          <w:lang w:val="en-US"/>
-        </w:rPr>
-        <w:t>facetby</w:t>
-      </w:r>
-      <w:proofErr w:type="spellEnd"/>
-      <w:r>
-        <w:rPr>
-          <w:lang w:val="en-US"/>
-        </w:rPr>
-        <w:t xml:space="preserve"> = label)</w:t>
-      </w:r>
-    </w:p>
-    <w:p>
-      <w:pPr>
-        <w:pStyle w:val="Paragraphedeliste"/>
-        <w:numPr>
-          <w:ilvl w:val="0"/>
-          <w:numId w:val="3"/>
-        </w:numPr>
-        <w:rPr>
-          <w:lang w:val="en-US"/>
-        </w:rPr>
-      </w:pPr>
-      <w:proofErr w:type="spellStart"/>
-      <w:r>
-        <w:rPr>
-          <w:lang w:val="en-US"/>
-        </w:rPr>
-        <w:t>add.color</w:t>
-      </w:r>
-      <w:proofErr w:type="spellEnd"/>
-      <w:r>
-        <w:rPr>
-          <w:lang w:val="en-US"/>
-        </w:rPr>
-        <w:t xml:space="preserve"> = TRUE</w:t>
-      </w:r>
-    </w:p>
-    <w:p>
-      <w:pPr>
-        <w:rPr>
-          <w:lang w:val="en-US"/>
-        </w:rPr>
-      </w:pPr>
-      <w:proofErr w:type="spellStart"/>
-      <w:proofErr w:type="gramStart"/>
-      <w:r>
-        <w:rPr>
-          <w:lang w:val="en-US"/>
-        </w:rPr>
-        <w:t>sensitivityplot</w:t>
-      </w:r>
-      <w:proofErr w:type="spellEnd"/>
-      <w:r>
-        <w:rPr>
-          <w:lang w:val="en-US"/>
-        </w:rPr>
-        <w:t>()</w:t>
-      </w:r>
-      <w:proofErr w:type="gramEnd"/>
-    </w:p>
-    <w:p>
-      <w:pPr>
-        <w:pStyle w:val="Paragraphedeliste"/>
-        <w:numPr>
-          <w:ilvl w:val="0"/>
-          <w:numId w:val="3"/>
-        </w:numPr>
-        <w:rPr>
-          <w:lang w:val="en-US"/>
-        </w:rPr>
-      </w:pPr>
-      <w:r>
-        <w:rPr>
-          <w:lang w:val="en-US"/>
-        </w:rPr>
-        <w:t>(</w:t>
-      </w:r>
-      <w:proofErr w:type="spellStart"/>
-      <w:r>
-        <w:rPr>
-          <w:lang w:val="en-US"/>
-        </w:rPr>
-        <w:t>extendedres</w:t>
-      </w:r>
-      <w:proofErr w:type="spellEnd"/>
-      <w:r>
-        <w:rPr>
-          <w:lang w:val="en-US"/>
-        </w:rPr>
-        <w:t>)</w:t>
-      </w:r>
-    </w:p>
-    <w:p>
-      <w:pPr>
-        <w:pStyle w:val="Paragraphedeliste"/>
-        <w:numPr>
-          <w:ilvl w:val="0"/>
-          <w:numId w:val="3"/>
-        </w:numPr>
-        <w:rPr>
-          <w:lang w:val="en-US"/>
-        </w:rPr>
-      </w:pPr>
-      <w:r>
-        <w:rPr>
-          <w:lang w:val="en-US"/>
-        </w:rPr>
-        <w:t xml:space="preserve">BMD type = </w:t>
-      </w:r>
-      <w:r>
-        <w:rPr>
-          <w:lang w:val="en-US"/>
-        </w:rPr>
-        <w:t>(“</w:t>
-      </w:r>
-      <w:proofErr w:type="spellStart"/>
-      <w:r>
-        <w:rPr>
-          <w:lang w:val="en-US"/>
-        </w:rPr>
-        <w:t>zSD</w:t>
-      </w:r>
-      <w:proofErr w:type="spellEnd"/>
-      <w:r>
-        <w:rPr>
-          <w:lang w:val="en-US"/>
-        </w:rPr>
-        <w:t>”, “</w:t>
-      </w:r>
-      <w:proofErr w:type="spellStart"/>
-      <w:r>
-        <w:rPr>
-          <w:lang w:val="en-US"/>
-        </w:rPr>
-        <w:t>xfold</w:t>
-      </w:r>
-      <w:proofErr w:type="spellEnd"/>
-      <w:r>
-        <w:rPr>
-          <w:lang w:val="en-US"/>
-        </w:rPr>
-        <w:t>”)</w:t>
-      </w:r>
-    </w:p>
-    <w:p>
-      <w:pPr>
-        <w:pStyle w:val="Paragraphedeliste"/>
-        <w:numPr>
-          <w:ilvl w:val="0"/>
-          <w:numId w:val="3"/>
-        </w:numPr>
-        <w:rPr>
-          <w:lang w:val="en-US"/>
-        </w:rPr>
-      </w:pPr>
-      <w:r>
-        <w:rPr>
-          <w:lang w:val="en-US"/>
-        </w:rPr>
-        <w:t>BMD summary = c(“</w:t>
-      </w:r>
-      <w:proofErr w:type="spellStart"/>
-      <w:r>
-        <w:rPr>
-          <w:lang w:val="en-US"/>
-        </w:rPr>
-        <w:t>first.quartile</w:t>
-      </w:r>
-      <w:proofErr w:type="spellEnd"/>
-      <w:r>
-        <w:rPr>
-          <w:lang w:val="en-US"/>
-        </w:rPr>
-        <w:t>”, “median”, “</w:t>
-      </w:r>
-      <w:proofErr w:type="spellStart"/>
-      <w:r>
-        <w:rPr>
-          <w:lang w:val="en-US"/>
-        </w:rPr>
-        <w:t>median.and.IQR</w:t>
-      </w:r>
-      <w:proofErr w:type="spellEnd"/>
-      <w:r>
-        <w:rPr>
-          <w:lang w:val="en-US"/>
-        </w:rPr>
-        <w:t>”)</w:t>
-      </w:r>
-    </w:p>
-    <w:p>
-      <w:pPr>
-        <w:pStyle w:val="Paragraphedeliste"/>
-        <w:numPr>
-          <w:ilvl w:val="0"/>
-          <w:numId w:val="3"/>
-        </w:numPr>
-        <w:rPr>
-          <w:lang w:val="en-US"/>
-        </w:rPr>
-      </w:pPr>
-      <w:r>
-        <w:rPr>
-          <w:lang w:val="en-US"/>
-        </w:rPr>
-        <w:t>(group = annotation)</w:t>
-      </w:r>
-    </w:p>
-    <w:p>
-      <w:pPr>
-        <w:pStyle w:val="Paragraphedeliste"/>
-        <w:numPr>
-          <w:ilvl w:val="0"/>
-          <w:numId w:val="3"/>
-        </w:numPr>
-        <w:rPr>
-          <w:lang w:val="en-US"/>
-        </w:rPr>
-      </w:pPr>
-      <w:proofErr w:type="spellStart"/>
-      <w:r>
-        <w:rPr>
-          <w:lang w:val="en-US"/>
-        </w:rPr>
-        <w:t>colorby</w:t>
-      </w:r>
-      <w:proofErr w:type="spellEnd"/>
-      <w:r>
-        <w:rPr>
-          <w:lang w:val="en-US"/>
-        </w:rPr>
-        <w:t xml:space="preserve"> = label or nothing</w:t>
-      </w:r>
-    </w:p>
-    <w:p>
-      <w:pPr>
-        <w:pStyle w:val="Paragraphedeliste"/>
-        <w:numPr>
-          <w:ilvl w:val="0"/>
-          <w:numId w:val="3"/>
-        </w:numPr>
-        <w:rPr>
-          <w:lang w:val="en-US"/>
-        </w:rPr>
-      </w:pPr>
-      <w:r>
-        <w:rPr>
-          <w:lang w:val="en-US"/>
-        </w:rPr>
-        <w:t xml:space="preserve">if no </w:t>
-      </w:r>
-      <w:proofErr w:type="spellStart"/>
-      <w:r>
-        <w:rPr>
-          <w:lang w:val="en-US"/>
-        </w:rPr>
-        <w:t>colorby</w:t>
-      </w:r>
-      <w:proofErr w:type="spellEnd"/>
-      <w:r>
-        <w:rPr>
-          <w:lang w:val="en-US"/>
-        </w:rPr>
-        <w:t xml:space="preserve"> </w:t>
-      </w:r>
-      <w:proofErr w:type="spellStart"/>
-      <w:r>
-        <w:rPr>
-          <w:lang w:val="en-US"/>
-        </w:rPr>
-        <w:t>ECDF_plot</w:t>
-      </w:r>
-      <w:proofErr w:type="spellEnd"/>
-      <w:r>
-        <w:rPr>
-          <w:lang w:val="en-US"/>
-        </w:rPr>
-        <w:t xml:space="preserve"> = TRUE</w:t>
-      </w:r>
-    </w:p>
-    <w:p>
-      <w:pPr>
-        <w:pStyle w:val="Paragraphedeliste"/>
-        <w:numPr>
-          <w:ilvl w:val="0"/>
-          <w:numId w:val="3"/>
-        </w:numPr>
-        <w:rPr>
-          <w:lang w:val="en-US"/>
-        </w:rPr>
-      </w:pPr>
-      <w:proofErr w:type="spellStart"/>
-      <w:r>
-        <w:rPr>
-          <w:lang w:val="en-US"/>
-        </w:rPr>
-        <w:t>BMD_log_transfo</w:t>
-      </w:r>
-      <w:proofErr w:type="spellEnd"/>
-      <w:r>
-        <w:rPr>
-          <w:lang w:val="en-US"/>
-        </w:rPr>
-        <w:t xml:space="preserve"> = FALSE</w:t>
-      </w:r>
-    </w:p>
-    <w:p>
-      <w:pPr>
-        <w:rPr>
-          <w:lang w:val="en-US"/>
-        </w:rPr>
-      </w:pPr>
-      <w:r>
-        <w:rPr>
-          <w:lang w:val="en-US"/>
-        </w:rPr>
-        <w:t>Each with possible exportation of the plot</w:t>
-      </w:r>
-    </w:p>
-    <w:p>
-      <w:pPr>
-        <w:rPr>
-          <w:b/>
-          <w:lang w:val="en-US"/>
-        </w:rPr>
-      </w:pPr>
-      <w:r>
-        <w:rPr>
-          <w:b/>
-          <w:lang w:val="en-US"/>
-        </w:rPr>
-        <w:t>Page 3</w:t>
-      </w:r>
-    </w:p>
-    <w:p>
-      <w:pPr>
-        <w:rPr>
-          <w:lang w:val="en-US"/>
-        </w:rPr>
-      </w:pPr>
-      <w:r>
-        <w:rPr>
-          <w:lang w:val="en-US"/>
-        </w:rPr>
-        <w:t>Put again the input of page 2 with the last value proposed by the user as the default value</w:t>
-      </w:r>
-    </w:p>
-    <w:p>
-      <w:pPr>
-        <w:rPr>
-          <w:lang w:val="en-US"/>
-        </w:rPr>
-      </w:pPr>
-      <w:r>
-        <w:rPr>
-          <w:lang w:val="en-US"/>
-        </w:rPr>
-        <w:t xml:space="preserve">Optional focus on some </w:t>
-      </w:r>
-      <w:proofErr w:type="gramStart"/>
-      <w:r>
-        <w:rPr>
-          <w:lang w:val="en-US"/>
-        </w:rPr>
-        <w:t>annotations</w:t>
-      </w:r>
-      <w:r>
-        <w:rPr>
-          <w:lang w:val="en-US"/>
-        </w:rPr>
-        <w:t xml:space="preserve"> :</w:t>
-      </w:r>
-      <w:proofErr w:type="gramEnd"/>
-      <w:r>
-        <w:rPr>
-          <w:lang w:val="en-US"/>
-        </w:rPr>
-        <w:t xml:space="preserve"> </w:t>
-      </w:r>
-      <w:r>
-        <w:rPr>
-          <w:lang w:val="en-US"/>
-        </w:rPr>
-        <w:t>mark the chosen annotations (</w:t>
-      </w:r>
-      <w:r>
-        <w:rPr>
-          <w:lang w:val="en-US"/>
-        </w:rPr>
-        <w:t>by default</w:t>
-      </w:r>
-      <w:r>
-        <w:rPr>
-          <w:lang w:val="en-US"/>
-        </w:rPr>
-        <w:t xml:space="preserve"> none are marked) with a button to mark all</w:t>
-      </w:r>
-    </w:p>
-    <w:p>
-      <w:pPr>
-        <w:rPr>
-          <w:lang w:val="en-US"/>
-        </w:rPr>
-      </w:pPr>
-    </w:p>
-    <w:p>
-      <w:pPr>
-        <w:rPr>
-          <w:lang w:val="en-US"/>
-        </w:rPr>
-      </w:pPr>
-      <w:r>
-        <w:rPr>
-          <w:lang w:val="en-US"/>
-        </w:rPr>
-        <w:t>Common arguments so only one question for both functions, except add.CI</w:t>
-      </w:r>
-      <w:r>
-        <w:rPr>
-          <w:lang w:val="en-US"/>
-        </w:rPr>
-        <w:t xml:space="preserve"> and </w:t>
-      </w:r>
-      <w:proofErr w:type="spellStart"/>
-      <w:r>
-        <w:rPr>
-          <w:lang w:val="en-US"/>
-        </w:rPr>
-        <w:t>colorby</w:t>
-      </w:r>
-      <w:proofErr w:type="spellEnd"/>
-      <w:r>
-        <w:rPr>
-          <w:lang w:val="en-US"/>
-        </w:rPr>
-        <w:t xml:space="preserve"> </w:t>
-      </w:r>
-    </w:p>
-    <w:p>
-      <w:pPr>
-        <w:rPr>
-          <w:lang w:val="en-US"/>
-        </w:rPr>
-      </w:pPr>
-      <w:proofErr w:type="spellStart"/>
-      <w:proofErr w:type="gramStart"/>
-      <w:r>
-        <w:rPr>
-          <w:lang w:val="en-US"/>
-        </w:rPr>
-        <w:t>bmdplot</w:t>
-      </w:r>
-      <w:proofErr w:type="spellEnd"/>
-      <w:r>
-        <w:rPr>
-          <w:lang w:val="en-US"/>
-        </w:rPr>
-        <w:t>()</w:t>
-      </w:r>
-      <w:proofErr w:type="gramEnd"/>
-    </w:p>
-    <w:p>
-      <w:pPr>
-        <w:pStyle w:val="Paragraphedeliste"/>
-        <w:numPr>
-          <w:ilvl w:val="0"/>
-          <w:numId w:val="2"/>
-        </w:numPr>
-        <w:rPr>
-          <w:b/>
-          <w:lang w:val="en-US"/>
-        </w:rPr>
-      </w:pPr>
-      <w:r>
-        <w:rPr>
-          <w:b/>
-          <w:lang w:val="en-US"/>
-        </w:rPr>
-        <w:t>(</w:t>
-      </w:r>
-      <w:proofErr w:type="spellStart"/>
-      <w:r>
-        <w:rPr>
-          <w:b/>
-          <w:lang w:val="en-US"/>
-        </w:rPr>
-        <w:t>E</w:t>
-      </w:r>
-      <w:r>
-        <w:rPr>
-          <w:b/>
-          <w:lang w:val="en-US"/>
-        </w:rPr>
-        <w:t>xtendedres</w:t>
-      </w:r>
-      <w:proofErr w:type="spellEnd"/>
-      <w:r>
-        <w:rPr>
-          <w:b/>
-          <w:lang w:val="en-US"/>
-        </w:rPr>
-        <w:t>)</w:t>
-      </w:r>
-    </w:p>
-    <w:p>
-      <w:pPr>
-        <w:pStyle w:val="Paragraphedeliste"/>
-        <w:numPr>
-          <w:ilvl w:val="0"/>
-          <w:numId w:val="2"/>
-        </w:numPr>
-        <w:rPr>
-          <w:b/>
-          <w:lang w:val="en-US"/>
-        </w:rPr>
-      </w:pPr>
-      <w:r>
-        <w:rPr>
-          <w:b/>
-          <w:lang w:val="en-US"/>
-        </w:rPr>
-        <w:t>BMD type = (“</w:t>
-      </w:r>
-      <w:proofErr w:type="spellStart"/>
-      <w:r>
-        <w:rPr>
-          <w:b/>
-          <w:lang w:val="en-US"/>
-        </w:rPr>
-        <w:t>zSD</w:t>
-      </w:r>
-      <w:proofErr w:type="spellEnd"/>
-      <w:r>
-        <w:rPr>
-          <w:b/>
-          <w:lang w:val="en-US"/>
-        </w:rPr>
-        <w:t>”, “</w:t>
-      </w:r>
-      <w:proofErr w:type="spellStart"/>
-      <w:r>
-        <w:rPr>
-          <w:b/>
-          <w:lang w:val="en-US"/>
-        </w:rPr>
-        <w:t>xfold</w:t>
-      </w:r>
-      <w:proofErr w:type="spellEnd"/>
-      <w:r>
-        <w:rPr>
-          <w:b/>
-          <w:lang w:val="en-US"/>
-        </w:rPr>
-        <w:t>”)</w:t>
-      </w:r>
-    </w:p>
-    <w:p>
-      <w:pPr>
-        <w:pStyle w:val="Paragraphedeliste"/>
-        <w:numPr>
-          <w:ilvl w:val="0"/>
-          <w:numId w:val="2"/>
-        </w:numPr>
-        <w:rPr>
-          <w:lang w:val="en-US"/>
-        </w:rPr>
-      </w:pPr>
-      <w:r>
-        <w:rPr>
-          <w:lang w:val="en-US"/>
-        </w:rPr>
-        <w:t>add.CI = FALSE</w:t>
-      </w:r>
-    </w:p>
-    <w:p>
-      <w:pPr>
-        <w:pStyle w:val="Paragraphedeliste"/>
-        <w:numPr>
-          <w:ilvl w:val="0"/>
-          <w:numId w:val="2"/>
-        </w:numPr>
-        <w:rPr>
-          <w:b/>
-          <w:lang w:val="en-US"/>
-        </w:rPr>
-      </w:pPr>
-      <w:proofErr w:type="spellStart"/>
-      <w:r>
-        <w:rPr>
-          <w:b/>
-          <w:lang w:val="en-US"/>
-        </w:rPr>
-        <w:t>facetby</w:t>
-      </w:r>
-      <w:proofErr w:type="spellEnd"/>
-      <w:r>
-        <w:rPr>
-          <w:b/>
-          <w:lang w:val="en-US"/>
-        </w:rPr>
-        <w:t xml:space="preserve"> </w:t>
-      </w:r>
-      <w:r>
-        <w:rPr>
-          <w:b/>
-          <w:lang w:val="en-US"/>
-        </w:rPr>
-        <w:t xml:space="preserve">(for columns) </w:t>
-      </w:r>
-      <w:r>
-        <w:rPr>
-          <w:b/>
-          <w:lang w:val="en-US"/>
-        </w:rPr>
-        <w:t>= annotation</w:t>
-      </w:r>
-      <w:r>
-        <w:rPr>
-          <w:b/>
-          <w:lang w:val="en-US"/>
-        </w:rPr>
-        <w:t xml:space="preserve"> or label or none</w:t>
-      </w:r>
-    </w:p>
-    <w:p>
-      <w:pPr>
-        <w:pStyle w:val="Paragraphedeliste"/>
-        <w:numPr>
-          <w:ilvl w:val="0"/>
-          <w:numId w:val="2"/>
-        </w:numPr>
-        <w:rPr>
-          <w:b/>
-          <w:lang w:val="en-US"/>
-        </w:rPr>
-      </w:pPr>
-      <w:r>
-        <w:rPr>
-          <w:b/>
-          <w:lang w:val="en-US"/>
-        </w:rPr>
-        <w:t xml:space="preserve">facetby2 </w:t>
-      </w:r>
-      <w:r>
-        <w:rPr>
-          <w:b/>
-          <w:lang w:val="en-US"/>
-        </w:rPr>
-        <w:t xml:space="preserve">(for rows) </w:t>
-      </w:r>
-      <w:r>
-        <w:rPr>
-          <w:b/>
-          <w:lang w:val="en-US"/>
-        </w:rPr>
-        <w:t>= label or annotation</w:t>
-      </w:r>
-      <w:r>
-        <w:rPr>
-          <w:b/>
-          <w:lang w:val="en-US"/>
-        </w:rPr>
-        <w:t xml:space="preserve"> or none (conditioned by </w:t>
-      </w:r>
-      <w:proofErr w:type="spellStart"/>
-      <w:r>
-        <w:rPr>
-          <w:b/>
-          <w:lang w:val="en-US"/>
-        </w:rPr>
-        <w:t>facetby</w:t>
-      </w:r>
-      <w:proofErr w:type="spellEnd"/>
-      <w:r>
-        <w:rPr>
-          <w:b/>
-          <w:lang w:val="en-US"/>
-        </w:rPr>
-        <w:t>)</w:t>
-      </w:r>
-    </w:p>
-    <w:p>
-      <w:pPr>
-        <w:pStyle w:val="Paragraphedeliste"/>
-        <w:numPr>
-          <w:ilvl w:val="0"/>
-          <w:numId w:val="2"/>
-        </w:numPr>
-        <w:rPr>
-          <w:lang w:val="en-US"/>
-        </w:rPr>
-      </w:pPr>
-      <w:proofErr w:type="spellStart"/>
-      <w:r>
-        <w:rPr>
-          <w:lang w:val="en-US"/>
-        </w:rPr>
-        <w:t>colorby</w:t>
-      </w:r>
-      <w:proofErr w:type="spellEnd"/>
-      <w:r>
-        <w:rPr>
-          <w:lang w:val="en-US"/>
-        </w:rPr>
-        <w:t xml:space="preserve"> and </w:t>
-      </w:r>
-      <w:proofErr w:type="spellStart"/>
-      <w:r>
-        <w:rPr>
-          <w:lang w:val="en-US"/>
-        </w:rPr>
-        <w:t>shapeby</w:t>
-      </w:r>
-      <w:proofErr w:type="spellEnd"/>
-      <w:r>
-        <w:rPr>
-          <w:lang w:val="en-US"/>
-        </w:rPr>
-        <w:t xml:space="preserve"> (select input in the columns of </w:t>
-      </w:r>
-      <w:proofErr w:type="spellStart"/>
-      <w:r>
-        <w:rPr>
-          <w:lang w:val="en-US"/>
-        </w:rPr>
-        <w:t>extendedres</w:t>
-      </w:r>
-      <w:proofErr w:type="spellEnd"/>
-      <w:r>
-        <w:rPr>
-          <w:lang w:val="en-US"/>
-        </w:rPr>
-        <w:t>)</w:t>
-      </w:r>
-    </w:p>
-    <w:p>
-      <w:pPr>
-        <w:pStyle w:val="Paragraphedeliste"/>
-        <w:numPr>
-          <w:ilvl w:val="0"/>
-          <w:numId w:val="2"/>
-        </w:numPr>
-        <w:rPr>
-          <w:b/>
-          <w:lang w:val="en-US"/>
-        </w:rPr>
-      </w:pPr>
-      <w:proofErr w:type="spellStart"/>
-      <w:r>
-        <w:rPr>
-          <w:b/>
-          <w:lang w:val="en-US"/>
-        </w:rPr>
-        <w:t>BMD_log_transfo</w:t>
-      </w:r>
-      <w:proofErr w:type="spellEnd"/>
-      <w:r>
-        <w:rPr>
-          <w:b/>
-          <w:lang w:val="en-US"/>
-        </w:rPr>
-        <w:t xml:space="preserve"> = FALSE</w:t>
-      </w:r>
-    </w:p>
-    <w:p>
-      <w:pPr>
-        <w:pStyle w:val="Paragraphedeliste"/>
-        <w:numPr>
-          <w:ilvl w:val="0"/>
-          <w:numId w:val="2"/>
-        </w:numPr>
-        <w:rPr>
-          <w:b/>
-          <w:lang w:val="en-US"/>
-        </w:rPr>
-      </w:pPr>
-      <w:proofErr w:type="spellStart"/>
-      <w:r>
-        <w:rPr>
-          <w:b/>
+        <w:t xml:space="preserve">) (not proposed if </w:t>
+      </w:r>
+      <w:proofErr w:type="spellStart"/>
+      <w:r>
+        <w:rPr>
           <w:lang w:val="en-US"/>
         </w:rPr>
         <w:t>add.label</w:t>
@@ -1910,295 +2403,6 @@
       <w:proofErr w:type="spellEnd"/>
       <w:r>
         <w:rPr>
-          <w:b/>
-          <w:lang w:val="en-US"/>
-        </w:rPr>
-        <w:t xml:space="preserve"> = FALSE</w:t>
-      </w:r>
-    </w:p>
-    <w:p>
-      <w:pPr>
-        <w:rPr>
-          <w:lang w:val="en-US"/>
-        </w:rPr>
-      </w:pPr>
-      <w:proofErr w:type="spellStart"/>
-      <w:proofErr w:type="gramStart"/>
-      <w:r>
-        <w:rPr>
-          <w:lang w:val="en-US"/>
-        </w:rPr>
-        <w:t>bmdplotwithgradient</w:t>
-      </w:r>
-      <w:proofErr w:type="spellEnd"/>
-      <w:r>
-        <w:rPr>
-          <w:lang w:val="en-US"/>
-        </w:rPr>
-        <w:t>()</w:t>
-      </w:r>
-      <w:proofErr w:type="gramEnd"/>
-    </w:p>
-    <w:p>
-      <w:pPr>
-        <w:pStyle w:val="Paragraphedeliste"/>
-        <w:numPr>
-          <w:ilvl w:val="0"/>
-          <w:numId w:val="2"/>
-        </w:numPr>
-        <w:rPr>
-          <w:b/>
-          <w:lang w:val="en-US"/>
-        </w:rPr>
-      </w:pPr>
-      <w:r>
-        <w:rPr>
-          <w:b/>
-          <w:lang w:val="en-US"/>
-        </w:rPr>
-        <w:t>(</w:t>
-      </w:r>
-      <w:proofErr w:type="spellStart"/>
-      <w:r>
-        <w:rPr>
-          <w:b/>
-          <w:lang w:val="en-US"/>
-        </w:rPr>
-        <w:t>extendedres</w:t>
-      </w:r>
-      <w:proofErr w:type="spellEnd"/>
-      <w:r>
-        <w:rPr>
-          <w:b/>
-          <w:lang w:val="en-US"/>
-        </w:rPr>
-        <w:t>)</w:t>
-      </w:r>
-    </w:p>
-    <w:p>
-      <w:pPr>
-        <w:pStyle w:val="Paragraphedeliste"/>
-        <w:numPr>
-          <w:ilvl w:val="0"/>
-          <w:numId w:val="2"/>
-        </w:numPr>
-        <w:rPr>
-          <w:b/>
-          <w:lang w:val="en-US"/>
-        </w:rPr>
-      </w:pPr>
-      <w:r>
-        <w:rPr>
-          <w:b/>
-          <w:lang w:val="en-US"/>
-        </w:rPr>
-        <w:t>BMD type = (“</w:t>
-      </w:r>
-      <w:proofErr w:type="spellStart"/>
-      <w:r>
-        <w:rPr>
-          <w:b/>
-          <w:lang w:val="en-US"/>
-        </w:rPr>
-        <w:t>zSD</w:t>
-      </w:r>
-      <w:proofErr w:type="spellEnd"/>
-      <w:r>
-        <w:rPr>
-          <w:b/>
-          <w:lang w:val="en-US"/>
-        </w:rPr>
-        <w:t>”, “</w:t>
-      </w:r>
-      <w:proofErr w:type="spellStart"/>
-      <w:r>
-        <w:rPr>
-          <w:b/>
-          <w:lang w:val="en-US"/>
-        </w:rPr>
-        <w:t>xfold</w:t>
-      </w:r>
-      <w:proofErr w:type="spellEnd"/>
-      <w:r>
-        <w:rPr>
-          <w:b/>
-          <w:lang w:val="en-US"/>
-        </w:rPr>
-        <w:t>”)</w:t>
-      </w:r>
-    </w:p>
-    <w:p>
-      <w:pPr>
-        <w:pStyle w:val="Paragraphedeliste"/>
-        <w:numPr>
-          <w:ilvl w:val="0"/>
-          <w:numId w:val="2"/>
-        </w:numPr>
-        <w:rPr>
-          <w:b/>
-          <w:lang w:val="en-US"/>
-        </w:rPr>
-      </w:pPr>
-      <w:proofErr w:type="spellStart"/>
-      <w:r>
-        <w:rPr>
-          <w:b/>
-          <w:lang w:val="en-US"/>
-        </w:rPr>
-        <w:t>facetby</w:t>
-      </w:r>
-      <w:proofErr w:type="spellEnd"/>
-      <w:r>
-        <w:rPr>
-          <w:b/>
-          <w:lang w:val="en-US"/>
-        </w:rPr>
-        <w:t xml:space="preserve"> (for columns) = annotation or label or none</w:t>
-      </w:r>
-    </w:p>
-    <w:p>
-      <w:pPr>
-        <w:pStyle w:val="Paragraphedeliste"/>
-        <w:numPr>
-          <w:ilvl w:val="0"/>
-          <w:numId w:val="2"/>
-        </w:numPr>
-        <w:rPr>
-          <w:b/>
-          <w:lang w:val="en-US"/>
-        </w:rPr>
-      </w:pPr>
-      <w:r>
-        <w:rPr>
-          <w:b/>
-          <w:lang w:val="en-US"/>
-        </w:rPr>
-        <w:t xml:space="preserve">facetby2 (for rows) = label or annotation or none (conditioned by </w:t>
-      </w:r>
-      <w:proofErr w:type="spellStart"/>
-      <w:r>
-        <w:rPr>
-          <w:b/>
-          <w:lang w:val="en-US"/>
-        </w:rPr>
-        <w:t>facetby</w:t>
-      </w:r>
-      <w:proofErr w:type="spellEnd"/>
-      <w:r>
-        <w:rPr>
-          <w:b/>
-          <w:lang w:val="en-US"/>
-        </w:rPr>
-        <w:t>)</w:t>
-      </w:r>
-    </w:p>
-    <w:p>
-      <w:pPr>
-        <w:pStyle w:val="Paragraphedeliste"/>
-        <w:numPr>
-          <w:ilvl w:val="0"/>
-          <w:numId w:val="2"/>
-        </w:numPr>
-        <w:rPr>
-          <w:b/>
-          <w:lang w:val="en-US"/>
-        </w:rPr>
-      </w:pPr>
-      <w:proofErr w:type="spellStart"/>
-      <w:r>
-        <w:rPr>
-          <w:b/>
-          <w:lang w:val="en-US"/>
-        </w:rPr>
-        <w:t>BMD_log_transfo</w:t>
-      </w:r>
-      <w:proofErr w:type="spellEnd"/>
-      <w:r>
-        <w:rPr>
-          <w:b/>
-          <w:lang w:val="en-US"/>
-        </w:rPr>
-        <w:t xml:space="preserve"> = FALSE</w:t>
-      </w:r>
-    </w:p>
-    <w:p>
-      <w:pPr>
-        <w:pStyle w:val="Paragraphedeliste"/>
-        <w:numPr>
-          <w:ilvl w:val="0"/>
-          <w:numId w:val="2"/>
-        </w:numPr>
-        <w:rPr>
-          <w:b/>
-          <w:lang w:val="en-US"/>
-        </w:rPr>
-      </w:pPr>
-      <w:proofErr w:type="spellStart"/>
-      <w:r>
-        <w:rPr>
-          <w:b/>
-          <w:lang w:val="en-US"/>
-        </w:rPr>
-        <w:t>add.label</w:t>
-      </w:r>
-      <w:proofErr w:type="spellEnd"/>
-      <w:r>
-        <w:rPr>
-          <w:b/>
-          <w:lang w:val="en-US"/>
-        </w:rPr>
-        <w:t xml:space="preserve"> = FALSE</w:t>
-      </w:r>
-    </w:p>
-    <w:p>
-      <w:pPr>
-        <w:pStyle w:val="Paragraphedeliste"/>
-        <w:numPr>
-          <w:ilvl w:val="0"/>
-          <w:numId w:val="2"/>
-        </w:numPr>
-        <w:rPr>
-          <w:lang w:val="en-US"/>
-        </w:rPr>
-      </w:pPr>
-      <w:proofErr w:type="spellStart"/>
-      <w:r>
-        <w:rPr>
-          <w:lang w:val="en-US"/>
-        </w:rPr>
-        <w:t>shapeby</w:t>
-      </w:r>
-      <w:proofErr w:type="spellEnd"/>
-      <w:r>
-        <w:rPr>
-          <w:lang w:val="en-US"/>
-        </w:rPr>
-        <w:t xml:space="preserve"> (select input in the columns of </w:t>
-      </w:r>
-      <w:proofErr w:type="spellStart"/>
-      <w:r>
-        <w:rPr>
-          <w:lang w:val="en-US"/>
-        </w:rPr>
-        <w:t>extendedres</w:t>
-      </w:r>
-      <w:proofErr w:type="spellEnd"/>
-      <w:r>
-        <w:rPr>
-          <w:lang w:val="en-US"/>
-        </w:rPr>
-        <w:t xml:space="preserve">) (not proposed if </w:t>
-      </w:r>
-      <w:proofErr w:type="spellStart"/>
-      <w:r>
-        <w:rPr>
-          <w:lang w:val="en-US"/>
-        </w:rPr>
-        <w:t>add.label</w:t>
-      </w:r>
-      <w:proofErr w:type="spellEnd"/>
-      <w:r>
-        <w:rPr>
           <w:lang w:val="en-US"/>
         </w:rPr>
         <w:t xml:space="preserve"> = TRUE)</w:t>
@@ -2225,7 +2429,6 @@
           <w:b/>
           <w:lang w:val="en-US"/>
         </w:rPr>
-        <w:lastRenderedPageBreak/>
         <w:t>Page 4</w:t>
       </w:r>
     </w:p>

</xml_diff>

<commit_message>
update of the workflow2
</commit_message>
<xml_diff>
--- a/share/techdoc/workflow2.docx
+++ b/share/techdoc/workflow2.docx
@@ -1,6 +1,6 @@
 
 <file path=word/document.xml><?xml version="1.0" encoding="utf-8"?>
-<w:document xmlns:wpc="http://schemas.microsoft.com/office/word/2010/wordprocessingCanvas" xmlns:mc="http://schemas.openxmlformats.org/markup-compatibility/2006" xmlns:o="urn:schemas-microsoft-com:office:office" xmlns:r="http://schemas.openxmlformats.org/officeDocument/2006/relationships" xmlns:m="http://schemas.openxmlformats.org/officeDocument/2006/math" xmlns:v="urn:schemas-microsoft-com:vml" xmlns:wp14="http://schemas.microsoft.com/office/word/2010/wordprocessingDrawing" xmlns:wp="http://schemas.openxmlformats.org/drawingml/2006/wordprocessingDrawing" xmlns:w10="urn:schemas-microsoft-com:office:word" xmlns:w="http://schemas.openxmlformats.org/wordprocessingml/2006/main" xmlns:w14="http://schemas.microsoft.com/office/word/2010/wordml" xmlns:w15="http://schemas.microsoft.com/office/word/2012/wordml" xmlns:wpg="http://schemas.microsoft.com/office/word/2010/wordprocessingGroup" xmlns:wpi="http://schemas.microsoft.com/office/word/2010/wordprocessingInk" xmlns:wne="http://schemas.microsoft.com/office/word/2006/wordml" xmlns:wps="http://schemas.microsoft.com/office/word/2010/wordprocessingShape" mc:Ignorable="w14 w15 wp14">
+<w:document xmlns:wpc="http://schemas.microsoft.com/office/word/2010/wordprocessingCanvas" xmlns:cx="http://schemas.microsoft.com/office/drawing/2014/chartex" xmlns:cx1="http://schemas.microsoft.com/office/drawing/2015/9/8/chartex" xmlns:cx2="http://schemas.microsoft.com/office/drawing/2015/10/21/chartex" xmlns:cx3="http://schemas.microsoft.com/office/drawing/2016/5/9/chartex" xmlns:cx4="http://schemas.microsoft.com/office/drawing/2016/5/10/chartex" xmlns:cx5="http://schemas.microsoft.com/office/drawing/2016/5/11/chartex" xmlns:cx6="http://schemas.microsoft.com/office/drawing/2016/5/12/chartex" xmlns:cx7="http://schemas.microsoft.com/office/drawing/2016/5/13/chartex" xmlns:cx8="http://schemas.microsoft.com/office/drawing/2016/5/14/chartex" xmlns:mc="http://schemas.openxmlformats.org/markup-compatibility/2006" xmlns:aink="http://schemas.microsoft.com/office/drawing/2016/ink" xmlns:am3d="http://schemas.microsoft.com/office/drawing/2017/model3d" xmlns:o="urn:schemas-microsoft-com:office:office" xmlns:r="http://schemas.openxmlformats.org/officeDocument/2006/relationships" xmlns:m="http://schemas.openxmlformats.org/officeDocument/2006/math" xmlns:v="urn:schemas-microsoft-com:vml" xmlns:wp14="http://schemas.microsoft.com/office/word/2010/wordprocessingDrawing" xmlns:wp="http://schemas.openxmlformats.org/drawingml/2006/wordprocessingDrawing" xmlns:w10="urn:schemas-microsoft-com:office:word" xmlns:w="http://schemas.openxmlformats.org/wordprocessingml/2006/main" xmlns:w14="http://schemas.microsoft.com/office/word/2010/wordml" xmlns:w15="http://schemas.microsoft.com/office/word/2012/wordml" xmlns:w16cid="http://schemas.microsoft.com/office/word/2016/wordml/cid" xmlns:w16se="http://schemas.microsoft.com/office/word/2015/wordml/symex" xmlns:wpg="http://schemas.microsoft.com/office/word/2010/wordprocessingGroup" xmlns:wpi="http://schemas.microsoft.com/office/word/2010/wordprocessingInk" xmlns:wne="http://schemas.microsoft.com/office/word/2006/wordml" xmlns:wps="http://schemas.microsoft.com/office/word/2010/wordprocessingShape" mc:Ignorable="w14 w15 w16se w16cid wp14">
   <w:body>
     <w:p>
       <w:pPr>
@@ -95,13 +95,8 @@
       </w:r>
       <w:proofErr w:type="spellEnd"/>
       <w:r>
-        <w:t xml:space="preserve">, </w:t>
-      </w:r>
-      <w:proofErr w:type="spellStart"/>
-      <w:r>
-        <w:t>triclosan</w:t>
-      </w:r>
-      <w:proofErr w:type="spellEnd"/>
+        <w:t>, triclosan</w:t>
+      </w:r>
       <w:r>
         <w:t xml:space="preserve"> (cf. triclosanSVcontigres.txt, triclosanSVcontigannot</w:t>
       </w:r>
@@ -341,7 +336,6 @@
           <w:lang w:val="en-US"/>
         </w:rPr>
       </w:pPr>
-      <w:bookmarkStart w:id="0" w:name="_GoBack"/>
       <w:r>
         <w:rPr>
           <w:b/>
@@ -366,7 +360,6 @@
         <w:t xml:space="preserve"> the name of the other column is stored and a message printed to say that the column used for the annotation at the other levels should always have this name.</w:t>
       </w:r>
     </w:p>
-    <w:bookmarkEnd w:id="0"/>
     <w:p>
       <w:pPr>
         <w:rPr>
@@ -445,21 +438,7 @@
         <w:rPr>
           <w:lang w:val="en-US"/>
         </w:rPr>
-        <w:t xml:space="preserve">), a </w:t>
-      </w:r>
-      <w:proofErr w:type="gramStart"/>
-      <w:r>
-        <w:rPr>
-          <w:lang w:val="en-US"/>
-        </w:rPr>
-        <w:t>time, …</w:t>
-      </w:r>
-      <w:proofErr w:type="gramEnd"/>
-      <w:r>
-        <w:rPr>
-          <w:lang w:val="en-US"/>
-        </w:rPr>
-        <w:t xml:space="preserve"> -&gt;</w:t>
+        <w:t>), a time, … -&gt;</w:t>
       </w:r>
       <w:r>
         <w:rPr>
@@ -1125,11 +1104,56 @@
       <w:proofErr w:type="gramEnd"/>
     </w:p>
     <w:p>
-      <w:r>
+      <w:pPr>
         <w:rPr>
           <w:highlight w:val="yellow"/>
         </w:rPr>
+      </w:pPr>
+      <w:r>
+        <w:rPr>
+          <w:highlight w:val="yellow"/>
+        </w:rPr>
         <w:t>METTRE UNE FONCTION dans le package pour cela ?</w:t>
+      </w:r>
+    </w:p>
+    <w:p>
+      <w:r>
+        <w:rPr>
+          <w:highlight w:val="yellow"/>
+        </w:rPr>
+        <w:t xml:space="preserve">Faire une fonction plus générale qui peut être basée sur nb items min par niveau ou dans au moins un des niveaux, et/ou sur niveaux les plus sensibles (basés sur BMD </w:t>
+      </w:r>
+      <w:proofErr w:type="spellStart"/>
+      <w:r>
+        <w:rPr>
+          <w:highlight w:val="yellow"/>
+        </w:rPr>
+        <w:t>median</w:t>
+      </w:r>
+      <w:proofErr w:type="spellEnd"/>
+      <w:r>
+        <w:rPr>
+          <w:highlight w:val="yellow"/>
+        </w:rPr>
+        <w:t xml:space="preserve"> or BMD25%) … ou liste d’annotations…</w:t>
+      </w:r>
+      <w:r>
+        <w:rPr>
+          <w:highlight w:val="yellow"/>
+        </w:rPr>
+        <w:t xml:space="preserve"> en indiquant bien la chronologie des filtres.</w:t>
+      </w:r>
+      <w:bookmarkStart w:id="0" w:name="_GoBack"/>
+      <w:bookmarkEnd w:id="0"/>
+    </w:p>
+    <w:p>
+      <w:proofErr w:type="gramStart"/>
+      <w:r>
+        <w:t>selection</w:t>
+      </w:r>
+      <w:proofErr w:type="gramEnd"/>
+      <w:r>
+        <w:t>2plot()</w:t>
       </w:r>
     </w:p>
     <w:p>
@@ -1441,9 +1465,15 @@
         <w:rPr>
           <w:lang w:val="en-US"/>
         </w:rPr>
-        <w:t>()</w:t>
+        <w:t>(</w:t>
       </w:r>
       <w:proofErr w:type="gramEnd"/>
+      <w:r>
+        <w:rPr>
+          <w:lang w:val="en-US"/>
+        </w:rPr>
+        <w:t>)</w:t>
+      </w:r>
       <w:r>
         <w:rPr>
           <w:lang w:val="en-US"/>
@@ -1578,9 +1608,15 @@
         <w:rPr>
           <w:lang w:val="en-US"/>
         </w:rPr>
-        <w:t>()</w:t>
+        <w:t>(</w:t>
       </w:r>
       <w:proofErr w:type="gramEnd"/>
+      <w:r>
+        <w:rPr>
+          <w:lang w:val="en-US"/>
+        </w:rPr>
+        <w:t>)</w:t>
+      </w:r>
     </w:p>
     <w:p>
       <w:pPr>
@@ -1999,9 +2035,15 @@
         <w:rPr>
           <w:lang w:val="en-US"/>
         </w:rPr>
-        <w:t>()</w:t>
+        <w:t>(</w:t>
       </w:r>
       <w:proofErr w:type="gramEnd"/>
+      <w:r>
+        <w:rPr>
+          <w:lang w:val="en-US"/>
+        </w:rPr>
+        <w:t>)</w:t>
+      </w:r>
     </w:p>
     <w:p>
       <w:pPr>
@@ -2020,7 +2062,6 @@
           <w:b/>
           <w:lang w:val="en-US"/>
         </w:rPr>
-        <w:lastRenderedPageBreak/>
         <w:t>(</w:t>
       </w:r>
       <w:proofErr w:type="spellStart"/>
@@ -2408,9 +2449,15 @@
         <w:rPr>
           <w:lang w:val="en-US"/>
         </w:rPr>
-        <w:t>()</w:t>
+        <w:t>(</w:t>
       </w:r>
       <w:proofErr w:type="gramEnd"/>
+      <w:r>
+        <w:rPr>
+          <w:lang w:val="en-US"/>
+        </w:rPr>
+        <w:t>)</w:t>
+      </w:r>
     </w:p>
     <w:p>
       <w:pPr>
@@ -2791,9 +2838,15 @@
         <w:rPr>
           <w:lang w:val="en-US"/>
         </w:rPr>
-        <w:t>()</w:t>
+        <w:t>(</w:t>
       </w:r>
       <w:proofErr w:type="gramEnd"/>
+      <w:r>
+        <w:rPr>
+          <w:lang w:val="en-US"/>
+        </w:rPr>
+        <w:t>)</w:t>
+      </w:r>
     </w:p>
     <w:p>
       <w:pPr>
@@ -3067,7 +3120,7 @@
 </file>
 
 <file path=word/numbering.xml><?xml version="1.0" encoding="utf-8"?>
-<w:numbering xmlns:wpc="http://schemas.microsoft.com/office/word/2010/wordprocessingCanvas" xmlns:mc="http://schemas.openxmlformats.org/markup-compatibility/2006" xmlns:o="urn:schemas-microsoft-com:office:office" xmlns:r="http://schemas.openxmlformats.org/officeDocument/2006/relationships" xmlns:m="http://schemas.openxmlformats.org/officeDocument/2006/math" xmlns:v="urn:schemas-microsoft-com:vml" xmlns:wp14="http://schemas.microsoft.com/office/word/2010/wordprocessingDrawing" xmlns:wp="http://schemas.openxmlformats.org/drawingml/2006/wordprocessingDrawing" xmlns:w10="urn:schemas-microsoft-com:office:word" xmlns:w="http://schemas.openxmlformats.org/wordprocessingml/2006/main" xmlns:w14="http://schemas.microsoft.com/office/word/2010/wordml" xmlns:w15="http://schemas.microsoft.com/office/word/2012/wordml" xmlns:wpg="http://schemas.microsoft.com/office/word/2010/wordprocessingGroup" xmlns:wpi="http://schemas.microsoft.com/office/word/2010/wordprocessingInk" xmlns:wne="http://schemas.microsoft.com/office/word/2006/wordml" xmlns:wps="http://schemas.microsoft.com/office/word/2010/wordprocessingShape" mc:Ignorable="w14 w15 wp14">
+<w:numbering xmlns:wpc="http://schemas.microsoft.com/office/word/2010/wordprocessingCanvas" xmlns:cx="http://schemas.microsoft.com/office/drawing/2014/chartex" xmlns:cx1="http://schemas.microsoft.com/office/drawing/2015/9/8/chartex" xmlns:cx2="http://schemas.microsoft.com/office/drawing/2015/10/21/chartex" xmlns:cx3="http://schemas.microsoft.com/office/drawing/2016/5/9/chartex" xmlns:cx4="http://schemas.microsoft.com/office/drawing/2016/5/10/chartex" xmlns:cx5="http://schemas.microsoft.com/office/drawing/2016/5/11/chartex" xmlns:cx6="http://schemas.microsoft.com/office/drawing/2016/5/12/chartex" xmlns:cx7="http://schemas.microsoft.com/office/drawing/2016/5/13/chartex" xmlns:cx8="http://schemas.microsoft.com/office/drawing/2016/5/14/chartex" xmlns:mc="http://schemas.openxmlformats.org/markup-compatibility/2006" xmlns:aink="http://schemas.microsoft.com/office/drawing/2016/ink" xmlns:am3d="http://schemas.microsoft.com/office/drawing/2017/model3d" xmlns:o="urn:schemas-microsoft-com:office:office" xmlns:r="http://schemas.openxmlformats.org/officeDocument/2006/relationships" xmlns:m="http://schemas.openxmlformats.org/officeDocument/2006/math" xmlns:v="urn:schemas-microsoft-com:vml" xmlns:wp14="http://schemas.microsoft.com/office/word/2010/wordprocessingDrawing" xmlns:wp="http://schemas.openxmlformats.org/drawingml/2006/wordprocessingDrawing" xmlns:w10="urn:schemas-microsoft-com:office:word" xmlns:w="http://schemas.openxmlformats.org/wordprocessingml/2006/main" xmlns:w14="http://schemas.microsoft.com/office/word/2010/wordml" xmlns:w15="http://schemas.microsoft.com/office/word/2012/wordml" xmlns:w16cid="http://schemas.microsoft.com/office/word/2016/wordml/cid" xmlns:w16se="http://schemas.microsoft.com/office/word/2015/wordml/symex" xmlns:wpg="http://schemas.microsoft.com/office/word/2010/wordprocessingGroup" xmlns:wpi="http://schemas.microsoft.com/office/word/2010/wordprocessingInk" xmlns:wne="http://schemas.microsoft.com/office/word/2006/wordml" xmlns:wps="http://schemas.microsoft.com/office/word/2010/wordprocessingShape" mc:Ignorable="w14 w15 w16se w16cid wp14">
   <w:abstractNum w:abstractNumId="0" w15:restartNumberingAfterBreak="0">
     <w:nsid w:val="1F4F5F90"/>
     <w:multiLevelType w:val="hybridMultilevel"/>
@@ -3768,7 +3821,7 @@
 </file>
 
 <file path=word/styles.xml><?xml version="1.0" encoding="utf-8"?>
-<w:styles xmlns:mc="http://schemas.openxmlformats.org/markup-compatibility/2006" xmlns:r="http://schemas.openxmlformats.org/officeDocument/2006/relationships" xmlns:w="http://schemas.openxmlformats.org/wordprocessingml/2006/main" xmlns:w14="http://schemas.microsoft.com/office/word/2010/wordml" xmlns:w15="http://schemas.microsoft.com/office/word/2012/wordml" mc:Ignorable="w14 w15">
+<w:styles xmlns:mc="http://schemas.openxmlformats.org/markup-compatibility/2006" xmlns:r="http://schemas.openxmlformats.org/officeDocument/2006/relationships" xmlns:w="http://schemas.openxmlformats.org/wordprocessingml/2006/main" xmlns:w14="http://schemas.microsoft.com/office/word/2010/wordml" xmlns:w15="http://schemas.microsoft.com/office/word/2012/wordml" xmlns:w16cid="http://schemas.microsoft.com/office/word/2016/wordml/cid" xmlns:w16se="http://schemas.microsoft.com/office/word/2015/wordml/symex" mc:Ignorable="w14 w15 w16se w16cid">
   <w:docDefaults>
     <w:rPrDefault>
       <w:rPr>
@@ -3784,7 +3837,7 @@
       </w:pPr>
     </w:pPrDefault>
   </w:docDefaults>
-  <w:latentStyles w:defLockedState="0" w:defUIPriority="99" w:defSemiHidden="0" w:defUnhideWhenUsed="0" w:defQFormat="0" w:count="371">
+  <w:latentStyles w:defLockedState="0" w:defUIPriority="99" w:defSemiHidden="0" w:defUnhideWhenUsed="0" w:defQFormat="0" w:count="375">
     <w:lsdException w:name="Normal" w:uiPriority="0" w:qFormat="1"/>
     <w:lsdException w:name="heading 1" w:uiPriority="9" w:qFormat="1"/>
     <w:lsdException w:name="heading 2" w:semiHidden="1" w:uiPriority="9" w:unhideWhenUsed="1" w:qFormat="1"/>
@@ -3890,7 +3943,6 @@
     <w:lsdException w:name="HTML Sample" w:semiHidden="1" w:unhideWhenUsed="1"/>
     <w:lsdException w:name="HTML Typewriter" w:semiHidden="1" w:unhideWhenUsed="1"/>
     <w:lsdException w:name="HTML Variable" w:semiHidden="1" w:unhideWhenUsed="1"/>
-    <w:lsdException w:name="Normal Table" w:semiHidden="1" w:unhideWhenUsed="1"/>
     <w:lsdException w:name="annotation subject" w:semiHidden="1" w:unhideWhenUsed="1"/>
     <w:lsdException w:name="No List" w:semiHidden="1" w:unhideWhenUsed="1"/>
     <w:lsdException w:name="Outline List 1" w:semiHidden="1" w:unhideWhenUsed="1"/>
@@ -3934,10 +3986,8 @@
     <w:lsdException w:name="Table Elegant" w:semiHidden="1" w:unhideWhenUsed="1"/>
     <w:lsdException w:name="Table Professional" w:semiHidden="1" w:unhideWhenUsed="1"/>
     <w:lsdException w:name="Table Subtle 1" w:semiHidden="1" w:unhideWhenUsed="1"/>
-    <w:lsdException w:name="Table Subtle 2" w:semiHidden="1" w:unhideWhenUsed="1"/>
     <w:lsdException w:name="Table Web 1" w:semiHidden="1" w:unhideWhenUsed="1"/>
     <w:lsdException w:name="Table Web 2" w:semiHidden="1" w:unhideWhenUsed="1"/>
-    <w:lsdException w:name="Table Web 3" w:semiHidden="1" w:unhideWhenUsed="1"/>
     <w:lsdException w:name="Balloon Text" w:semiHidden="1" w:unhideWhenUsed="1"/>
     <w:lsdException w:name="Table Grid" w:uiPriority="39"/>
     <w:lsdException w:name="Table Theme" w:semiHidden="1" w:unhideWhenUsed="1"/>
@@ -4156,6 +4206,10 @@
     <w:lsdException w:name="List Table 5 Dark Accent 6" w:uiPriority="50"/>
     <w:lsdException w:name="List Table 6 Colorful Accent 6" w:uiPriority="51"/>
     <w:lsdException w:name="List Table 7 Colorful Accent 6" w:uiPriority="52"/>
+    <w:lsdException w:name="Mention" w:semiHidden="1" w:unhideWhenUsed="1"/>
+    <w:lsdException w:name="Smart Hyperlink" w:semiHidden="1" w:unhideWhenUsed="1"/>
+    <w:lsdException w:name="Hashtag" w:semiHidden="1" w:unhideWhenUsed="1"/>
+    <w:lsdException w:name="Unresolved Mention" w:semiHidden="1" w:unhideWhenUsed="1"/>
   </w:latentStyles>
   <w:style w:type="paragraph" w:default="1" w:styleId="Normal">
     <w:name w:val="Normal"/>

</xml_diff>

<commit_message>
first draft of a function to select annotation groups we want to plot
</commit_message>
<xml_diff>
--- a/share/techdoc/workflow2.docx
+++ b/share/techdoc/workflow2.docx
@@ -1,6 +1,6 @@
 
 <file path=word/document.xml><?xml version="1.0" encoding="utf-8"?>
-<w:document xmlns:wpc="http://schemas.microsoft.com/office/word/2010/wordprocessingCanvas" xmlns:cx="http://schemas.microsoft.com/office/drawing/2014/chartex" xmlns:cx1="http://schemas.microsoft.com/office/drawing/2015/9/8/chartex" xmlns:cx2="http://schemas.microsoft.com/office/drawing/2015/10/21/chartex" xmlns:cx3="http://schemas.microsoft.com/office/drawing/2016/5/9/chartex" xmlns:cx4="http://schemas.microsoft.com/office/drawing/2016/5/10/chartex" xmlns:cx5="http://schemas.microsoft.com/office/drawing/2016/5/11/chartex" xmlns:cx6="http://schemas.microsoft.com/office/drawing/2016/5/12/chartex" xmlns:cx7="http://schemas.microsoft.com/office/drawing/2016/5/13/chartex" xmlns:cx8="http://schemas.microsoft.com/office/drawing/2016/5/14/chartex" xmlns:mc="http://schemas.openxmlformats.org/markup-compatibility/2006" xmlns:aink="http://schemas.microsoft.com/office/drawing/2016/ink" xmlns:am3d="http://schemas.microsoft.com/office/drawing/2017/model3d" xmlns:o="urn:schemas-microsoft-com:office:office" xmlns:r="http://schemas.openxmlformats.org/officeDocument/2006/relationships" xmlns:m="http://schemas.openxmlformats.org/officeDocument/2006/math" xmlns:v="urn:schemas-microsoft-com:vml" xmlns:wp14="http://schemas.microsoft.com/office/word/2010/wordprocessingDrawing" xmlns:wp="http://schemas.openxmlformats.org/drawingml/2006/wordprocessingDrawing" xmlns:w10="urn:schemas-microsoft-com:office:word" xmlns:w="http://schemas.openxmlformats.org/wordprocessingml/2006/main" xmlns:w14="http://schemas.microsoft.com/office/word/2010/wordml" xmlns:w15="http://schemas.microsoft.com/office/word/2012/wordml" xmlns:w16cid="http://schemas.microsoft.com/office/word/2016/wordml/cid" xmlns:w16se="http://schemas.microsoft.com/office/word/2015/wordml/symex" xmlns:wpg="http://schemas.microsoft.com/office/word/2010/wordprocessingGroup" xmlns:wpi="http://schemas.microsoft.com/office/word/2010/wordprocessingInk" xmlns:wne="http://schemas.microsoft.com/office/word/2006/wordml" xmlns:wps="http://schemas.microsoft.com/office/word/2010/wordprocessingShape" mc:Ignorable="w14 w15 w16se w16cid wp14">
+<w:document xmlns:wpc="http://schemas.microsoft.com/office/word/2010/wordprocessingCanvas" xmlns:cx="http://schemas.microsoft.com/office/drawing/2014/chartex" xmlns:cx1="http://schemas.microsoft.com/office/drawing/2015/9/8/chartex" xmlns:mc="http://schemas.openxmlformats.org/markup-compatibility/2006" xmlns:o="urn:schemas-microsoft-com:office:office" xmlns:r="http://schemas.openxmlformats.org/officeDocument/2006/relationships" xmlns:m="http://schemas.openxmlformats.org/officeDocument/2006/math" xmlns:v="urn:schemas-microsoft-com:vml" xmlns:wp14="http://schemas.microsoft.com/office/word/2010/wordprocessingDrawing" xmlns:wp="http://schemas.openxmlformats.org/drawingml/2006/wordprocessingDrawing" xmlns:w10="urn:schemas-microsoft-com:office:word" xmlns:w="http://schemas.openxmlformats.org/wordprocessingml/2006/main" xmlns:w14="http://schemas.microsoft.com/office/word/2010/wordml" xmlns:w15="http://schemas.microsoft.com/office/word/2012/wordml" xmlns:w16se="http://schemas.microsoft.com/office/word/2015/wordml/symex" xmlns:wpg="http://schemas.microsoft.com/office/word/2010/wordprocessingGroup" xmlns:wpi="http://schemas.microsoft.com/office/word/2010/wordprocessingInk" xmlns:wne="http://schemas.microsoft.com/office/word/2006/wordml" xmlns:wps="http://schemas.microsoft.com/office/word/2010/wordprocessingShape" mc:Ignorable="w14 w15 w16se wp14">
   <w:body>
     <w:p>
       <w:pPr>
@@ -95,8 +95,13 @@
       </w:r>
       <w:proofErr w:type="spellEnd"/>
       <w:r>
-        <w:t>, triclosan</w:t>
-      </w:r>
+        <w:t xml:space="preserve">, </w:t>
+      </w:r>
+      <w:proofErr w:type="spellStart"/>
+      <w:r>
+        <w:t>triclosan</w:t>
+      </w:r>
+      <w:proofErr w:type="spellEnd"/>
       <w:r>
         <w:t xml:space="preserve"> (cf. triclosanSVcontigres.txt, triclosanSVcontigannot</w:t>
       </w:r>
@@ -312,7 +317,21 @@
         <w:rPr>
           <w:lang w:val="en-US"/>
         </w:rPr>
-        <w:t xml:space="preserve"> e.g. different molecular levels (transcriptomics, </w:t>
+        <w:t xml:space="preserve"> e.g. different molecular levels (</w:t>
+      </w:r>
+      <w:proofErr w:type="spellStart"/>
+      <w:r>
+        <w:rPr>
+          <w:lang w:val="en-US"/>
+        </w:rPr>
+        <w:t>transcriptomics</w:t>
+      </w:r>
+      <w:proofErr w:type="spellEnd"/>
+      <w:r>
+        <w:rPr>
+          <w:lang w:val="en-US"/>
+        </w:rPr>
+        <w:t xml:space="preserve">, </w:t>
       </w:r>
       <w:proofErr w:type="spellStart"/>
       <w:r>
@@ -1117,10 +1136,15 @@
       </w:r>
     </w:p>
     <w:p>
-      <w:r>
+      <w:pPr>
         <w:rPr>
           <w:highlight w:val="yellow"/>
         </w:rPr>
+      </w:pPr>
+      <w:r>
+        <w:rPr>
+          <w:highlight w:val="yellow"/>
+        </w:rPr>
         <w:t xml:space="preserve">Faire une fonction plus générale qui peut être basée sur nb items min par niveau ou dans au moins un des niveaux, et/ou sur niveaux les plus sensibles (basés sur BMD </w:t>
       </w:r>
       <w:proofErr w:type="spellStart"/>
@@ -1135,13 +1159,176 @@
         <w:rPr>
           <w:highlight w:val="yellow"/>
         </w:rPr>
-        <w:t xml:space="preserve"> or BMD25%) … ou liste d’annotations…</w:t>
+        <w:t xml:space="preserve"> or BMD25%)</w:t>
       </w:r>
       <w:r>
         <w:rPr>
           <w:highlight w:val="yellow"/>
         </w:rPr>
+        <w:t xml:space="preserve"> en faisant </w:t>
+      </w:r>
+      <w:r>
+        <w:rPr>
+          <w:highlight w:val="yellow"/>
+        </w:rPr>
+        <w:t xml:space="preserve">rentrer une </w:t>
+      </w:r>
+      <w:proofErr w:type="spellStart"/>
+      <w:r>
+        <w:rPr>
+          <w:highlight w:val="yellow"/>
+        </w:rPr>
+        <w:t>BMDmax</w:t>
+      </w:r>
+      <w:proofErr w:type="spellEnd"/>
+      <w:r>
+        <w:rPr>
+          <w:highlight w:val="yellow"/>
+        </w:rPr>
+        <w:t xml:space="preserve"> … ou liste d’annotations…</w:t>
+      </w:r>
+      <w:r>
+        <w:rPr>
+          <w:highlight w:val="yellow"/>
+        </w:rPr>
         <w:t xml:space="preserve"> en indiquant bien la chronologie des filtres.</w:t>
+      </w:r>
+    </w:p>
+    <w:p>
+      <w:pPr>
+        <w:rPr>
+          <w:highlight w:val="yellow"/>
+        </w:rPr>
+      </w:pPr>
+      <w:r>
+        <w:rPr>
+          <w:highlight w:val="yellow"/>
+        </w:rPr>
+        <w:t xml:space="preserve">Pour le moment j’ai mis dans le </w:t>
+      </w:r>
+      <w:proofErr w:type="spellStart"/>
+      <w:r>
+        <w:rPr>
+          <w:highlight w:val="yellow"/>
+        </w:rPr>
+        <w:t>share</w:t>
+      </w:r>
+      <w:proofErr w:type="spellEnd"/>
+      <w:r>
+        <w:rPr>
+          <w:highlight w:val="yellow"/>
+        </w:rPr>
+        <w:t xml:space="preserve"> u</w:t>
+      </w:r>
+      <w:r>
+        <w:rPr>
+          <w:highlight w:val="yellow"/>
+        </w:rPr>
+        <w:t>ne</w:t>
+      </w:r>
+      <w:r>
+        <w:rPr>
+          <w:highlight w:val="yellow"/>
+        </w:rPr>
+        <w:t xml:space="preserve"> fonction </w:t>
+      </w:r>
+      <w:proofErr w:type="spellStart"/>
+      <w:r>
+        <w:rPr>
+          <w:highlight w:val="yellow"/>
+        </w:rPr>
+        <w:t>se</w:t>
+      </w:r>
+      <w:r>
+        <w:rPr>
+          <w:highlight w:val="yellow"/>
+        </w:rPr>
+        <w:t>lectgroups</w:t>
+      </w:r>
+      <w:proofErr w:type="spellEnd"/>
+      <w:r>
+        <w:rPr>
+          <w:highlight w:val="yellow"/>
+        </w:rPr>
+        <w:t xml:space="preserve"> qui fait le job, séparément par niveau expérimental. L’amélioration qu’on pourrait faire à mon avis serait de pouvoir mettre </w:t>
+      </w:r>
+      <w:proofErr w:type="gramStart"/>
+      <w:r>
+        <w:rPr>
+          <w:highlight w:val="yellow"/>
+        </w:rPr>
+        <w:t>une vecteur</w:t>
+      </w:r>
+      <w:proofErr w:type="gramEnd"/>
+      <w:r>
+        <w:rPr>
+          <w:highlight w:val="yellow"/>
+        </w:rPr>
+        <w:t xml:space="preserve"> dans </w:t>
+      </w:r>
+      <w:proofErr w:type="spellStart"/>
+      <w:r>
+        <w:rPr>
+          <w:highlight w:val="yellow"/>
+        </w:rPr>
+        <w:t>nitemsmin</w:t>
+      </w:r>
+      <w:proofErr w:type="spellEnd"/>
+      <w:r>
+        <w:rPr>
+          <w:highlight w:val="yellow"/>
+        </w:rPr>
+        <w:t>, pour pouvoir sélectionner sur un nb différent en multi-</w:t>
+      </w:r>
+      <w:proofErr w:type="spellStart"/>
+      <w:r>
+        <w:rPr>
+          <w:highlight w:val="yellow"/>
+        </w:rPr>
+        <w:t>omiques</w:t>
+      </w:r>
+      <w:proofErr w:type="spellEnd"/>
+      <w:r>
+        <w:rPr>
+          <w:highlight w:val="yellow"/>
+        </w:rPr>
+        <w:t xml:space="preserve">, par exemple si on a beaucoup plus d’items qui sortent en </w:t>
+      </w:r>
+      <w:proofErr w:type="spellStart"/>
+      <w:r>
+        <w:rPr>
+          <w:highlight w:val="yellow"/>
+        </w:rPr>
+        <w:t>transcripto</w:t>
+      </w:r>
+      <w:proofErr w:type="spellEnd"/>
+      <w:r>
+        <w:rPr>
+          <w:highlight w:val="yellow"/>
+        </w:rPr>
+        <w:t xml:space="preserve"> qu’en </w:t>
+      </w:r>
+      <w:proofErr w:type="spellStart"/>
+      <w:r>
+        <w:rPr>
+          <w:highlight w:val="yellow"/>
+        </w:rPr>
+        <w:t>métabolo</w:t>
+      </w:r>
+      <w:proofErr w:type="spellEnd"/>
+      <w:r>
+        <w:rPr>
+          <w:highlight w:val="yellow"/>
+        </w:rPr>
+        <w:t>.</w:t>
+      </w:r>
+    </w:p>
+    <w:p>
+      <w:r>
+        <w:rPr>
+          <w:highlight w:val="yellow"/>
+        </w:rPr>
+        <w:t>Aurélie je te laisse regarder avant d’inclure cela dans le package</w:t>
       </w:r>
       <w:bookmarkStart w:id="0" w:name="_GoBack"/>
       <w:bookmarkEnd w:id="0"/>
@@ -1465,15 +1652,9 @@
         <w:rPr>
           <w:lang w:val="en-US"/>
         </w:rPr>
-        <w:t>(</w:t>
+        <w:t>()</w:t>
       </w:r>
       <w:proofErr w:type="gramEnd"/>
-      <w:r>
-        <w:rPr>
-          <w:lang w:val="en-US"/>
-        </w:rPr>
-        <w:t>)</w:t>
-      </w:r>
       <w:r>
         <w:rPr>
           <w:lang w:val="en-US"/>
@@ -1608,15 +1789,9 @@
         <w:rPr>
           <w:lang w:val="en-US"/>
         </w:rPr>
-        <w:t>(</w:t>
+        <w:t>()</w:t>
       </w:r>
       <w:proofErr w:type="gramEnd"/>
-      <w:r>
-        <w:rPr>
-          <w:lang w:val="en-US"/>
-        </w:rPr>
-        <w:t>)</w:t>
-      </w:r>
     </w:p>
     <w:p>
       <w:pPr>
@@ -1889,6 +2064,7 @@
           <w:b/>
           <w:lang w:val="en-US"/>
         </w:rPr>
+        <w:lastRenderedPageBreak/>
         <w:t>Page 3</w:t>
       </w:r>
     </w:p>
@@ -2035,15 +2211,9 @@
         <w:rPr>
           <w:lang w:val="en-US"/>
         </w:rPr>
-        <w:t>(</w:t>
+        <w:t>()</w:t>
       </w:r>
       <w:proofErr w:type="gramEnd"/>
-      <w:r>
-        <w:rPr>
-          <w:lang w:val="en-US"/>
-        </w:rPr>
-        <w:t>)</w:t>
-      </w:r>
     </w:p>
     <w:p>
       <w:pPr>
@@ -2449,15 +2619,9 @@
         <w:rPr>
           <w:lang w:val="en-US"/>
         </w:rPr>
-        <w:t>(</w:t>
+        <w:t>()</w:t>
       </w:r>
       <w:proofErr w:type="gramEnd"/>
-      <w:r>
-        <w:rPr>
-          <w:lang w:val="en-US"/>
-        </w:rPr>
-        <w:t>)</w:t>
-      </w:r>
     </w:p>
     <w:p>
       <w:pPr>
@@ -2838,15 +3002,9 @@
         <w:rPr>
           <w:lang w:val="en-US"/>
         </w:rPr>
-        <w:t>(</w:t>
+        <w:t>()</w:t>
       </w:r>
       <w:proofErr w:type="gramEnd"/>
-      <w:r>
-        <w:rPr>
-          <w:lang w:val="en-US"/>
-        </w:rPr>
-        <w:t>)</w:t>
-      </w:r>
     </w:p>
     <w:p>
       <w:pPr>
@@ -3120,7 +3278,7 @@
 </file>
 
 <file path=word/numbering.xml><?xml version="1.0" encoding="utf-8"?>
-<w:numbering xmlns:wpc="http://schemas.microsoft.com/office/word/2010/wordprocessingCanvas" xmlns:cx="http://schemas.microsoft.com/office/drawing/2014/chartex" xmlns:cx1="http://schemas.microsoft.com/office/drawing/2015/9/8/chartex" xmlns:cx2="http://schemas.microsoft.com/office/drawing/2015/10/21/chartex" xmlns:cx3="http://schemas.microsoft.com/office/drawing/2016/5/9/chartex" xmlns:cx4="http://schemas.microsoft.com/office/drawing/2016/5/10/chartex" xmlns:cx5="http://schemas.microsoft.com/office/drawing/2016/5/11/chartex" xmlns:cx6="http://schemas.microsoft.com/office/drawing/2016/5/12/chartex" xmlns:cx7="http://schemas.microsoft.com/office/drawing/2016/5/13/chartex" xmlns:cx8="http://schemas.microsoft.com/office/drawing/2016/5/14/chartex" xmlns:mc="http://schemas.openxmlformats.org/markup-compatibility/2006" xmlns:aink="http://schemas.microsoft.com/office/drawing/2016/ink" xmlns:am3d="http://schemas.microsoft.com/office/drawing/2017/model3d" xmlns:o="urn:schemas-microsoft-com:office:office" xmlns:r="http://schemas.openxmlformats.org/officeDocument/2006/relationships" xmlns:m="http://schemas.openxmlformats.org/officeDocument/2006/math" xmlns:v="urn:schemas-microsoft-com:vml" xmlns:wp14="http://schemas.microsoft.com/office/word/2010/wordprocessingDrawing" xmlns:wp="http://schemas.openxmlformats.org/drawingml/2006/wordprocessingDrawing" xmlns:w10="urn:schemas-microsoft-com:office:word" xmlns:w="http://schemas.openxmlformats.org/wordprocessingml/2006/main" xmlns:w14="http://schemas.microsoft.com/office/word/2010/wordml" xmlns:w15="http://schemas.microsoft.com/office/word/2012/wordml" xmlns:w16cid="http://schemas.microsoft.com/office/word/2016/wordml/cid" xmlns:w16se="http://schemas.microsoft.com/office/word/2015/wordml/symex" xmlns:wpg="http://schemas.microsoft.com/office/word/2010/wordprocessingGroup" xmlns:wpi="http://schemas.microsoft.com/office/word/2010/wordprocessingInk" xmlns:wne="http://schemas.microsoft.com/office/word/2006/wordml" xmlns:wps="http://schemas.microsoft.com/office/word/2010/wordprocessingShape" mc:Ignorable="w14 w15 w16se w16cid wp14">
+<w:numbering xmlns:wpc="http://schemas.microsoft.com/office/word/2010/wordprocessingCanvas" xmlns:cx="http://schemas.microsoft.com/office/drawing/2014/chartex" xmlns:cx1="http://schemas.microsoft.com/office/drawing/2015/9/8/chartex" xmlns:mc="http://schemas.openxmlformats.org/markup-compatibility/2006" xmlns:o="urn:schemas-microsoft-com:office:office" xmlns:r="http://schemas.openxmlformats.org/officeDocument/2006/relationships" xmlns:m="http://schemas.openxmlformats.org/officeDocument/2006/math" xmlns:v="urn:schemas-microsoft-com:vml" xmlns:wp14="http://schemas.microsoft.com/office/word/2010/wordprocessingDrawing" xmlns:wp="http://schemas.openxmlformats.org/drawingml/2006/wordprocessingDrawing" xmlns:w10="urn:schemas-microsoft-com:office:word" xmlns:w="http://schemas.openxmlformats.org/wordprocessingml/2006/main" xmlns:w14="http://schemas.microsoft.com/office/word/2010/wordml" xmlns:w15="http://schemas.microsoft.com/office/word/2012/wordml" xmlns:w16se="http://schemas.microsoft.com/office/word/2015/wordml/symex" xmlns:wpg="http://schemas.microsoft.com/office/word/2010/wordprocessingGroup" xmlns:wpi="http://schemas.microsoft.com/office/word/2010/wordprocessingInk" xmlns:wne="http://schemas.microsoft.com/office/word/2006/wordml" xmlns:wps="http://schemas.microsoft.com/office/word/2010/wordprocessingShape" mc:Ignorable="w14 w15 w16se wp14">
   <w:abstractNum w:abstractNumId="0" w15:restartNumberingAfterBreak="0">
     <w:nsid w:val="1F4F5F90"/>
     <w:multiLevelType w:val="hybridMultilevel"/>
@@ -3821,7 +3979,7 @@
 </file>
 
 <file path=word/styles.xml><?xml version="1.0" encoding="utf-8"?>
-<w:styles xmlns:mc="http://schemas.openxmlformats.org/markup-compatibility/2006" xmlns:r="http://schemas.openxmlformats.org/officeDocument/2006/relationships" xmlns:w="http://schemas.openxmlformats.org/wordprocessingml/2006/main" xmlns:w14="http://schemas.microsoft.com/office/word/2010/wordml" xmlns:w15="http://schemas.microsoft.com/office/word/2012/wordml" xmlns:w16cid="http://schemas.microsoft.com/office/word/2016/wordml/cid" xmlns:w16se="http://schemas.microsoft.com/office/word/2015/wordml/symex" mc:Ignorable="w14 w15 w16se w16cid">
+<w:styles xmlns:mc="http://schemas.openxmlformats.org/markup-compatibility/2006" xmlns:r="http://schemas.openxmlformats.org/officeDocument/2006/relationships" xmlns:w="http://schemas.openxmlformats.org/wordprocessingml/2006/main" xmlns:w14="http://schemas.microsoft.com/office/word/2010/wordml" xmlns:w15="http://schemas.microsoft.com/office/word/2012/wordml" xmlns:w16se="http://schemas.microsoft.com/office/word/2015/wordml/symex" mc:Ignorable="w14 w15 w16se">
   <w:docDefaults>
     <w:rPrDefault>
       <w:rPr>
@@ -3837,7 +3995,7 @@
       </w:pPr>
     </w:pPrDefault>
   </w:docDefaults>
-  <w:latentStyles w:defLockedState="0" w:defUIPriority="99" w:defSemiHidden="0" w:defUnhideWhenUsed="0" w:defQFormat="0" w:count="375">
+  <w:latentStyles w:defLockedState="0" w:defUIPriority="99" w:defSemiHidden="0" w:defUnhideWhenUsed="0" w:defQFormat="0" w:count="371">
     <w:lsdException w:name="Normal" w:uiPriority="0" w:qFormat="1"/>
     <w:lsdException w:name="heading 1" w:uiPriority="9" w:qFormat="1"/>
     <w:lsdException w:name="heading 2" w:semiHidden="1" w:uiPriority="9" w:unhideWhenUsed="1" w:qFormat="1"/>
@@ -3943,6 +4101,7 @@
     <w:lsdException w:name="HTML Sample" w:semiHidden="1" w:unhideWhenUsed="1"/>
     <w:lsdException w:name="HTML Typewriter" w:semiHidden="1" w:unhideWhenUsed="1"/>
     <w:lsdException w:name="HTML Variable" w:semiHidden="1" w:unhideWhenUsed="1"/>
+    <w:lsdException w:name="Normal Table" w:semiHidden="1" w:unhideWhenUsed="1"/>
     <w:lsdException w:name="annotation subject" w:semiHidden="1" w:unhideWhenUsed="1"/>
     <w:lsdException w:name="No List" w:semiHidden="1" w:unhideWhenUsed="1"/>
     <w:lsdException w:name="Outline List 1" w:semiHidden="1" w:unhideWhenUsed="1"/>
@@ -3986,8 +4145,10 @@
     <w:lsdException w:name="Table Elegant" w:semiHidden="1" w:unhideWhenUsed="1"/>
     <w:lsdException w:name="Table Professional" w:semiHidden="1" w:unhideWhenUsed="1"/>
     <w:lsdException w:name="Table Subtle 1" w:semiHidden="1" w:unhideWhenUsed="1"/>
+    <w:lsdException w:name="Table Subtle 2" w:semiHidden="1" w:unhideWhenUsed="1"/>
     <w:lsdException w:name="Table Web 1" w:semiHidden="1" w:unhideWhenUsed="1"/>
     <w:lsdException w:name="Table Web 2" w:semiHidden="1" w:unhideWhenUsed="1"/>
+    <w:lsdException w:name="Table Web 3" w:semiHidden="1" w:unhideWhenUsed="1"/>
     <w:lsdException w:name="Balloon Text" w:semiHidden="1" w:unhideWhenUsed="1"/>
     <w:lsdException w:name="Table Grid" w:uiPriority="39"/>
     <w:lsdException w:name="Table Theme" w:semiHidden="1" w:unhideWhenUsed="1"/>
@@ -4206,10 +4367,6 @@
     <w:lsdException w:name="List Table 5 Dark Accent 6" w:uiPriority="50"/>
     <w:lsdException w:name="List Table 6 Colorful Accent 6" w:uiPriority="51"/>
     <w:lsdException w:name="List Table 7 Colorful Accent 6" w:uiPriority="52"/>
-    <w:lsdException w:name="Mention" w:semiHidden="1" w:unhideWhenUsed="1"/>
-    <w:lsdException w:name="Smart Hyperlink" w:semiHidden="1" w:unhideWhenUsed="1"/>
-    <w:lsdException w:name="Hashtag" w:semiHidden="1" w:unhideWhenUsed="1"/>
-    <w:lsdException w:name="Unresolved Mention" w:semiHidden="1" w:unhideWhenUsed="1"/>
   </w:latentStyles>
   <w:style w:type="paragraph" w:default="1" w:styleId="Normal">
     <w:name w:val="Normal"/>

</xml_diff>

<commit_message>
adds to the workflow2 file
</commit_message>
<xml_diff>
--- a/share/techdoc/workflow2.docx
+++ b/share/techdoc/workflow2.docx
@@ -1,6 +1,6 @@
 
 <file path=word/document.xml><?xml version="1.0" encoding="utf-8"?>
-<w:document xmlns:wpc="http://schemas.microsoft.com/office/word/2010/wordprocessingCanvas" xmlns:cx="http://schemas.microsoft.com/office/drawing/2014/chartex" xmlns:cx1="http://schemas.microsoft.com/office/drawing/2015/9/8/chartex" xmlns:cx2="http://schemas.microsoft.com/office/drawing/2015/10/21/chartex" xmlns:cx3="http://schemas.microsoft.com/office/drawing/2016/5/9/chartex" xmlns:cx4="http://schemas.microsoft.com/office/drawing/2016/5/10/chartex" xmlns:cx5="http://schemas.microsoft.com/office/drawing/2016/5/11/chartex" xmlns:cx6="http://schemas.microsoft.com/office/drawing/2016/5/12/chartex" xmlns:cx7="http://schemas.microsoft.com/office/drawing/2016/5/13/chartex" xmlns:cx8="http://schemas.microsoft.com/office/drawing/2016/5/14/chartex" xmlns:mc="http://schemas.openxmlformats.org/markup-compatibility/2006" xmlns:aink="http://schemas.microsoft.com/office/drawing/2016/ink" xmlns:am3d="http://schemas.microsoft.com/office/drawing/2017/model3d" xmlns:o="urn:schemas-microsoft-com:office:office" xmlns:r="http://schemas.openxmlformats.org/officeDocument/2006/relationships" xmlns:m="http://schemas.openxmlformats.org/officeDocument/2006/math" xmlns:v="urn:schemas-microsoft-com:vml" xmlns:wp14="http://schemas.microsoft.com/office/word/2010/wordprocessingDrawing" xmlns:wp="http://schemas.openxmlformats.org/drawingml/2006/wordprocessingDrawing" xmlns:w10="urn:schemas-microsoft-com:office:word" xmlns:w="http://schemas.openxmlformats.org/wordprocessingml/2006/main" xmlns:w14="http://schemas.microsoft.com/office/word/2010/wordml" xmlns:w15="http://schemas.microsoft.com/office/word/2012/wordml" xmlns:w16cid="http://schemas.microsoft.com/office/word/2016/wordml/cid" xmlns:w16se="http://schemas.microsoft.com/office/word/2015/wordml/symex" xmlns:wpg="http://schemas.microsoft.com/office/word/2010/wordprocessingGroup" xmlns:wpi="http://schemas.microsoft.com/office/word/2010/wordprocessingInk" xmlns:wne="http://schemas.microsoft.com/office/word/2006/wordml" xmlns:wps="http://schemas.microsoft.com/office/word/2010/wordprocessingShape" mc:Ignorable="w14 w15 w16se w16cid wp14">
+<w:document xmlns:wpc="http://schemas.microsoft.com/office/word/2010/wordprocessingCanvas" xmlns:cx="http://schemas.microsoft.com/office/drawing/2014/chartex" xmlns:cx1="http://schemas.microsoft.com/office/drawing/2015/9/8/chartex" xmlns:mc="http://schemas.openxmlformats.org/markup-compatibility/2006" xmlns:o="urn:schemas-microsoft-com:office:office" xmlns:r="http://schemas.openxmlformats.org/officeDocument/2006/relationships" xmlns:m="http://schemas.openxmlformats.org/officeDocument/2006/math" xmlns:v="urn:schemas-microsoft-com:vml" xmlns:wp14="http://schemas.microsoft.com/office/word/2010/wordprocessingDrawing" xmlns:wp="http://schemas.openxmlformats.org/drawingml/2006/wordprocessingDrawing" xmlns:w10="urn:schemas-microsoft-com:office:word" xmlns:w="http://schemas.openxmlformats.org/wordprocessingml/2006/main" xmlns:w14="http://schemas.microsoft.com/office/word/2010/wordml" xmlns:w15="http://schemas.microsoft.com/office/word/2012/wordml" xmlns:w16se="http://schemas.microsoft.com/office/word/2015/wordml/symex" xmlns:wpg="http://schemas.microsoft.com/office/word/2010/wordprocessingGroup" xmlns:wpi="http://schemas.microsoft.com/office/word/2010/wordprocessingInk" xmlns:wne="http://schemas.microsoft.com/office/word/2006/wordml" xmlns:wps="http://schemas.microsoft.com/office/word/2010/wordprocessingShape" mc:Ignorable="w14 w15 w16se wp14">
   <w:body>
     <w:p>
       <w:pPr>
@@ -81,7 +81,15 @@
       </w:r>
       <w:proofErr w:type="spellEnd"/>
       <w:r>
-        <w:t xml:space="preserve">, triclosan (cf. triclosanSVcontigres.txt, triclosanSVcontigannot.txt, triclosanSVmetabres.txt, triclosanSVmetabannot.txt – faire un essai en ajoutant des lignes avec des id non annotés) </w:t>
+        <w:t xml:space="preserve">, </w:t>
+      </w:r>
+      <w:proofErr w:type="spellStart"/>
+      <w:r>
+        <w:t>triclosan</w:t>
+      </w:r>
+      <w:proofErr w:type="spellEnd"/>
+      <w:r>
+        <w:t xml:space="preserve"> (cf. triclosanSVcontigres.txt, triclosanSVcontigannot.txt, triclosanSVmetabres.txt, triclosanSVmetabannot.txt – faire un essai en ajoutant des lignes avec des id non annotés) </w:t>
       </w:r>
     </w:p>
     <w:p>
@@ -127,13 +135,7 @@
         <w:rPr>
           <w:lang w:val="en-US"/>
         </w:rPr>
-        <w:t xml:space="preserve"> PB because it was not aimed to do </w:t>
-      </w:r>
-      <w:r>
-        <w:rPr>
-          <w:lang w:val="en-US"/>
-        </w:rPr>
-        <w:t>metabolomics</w:t>
+        <w:t xml:space="preserve"> PB because it was not aimed to do metabolomics</w:t>
       </w:r>
     </w:p>
     <w:p>
@@ -251,6 +253,7 @@
       <w:pPr>
         <w:rPr>
           <w:highlight w:val="yellow"/>
+          <w:lang w:val="en-GB"/>
         </w:rPr>
       </w:pPr>
       <w:r>
@@ -279,8 +282,6 @@
         </w:rPr>
         <w:t xml:space="preserve"> results and annotation data</w:t>
       </w:r>
-      <w:bookmarkStart w:id="0" w:name="_GoBack"/>
-      <w:bookmarkEnd w:id="0"/>
     </w:p>
     <w:p>
       <w:pPr>
@@ -306,13 +307,21 @@
         <w:rPr>
           <w:lang w:val="en-US"/>
         </w:rPr>
-        <w:t xml:space="preserve"> the number of experimental levels e.g. different molecular l</w:t>
-      </w:r>
-      <w:r>
-        <w:rPr>
-          <w:lang w:val="en-US"/>
-        </w:rPr>
-        <w:t xml:space="preserve">evels (transcriptomics, </w:t>
+        <w:t xml:space="preserve"> the number of experimental levels e.g. different molecular levels (</w:t>
+      </w:r>
+      <w:proofErr w:type="spellStart"/>
+      <w:r>
+        <w:rPr>
+          <w:lang w:val="en-US"/>
+        </w:rPr>
+        <w:t>transcriptomics</w:t>
+      </w:r>
+      <w:proofErr w:type="spellEnd"/>
+      <w:r>
+        <w:rPr>
+          <w:lang w:val="en-US"/>
+        </w:rPr>
+        <w:t xml:space="preserve">, </w:t>
       </w:r>
       <w:proofErr w:type="spellStart"/>
       <w:r>
@@ -376,128 +385,30 @@
       </w:r>
     </w:p>
     <w:p>
+      <w:pPr>
+        <w:rPr>
+          <w:lang w:val="en-GB"/>
+        </w:rPr>
+      </w:pPr>
       <w:r>
         <w:rPr>
           <w:highlight w:val="yellow"/>
-        </w:rPr>
-        <w:t xml:space="preserve">Check </w:t>
-      </w:r>
-      <w:proofErr w:type="spellStart"/>
-      <w:r>
-        <w:rPr>
-          <w:highlight w:val="yellow"/>
-        </w:rPr>
-        <w:t>that</w:t>
-      </w:r>
-      <w:proofErr w:type="spellEnd"/>
-      <w:r>
-        <w:rPr>
-          <w:highlight w:val="yellow"/>
-        </w:rPr>
-        <w:t xml:space="preserve"> </w:t>
-      </w:r>
-      <w:proofErr w:type="spellStart"/>
-      <w:r>
-        <w:rPr>
-          <w:highlight w:val="yellow"/>
-        </w:rPr>
-        <w:t>there</w:t>
-      </w:r>
-      <w:proofErr w:type="spellEnd"/>
-      <w:r>
-        <w:rPr>
-          <w:highlight w:val="yellow"/>
-        </w:rPr>
-        <w:t xml:space="preserve"> </w:t>
-      </w:r>
-      <w:proofErr w:type="spellStart"/>
-      <w:r>
-        <w:rPr>
-          <w:highlight w:val="yellow"/>
-        </w:rPr>
-        <w:t>is</w:t>
-      </w:r>
-      <w:proofErr w:type="spellEnd"/>
-      <w:r>
-        <w:rPr>
-          <w:highlight w:val="yellow"/>
-        </w:rPr>
-        <w:t xml:space="preserve"> no </w:t>
-      </w:r>
-      <w:proofErr w:type="spellStart"/>
-      <w:r>
-        <w:rPr>
-          <w:highlight w:val="yellow"/>
-        </w:rPr>
-        <w:t>redundancy</w:t>
-      </w:r>
-      <w:proofErr w:type="spellEnd"/>
-      <w:r>
-        <w:rPr>
-          <w:highlight w:val="yellow"/>
-        </w:rPr>
-        <w:t xml:space="preserve"> (</w:t>
-      </w:r>
-      <w:proofErr w:type="spellStart"/>
-      <w:r>
-        <w:rPr>
-          <w:highlight w:val="yellow"/>
-        </w:rPr>
-        <w:t>eliminate</w:t>
-      </w:r>
-      <w:proofErr w:type="spellEnd"/>
-      <w:r>
-        <w:rPr>
-          <w:highlight w:val="yellow"/>
-        </w:rPr>
-        <w:t xml:space="preserve"> </w:t>
-      </w:r>
-      <w:proofErr w:type="spellStart"/>
-      <w:r>
-        <w:rPr>
-          <w:highlight w:val="yellow"/>
-        </w:rPr>
-        <w:t>equivalent</w:t>
-      </w:r>
-      <w:proofErr w:type="spellEnd"/>
-      <w:r>
-        <w:rPr>
-          <w:highlight w:val="yellow"/>
-        </w:rPr>
-        <w:t xml:space="preserve"> </w:t>
-      </w:r>
-      <w:proofErr w:type="spellStart"/>
-      <w:r>
-        <w:rPr>
-          <w:highlight w:val="yellow"/>
-        </w:rPr>
-        <w:t>rows</w:t>
-      </w:r>
-      <w:proofErr w:type="spellEnd"/>
-      <w:r>
-        <w:rPr>
-          <w:highlight w:val="yellow"/>
-        </w:rPr>
-        <w:t>)</w:t>
-      </w:r>
-    </w:p>
-    <w:p>
-      <w:pPr>
-        <w:rPr>
-          <w:lang w:val="en-US"/>
-        </w:rPr>
-      </w:pPr>
-      <w:r>
-        <w:rPr>
-          <w:lang w:val="en-US"/>
-        </w:rPr>
-        <w:t>S</w:t>
-      </w:r>
-      <w:r>
-        <w:rPr>
-          <w:lang w:val="en-US"/>
-        </w:rPr>
-        <w:t xml:space="preserve">tep to repeat (+ button or numerical input with the number of </w:t>
+          <w:lang w:val="en-GB"/>
+        </w:rPr>
+        <w:t>Check that there is no redundancy (eliminate equivalent rows)</w:t>
+      </w:r>
+    </w:p>
+    <w:p>
+      <w:pPr>
+        <w:rPr>
+          <w:lang w:val="en-US"/>
+        </w:rPr>
+      </w:pPr>
+      <w:r>
+        <w:rPr>
+          <w:lang w:val="en-US"/>
+        </w:rPr>
+        <w:t xml:space="preserve">Step to repeat (+ button or numerical input with the number of </w:t>
       </w:r>
       <w:proofErr w:type="gramStart"/>
       <w:r>
@@ -560,14 +471,7 @@
           <w:b/>
           <w:lang w:val="en-US"/>
         </w:rPr>
-        <w:t>experimenta</w:t>
-      </w:r>
-      <w:r>
-        <w:rPr>
-          <w:b/>
-          <w:lang w:val="en-US"/>
-        </w:rPr>
-        <w:t>l level</w:t>
+        <w:t>experimental level</w:t>
       </w:r>
     </w:p>
     <w:p>
@@ -652,28 +556,14 @@
         <w:rPr>
           <w:lang w:val="en-US"/>
         </w:rPr>
-        <w:t>DRomics_</w:t>
-      </w:r>
-      <w:proofErr w:type="gramStart"/>
-      <w:r>
-        <w:rPr>
-          <w:lang w:val="en-US"/>
-        </w:rPr>
-        <w:t>output</w:t>
-      </w:r>
-      <w:proofErr w:type="spellEnd"/>
-      <w:r>
-        <w:rPr>
-          <w:lang w:val="en-US"/>
-        </w:rPr>
-        <w:t xml:space="preserve"> )</w:t>
-      </w:r>
-      <w:proofErr w:type="gramEnd"/>
-      <w:r>
-        <w:rPr>
-          <w:lang w:val="en-US"/>
-        </w:rPr>
-        <w:t> : .txt</w:t>
+        <w:t>DRomics_output</w:t>
+      </w:r>
+      <w:proofErr w:type="spellEnd"/>
+      <w:r>
+        <w:rPr>
+          <w:lang w:val="en-US"/>
+        </w:rPr>
+        <w:t xml:space="preserve"> ) : .txt</w:t>
       </w:r>
     </w:p>
     <w:p>
@@ -718,21 +608,7 @@
         <w:rPr>
           <w:lang w:val="en-US"/>
         </w:rPr>
-        <w:t xml:space="preserve"> with only two columns (only one annotation</w:t>
-      </w:r>
-      <w:proofErr w:type="gramStart"/>
-      <w:r>
-        <w:rPr>
-          <w:lang w:val="en-US"/>
-        </w:rPr>
-        <w:t>) :</w:t>
-      </w:r>
-      <w:proofErr w:type="gramEnd"/>
-      <w:r>
-        <w:rPr>
-          <w:lang w:val="en-US"/>
-        </w:rPr>
-        <w:t xml:space="preserve"> .txt (check in defensive programming that there is no duplicated lines and remove duplicate lines with a warning in case)</w:t>
+        <w:t xml:space="preserve"> with only two columns (only one annotation) : .txt (check in defensive programming that there is no duplicated lines and remove duplicate lines with a warning in case)</w:t>
       </w:r>
     </w:p>
     <w:p>
@@ -765,27 +641,7 @@
         <w:rPr>
           <w:lang w:val="en-US"/>
         </w:rPr>
-        <w:t>merge</w:t>
-      </w:r>
-      <w:r>
-        <w:rPr>
-          <w:lang w:val="en-US"/>
-        </w:rPr>
-        <w:t xml:space="preserve"> on </w:t>
-      </w:r>
-      <w:proofErr w:type="gramStart"/>
-      <w:r>
-        <w:rPr>
-          <w:lang w:val="en-US"/>
-        </w:rPr>
-        <w:t>id  +</w:t>
-      </w:r>
-      <w:proofErr w:type="gramEnd"/>
-      <w:r>
-        <w:rPr>
-          <w:lang w:val="en-US"/>
-        </w:rPr>
-        <w:t xml:space="preserve"> add of a column named “</w:t>
+        <w:t>merge on id  + add of a column named “</w:t>
       </w:r>
       <w:proofErr w:type="spellStart"/>
       <w:r>
@@ -982,20 +838,24 @@
       </w:r>
     </w:p>
     <w:p>
-      <w:r>
-        <w:rPr>
-          <w:lang w:val="en-US"/>
-        </w:rPr>
-        <w:t>Out</w:t>
-      </w:r>
-      <w:r>
-        <w:rPr>
-          <w:lang w:val="en-US"/>
-        </w:rPr>
-        <w:t>put of page 1 -&gt; for the names of the levels, just put the given names (no paste needed)</w:t>
-      </w:r>
-    </w:p>
-    <w:p>
+      <w:pPr>
+        <w:rPr>
+          <w:lang w:val="en-GB"/>
+        </w:rPr>
+      </w:pPr>
+      <w:r>
+        <w:rPr>
+          <w:lang w:val="en-US"/>
+        </w:rPr>
+        <w:t>Output of page 1 -&gt; for the names of the levels, just put the given names (no paste needed)</w:t>
+      </w:r>
+    </w:p>
+    <w:p>
+      <w:pPr>
+        <w:rPr>
+          <w:lang w:val="en-GB"/>
+        </w:rPr>
+      </w:pPr>
       <w:r>
         <w:rPr>
           <w:lang w:val="en-US"/>
@@ -1033,6 +893,11 @@
       </w:r>
     </w:p>
     <w:p>
+      <w:pPr>
+        <w:rPr>
+          <w:lang w:val="en-GB"/>
+        </w:rPr>
+      </w:pPr>
       <w:r>
         <w:rPr>
           <w:b/>
@@ -1081,13 +946,7 @@
         <w:rPr>
           <w:lang w:val="en-US"/>
         </w:rPr>
-        <w:t xml:space="preserve"> minimal number of items </w:t>
-      </w:r>
-      <w:r>
-        <w:rPr>
-          <w:lang w:val="en-US"/>
-        </w:rPr>
-        <w:t>(default 3, from 1 to 10 ) to keep the item for one factor level</w:t>
+        <w:t xml:space="preserve"> minimal number of items (default 3, from 1 to 10 ) to keep the item for one factor level</w:t>
       </w:r>
     </w:p>
     <w:p>
@@ -1128,523 +987,480 @@
         <w:rPr>
           <w:lang w:val="en-US"/>
         </w:rPr>
+        <w:t xml:space="preserve"> YES or give the choice. For the moment we calculate the max </w:t>
+      </w:r>
+      <w:proofErr w:type="spellStart"/>
+      <w:r>
+        <w:rPr>
+          <w:lang w:val="en-US"/>
+        </w:rPr>
+        <w:t>nb</w:t>
+      </w:r>
+      <w:proofErr w:type="spellEnd"/>
+      <w:r>
+        <w:rPr>
+          <w:lang w:val="en-US"/>
+        </w:rPr>
+        <w:t xml:space="preserve"> of items per pathway per </w:t>
+      </w:r>
+      <w:proofErr w:type="gramStart"/>
+      <w:r>
+        <w:rPr>
+          <w:lang w:val="en-US"/>
+        </w:rPr>
+        <w:t>experimental  level</w:t>
+      </w:r>
+      <w:proofErr w:type="gramEnd"/>
+    </w:p>
+    <w:p>
+      <w:pPr>
+        <w:rPr>
+          <w:highlight w:val="yellow"/>
+        </w:rPr>
+      </w:pPr>
+      <w:r>
+        <w:rPr>
+          <w:highlight w:val="yellow"/>
+        </w:rPr>
+        <w:t xml:space="preserve">METTRE UNE FONCTION dans le package pour cela ? </w:t>
+      </w:r>
+      <w:proofErr w:type="spellStart"/>
+      <w:r>
+        <w:rPr>
+          <w:highlight w:val="yellow"/>
+        </w:rPr>
+        <w:t>selectgroups</w:t>
+      </w:r>
+      <w:proofErr w:type="spellEnd"/>
+      <w:r>
+        <w:rPr>
+          <w:highlight w:val="yellow"/>
+        </w:rPr>
+        <w:t xml:space="preserve"> (en cours)</w:t>
+      </w:r>
+    </w:p>
+    <w:p>
+      <w:pPr>
+        <w:rPr>
+          <w:highlight w:val="yellow"/>
+        </w:rPr>
+      </w:pPr>
+      <w:r>
+        <w:rPr>
+          <w:highlight w:val="yellow"/>
+        </w:rPr>
+        <w:t xml:space="preserve">Pour le moment j’ai mis dans le </w:t>
+      </w:r>
+      <w:proofErr w:type="spellStart"/>
+      <w:r>
+        <w:rPr>
+          <w:highlight w:val="yellow"/>
+        </w:rPr>
+        <w:t>share</w:t>
+      </w:r>
+      <w:proofErr w:type="spellEnd"/>
+      <w:r>
+        <w:rPr>
+          <w:highlight w:val="yellow"/>
+        </w:rPr>
+        <w:t xml:space="preserve"> une fonction </w:t>
+      </w:r>
+      <w:proofErr w:type="spellStart"/>
+      <w:r>
+        <w:rPr>
+          <w:highlight w:val="yellow"/>
+        </w:rPr>
+        <w:t>selectgroups</w:t>
+      </w:r>
+      <w:proofErr w:type="spellEnd"/>
+      <w:r>
+        <w:rPr>
+          <w:highlight w:val="yellow"/>
+        </w:rPr>
+        <w:t xml:space="preserve"> qui fait le job, séparément par niveau expérimental. L’amélioration qu’on pourrait faire à mon avis serait de pouvoir mettre </w:t>
+      </w:r>
+      <w:proofErr w:type="gramStart"/>
+      <w:r>
+        <w:rPr>
+          <w:highlight w:val="yellow"/>
+        </w:rPr>
+        <w:t>une vecteur</w:t>
+      </w:r>
+      <w:proofErr w:type="gramEnd"/>
+      <w:r>
+        <w:rPr>
+          <w:highlight w:val="yellow"/>
+        </w:rPr>
+        <w:t xml:space="preserve"> dans </w:t>
+      </w:r>
+      <w:proofErr w:type="spellStart"/>
+      <w:r>
+        <w:rPr>
+          <w:highlight w:val="yellow"/>
+        </w:rPr>
+        <w:t>nitemsmin</w:t>
+      </w:r>
+      <w:proofErr w:type="spellEnd"/>
+      <w:r>
+        <w:rPr>
+          <w:highlight w:val="yellow"/>
+        </w:rPr>
+        <w:t>, pour pouvoir sélectionner sur un nb différent en multi-</w:t>
+      </w:r>
+      <w:proofErr w:type="spellStart"/>
+      <w:r>
+        <w:rPr>
+          <w:highlight w:val="yellow"/>
+        </w:rPr>
+        <w:t>omiques</w:t>
+      </w:r>
+      <w:proofErr w:type="spellEnd"/>
+      <w:r>
+        <w:rPr>
+          <w:highlight w:val="yellow"/>
+        </w:rPr>
+        <w:t xml:space="preserve">, par exemple si on a beaucoup plus d’items qui sortent en </w:t>
+      </w:r>
+      <w:proofErr w:type="spellStart"/>
+      <w:r>
+        <w:rPr>
+          <w:highlight w:val="yellow"/>
+        </w:rPr>
+        <w:t>transcripto</w:t>
+      </w:r>
+      <w:proofErr w:type="spellEnd"/>
+      <w:r>
+        <w:rPr>
+          <w:highlight w:val="yellow"/>
+        </w:rPr>
+        <w:t xml:space="preserve"> qu’en </w:t>
+      </w:r>
+      <w:proofErr w:type="spellStart"/>
+      <w:r>
+        <w:rPr>
+          <w:highlight w:val="yellow"/>
+        </w:rPr>
+        <w:t>métabolo</w:t>
+      </w:r>
+      <w:proofErr w:type="spellEnd"/>
+      <w:r>
+        <w:rPr>
+          <w:highlight w:val="yellow"/>
+        </w:rPr>
+        <w:t>.</w:t>
+      </w:r>
+    </w:p>
+    <w:p>
+      <w:pPr>
+        <w:rPr>
+          <w:lang w:val="en-GB"/>
+        </w:rPr>
+      </w:pPr>
+      <w:r>
+        <w:rPr>
+          <w:lang w:val="en-GB"/>
+        </w:rPr>
+        <w:t xml:space="preserve">Change </w:t>
+      </w:r>
+      <w:proofErr w:type="spellStart"/>
+      <w:r>
+        <w:rPr>
+          <w:lang w:val="en-GB"/>
+        </w:rPr>
+        <w:t>colorby</w:t>
+      </w:r>
+      <w:proofErr w:type="spellEnd"/>
+      <w:r>
+        <w:rPr>
+          <w:lang w:val="en-GB"/>
+        </w:rPr>
+        <w:t xml:space="preserve"> in </w:t>
+      </w:r>
+      <w:proofErr w:type="spellStart"/>
+      <w:r>
+        <w:rPr>
+          <w:lang w:val="en-GB"/>
+        </w:rPr>
+        <w:t>colorby</w:t>
+      </w:r>
+      <w:proofErr w:type="spellEnd"/>
+      <w:r>
+        <w:rPr>
+          <w:lang w:val="en-GB"/>
+        </w:rPr>
+        <w:t xml:space="preserve"> for </w:t>
+      </w:r>
+      <w:proofErr w:type="spellStart"/>
+      <w:r>
+        <w:rPr>
+          <w:lang w:val="en-GB"/>
+        </w:rPr>
+        <w:t>sensitivityplot</w:t>
+      </w:r>
+      <w:proofErr w:type="spellEnd"/>
+      <w:r>
+        <w:rPr>
+          <w:lang w:val="en-GB"/>
+        </w:rPr>
+        <w:t xml:space="preserve">, which must appear only if </w:t>
+      </w:r>
+      <w:proofErr w:type="spellStart"/>
+      <w:r>
+        <w:rPr>
+          <w:lang w:val="en-GB"/>
+        </w:rPr>
+        <w:t>tehre</w:t>
+      </w:r>
+      <w:proofErr w:type="spellEnd"/>
+      <w:r>
+        <w:rPr>
+          <w:lang w:val="en-GB"/>
+        </w:rPr>
+        <w:t xml:space="preserve"> is more than one </w:t>
+      </w:r>
+      <w:proofErr w:type="spellStart"/>
+      <w:r>
+        <w:rPr>
+          <w:lang w:val="en-GB"/>
+        </w:rPr>
+        <w:t>explevel</w:t>
+      </w:r>
+      <w:proofErr w:type="spellEnd"/>
+    </w:p>
+    <w:p>
+      <w:pPr>
+        <w:rPr>
+          <w:lang w:val="en-GB"/>
+        </w:rPr>
+      </w:pPr>
+      <w:proofErr w:type="spellStart"/>
+      <w:proofErr w:type="gramStart"/>
+      <w:r>
+        <w:rPr>
+          <w:lang w:val="en-GB"/>
+        </w:rPr>
+        <w:t>selectgroups</w:t>
+      </w:r>
+      <w:proofErr w:type="spellEnd"/>
+      <w:r>
+        <w:rPr>
+          <w:lang w:val="en-GB"/>
+        </w:rPr>
+        <w:t>()</w:t>
+      </w:r>
+      <w:proofErr w:type="gramEnd"/>
+    </w:p>
+    <w:p>
+      <w:pPr>
+        <w:rPr>
+          <w:lang w:val="en-US"/>
+        </w:rPr>
+      </w:pPr>
+      <w:r>
+        <w:rPr>
+          <w:lang w:val="en-US"/>
+        </w:rPr>
+        <w:t>PB with quantiles – write a message to say that quantiles on low number of items are not reliable</w:t>
+      </w:r>
+    </w:p>
+    <w:p>
+      <w:pPr>
+        <w:rPr>
+          <w:lang w:val="en-US"/>
+        </w:rPr>
+      </w:pPr>
+      <w:r>
+        <w:rPr>
+          <w:lang w:val="en-US"/>
+        </w:rPr>
+        <w:t xml:space="preserve">Radio- button : Ordering of the annotations : </w:t>
+      </w:r>
+      <w:r>
+        <w:rPr>
+          <w:b/>
+          <w:lang w:val="en-US"/>
+        </w:rPr>
+        <w:t xml:space="preserve">alphabetic order </w:t>
+      </w:r>
+      <w:r>
+        <w:rPr>
+          <w:lang w:val="en-US"/>
+        </w:rPr>
+        <w:t xml:space="preserve">(must be ordered within Shiny </w:t>
+      </w:r>
+      <w:r>
+        <w:rPr>
+          <w:highlight w:val="yellow"/>
+          <w:lang w:val="en-US"/>
+        </w:rPr>
+        <w:t>in decreasing alphabetic order</w:t>
+      </w:r>
+      <w:r>
+        <w:rPr>
+          <w:lang w:val="en-US"/>
+        </w:rPr>
         <w:t xml:space="preserve"> </w:t>
       </w:r>
-      <w:proofErr w:type="gramStart"/>
-      <w:r>
-        <w:rPr>
-          <w:lang w:val="en-US"/>
-        </w:rPr>
-        <w:t>YES</w:t>
-      </w:r>
-      <w:proofErr w:type="gramEnd"/>
-      <w:r>
-        <w:rPr>
-          <w:lang w:val="en-US"/>
-        </w:rPr>
-        <w:t xml:space="preserve"> or give the choice. For the moment we calculate the max </w:t>
-      </w:r>
-      <w:proofErr w:type="spellStart"/>
-      <w:r>
-        <w:rPr>
-          <w:lang w:val="en-US"/>
-        </w:rPr>
-        <w:t>nb</w:t>
-      </w:r>
-      <w:proofErr w:type="spellEnd"/>
-      <w:r>
-        <w:rPr>
-          <w:lang w:val="en-US"/>
-        </w:rPr>
-        <w:t xml:space="preserve"> of items per pa</w:t>
-      </w:r>
-      <w:r>
-        <w:rPr>
-          <w:lang w:val="en-US"/>
-        </w:rPr>
-        <w:t xml:space="preserve">thway per </w:t>
-      </w:r>
-      <w:proofErr w:type="gramStart"/>
-      <w:r>
-        <w:rPr>
-          <w:lang w:val="en-US"/>
-        </w:rPr>
-        <w:t>experimental  level</w:t>
-      </w:r>
-      <w:proofErr w:type="gramEnd"/>
-    </w:p>
-    <w:p>
-      <w:pPr>
+      <w:r>
+        <w:rPr>
+          <w:lang w:val="en-US"/>
+        </w:rPr>
+        <w:t xml:space="preserve">before calling </w:t>
+      </w:r>
+      <w:proofErr w:type="spellStart"/>
+      <w:r>
+        <w:rPr>
+          <w:lang w:val="en-US"/>
+        </w:rPr>
+        <w:t>sensitivityplot</w:t>
+      </w:r>
+      <w:proofErr w:type="spellEnd"/>
+      <w:r>
+        <w:rPr>
+          <w:lang w:val="en-US"/>
+        </w:rPr>
+        <w:t xml:space="preserve"> and use </w:t>
+      </w:r>
+      <w:proofErr w:type="spellStart"/>
+      <w:r>
+        <w:rPr>
+          <w:lang w:val="en-US"/>
+        </w:rPr>
+        <w:t>ECDF_plot</w:t>
+      </w:r>
+      <w:proofErr w:type="spellEnd"/>
+      <w:r>
+        <w:rPr>
+          <w:lang w:val="en-US"/>
+        </w:rPr>
+        <w:t xml:space="preserve"> = FALSE), or order of apparition (chosen by the user – NOT POSSIBLE FROM a.txt File) in the input, </w:t>
+      </w:r>
+      <w:r>
+        <w:rPr>
+          <w:b/>
+          <w:lang w:val="en-US"/>
+        </w:rPr>
+        <w:t>ordered by total number of items in all the experimental levels (or if only one experimental level : ordered by number of items</w:t>
+      </w:r>
+      <w:r>
+        <w:rPr>
+          <w:lang w:val="en-US"/>
+        </w:rPr>
+        <w:t xml:space="preserve">) (must be ordered </w:t>
+      </w:r>
+      <w:r>
         <w:rPr>
           <w:highlight w:val="yellow"/>
-        </w:rPr>
-      </w:pPr>
-      <w:r>
-        <w:rPr>
+          <w:lang w:val="en-US"/>
+        </w:rPr>
+        <w:t>in increasing order of number of items</w:t>
+      </w:r>
+      <w:r>
+        <w:rPr>
+          <w:lang w:val="en-US"/>
+        </w:rPr>
+        <w:t xml:space="preserve"> </w:t>
+      </w:r>
+      <w:r>
+        <w:rPr>
+          <w:lang w:val="en-US"/>
+        </w:rPr>
+        <w:t xml:space="preserve">within Shiny before calling </w:t>
+      </w:r>
+      <w:proofErr w:type="spellStart"/>
+      <w:r>
+        <w:rPr>
+          <w:lang w:val="en-US"/>
+        </w:rPr>
+        <w:t>sensitivityplot</w:t>
+      </w:r>
+      <w:proofErr w:type="spellEnd"/>
+      <w:r>
+        <w:rPr>
+          <w:lang w:val="en-US"/>
+        </w:rPr>
+        <w:t xml:space="preserve"> and use </w:t>
+      </w:r>
+      <w:proofErr w:type="spellStart"/>
+      <w:r>
+        <w:rPr>
+          <w:lang w:val="en-US"/>
+        </w:rPr>
+        <w:t>ECDF_plot</w:t>
+      </w:r>
+      <w:proofErr w:type="spellEnd"/>
+      <w:r>
+        <w:rPr>
+          <w:lang w:val="en-US"/>
+        </w:rPr>
+        <w:t xml:space="preserve"> = FALSE), </w:t>
+      </w:r>
+      <w:r>
+        <w:rPr>
+          <w:b/>
+          <w:lang w:val="en-US"/>
+        </w:rPr>
+        <w:t xml:space="preserve">and if only one experimental level : </w:t>
+      </w:r>
+      <w:r>
+        <w:rPr>
+          <w:b/>
           <w:highlight w:val="yellow"/>
-        </w:rPr>
-        <w:t xml:space="preserve">METTRE UNE FONCTION dans le package pour cela ? </w:t>
-      </w:r>
-      <w:proofErr w:type="spellStart"/>
+          <w:lang w:val="en-US"/>
+        </w:rPr>
+        <w:t xml:space="preserve">ordered by BMD summary value </w:t>
+      </w:r>
       <w:r>
         <w:rPr>
           <w:highlight w:val="yellow"/>
-        </w:rPr>
-        <w:t>selectgroups</w:t>
-      </w:r>
-      <w:proofErr w:type="spellEnd"/>
+          <w:lang w:val="en-US"/>
+        </w:rPr>
+        <w:t xml:space="preserve">(call to </w:t>
+      </w:r>
+      <w:proofErr w:type="spellStart"/>
       <w:r>
         <w:rPr>
           <w:highlight w:val="yellow"/>
-        </w:rPr>
-        <w:t xml:space="preserve"> (en cours)</w:t>
-      </w:r>
-    </w:p>
-    <w:p>
-      <w:pPr>
+          <w:lang w:val="en-US"/>
+        </w:rPr>
+        <w:t>sensitivityplot</w:t>
+      </w:r>
+      <w:proofErr w:type="spellEnd"/>
+      <w:r>
         <w:rPr>
           <w:highlight w:val="yellow"/>
-        </w:rPr>
-      </w:pPr>
+          <w:lang w:val="en-US"/>
+        </w:rPr>
+        <w:t xml:space="preserve"> with </w:t>
+      </w:r>
+      <w:proofErr w:type="spellStart"/>
       <w:r>
         <w:rPr>
           <w:highlight w:val="yellow"/>
-        </w:rPr>
-        <w:t xml:space="preserve">Pour le moment j’ai mis dans le </w:t>
-      </w:r>
-      <w:proofErr w:type="spellStart"/>
+          <w:lang w:val="en-US"/>
+        </w:rPr>
+        <w:t>ECDF_plot</w:t>
+      </w:r>
+      <w:proofErr w:type="spellEnd"/>
       <w:r>
         <w:rPr>
           <w:highlight w:val="yellow"/>
-        </w:rPr>
-        <w:t>share</w:t>
-      </w:r>
-      <w:proofErr w:type="spellEnd"/>
-      <w:r>
-        <w:rPr>
-          <w:highlight w:val="yellow"/>
-        </w:rPr>
-        <w:t xml:space="preserve"> une fonction </w:t>
-      </w:r>
-      <w:proofErr w:type="spellStart"/>
-      <w:r>
-        <w:rPr>
-          <w:highlight w:val="yellow"/>
-        </w:rPr>
-        <w:t>selectgroups</w:t>
-      </w:r>
-      <w:proofErr w:type="spellEnd"/>
-      <w:r>
-        <w:rPr>
-          <w:highlight w:val="yellow"/>
-        </w:rPr>
-        <w:t xml:space="preserve"> qui fait le job, séparément par niveau expérimental. L’amélioration qu’on pourrait faire à</w:t>
-      </w:r>
-      <w:r>
-        <w:rPr>
-          <w:highlight w:val="yellow"/>
-        </w:rPr>
-        <w:t xml:space="preserve"> mon avis serait de pouvoir mettre </w:t>
-      </w:r>
-      <w:proofErr w:type="gramStart"/>
-      <w:r>
-        <w:rPr>
-          <w:highlight w:val="yellow"/>
-        </w:rPr>
-        <w:t>une vecteur</w:t>
-      </w:r>
-      <w:proofErr w:type="gramEnd"/>
-      <w:r>
-        <w:rPr>
-          <w:highlight w:val="yellow"/>
-        </w:rPr>
-        <w:t xml:space="preserve"> dans </w:t>
-      </w:r>
-      <w:proofErr w:type="spellStart"/>
-      <w:r>
-        <w:rPr>
-          <w:highlight w:val="yellow"/>
-        </w:rPr>
-        <w:t>nitemsmin</w:t>
-      </w:r>
-      <w:proofErr w:type="spellEnd"/>
-      <w:r>
-        <w:rPr>
-          <w:highlight w:val="yellow"/>
-        </w:rPr>
-        <w:t>, pour pouvoir sélectionner sur un nb différent en multi-</w:t>
-      </w:r>
-      <w:proofErr w:type="spellStart"/>
-      <w:r>
-        <w:rPr>
-          <w:highlight w:val="yellow"/>
-        </w:rPr>
-        <w:t>omiques</w:t>
-      </w:r>
-      <w:proofErr w:type="spellEnd"/>
-      <w:r>
-        <w:rPr>
-          <w:highlight w:val="yellow"/>
-        </w:rPr>
-        <w:t xml:space="preserve">, par exemple si on a beaucoup plus d’items qui sortent en </w:t>
-      </w:r>
-      <w:proofErr w:type="spellStart"/>
-      <w:r>
-        <w:rPr>
-          <w:highlight w:val="yellow"/>
-        </w:rPr>
-        <w:t>transcripto</w:t>
-      </w:r>
-      <w:proofErr w:type="spellEnd"/>
-      <w:r>
-        <w:rPr>
-          <w:highlight w:val="yellow"/>
-        </w:rPr>
-        <w:t xml:space="preserve"> qu’en </w:t>
-      </w:r>
-      <w:proofErr w:type="spellStart"/>
-      <w:r>
-        <w:rPr>
-          <w:highlight w:val="yellow"/>
-        </w:rPr>
-        <w:t>métabolo</w:t>
-      </w:r>
-      <w:proofErr w:type="spellEnd"/>
-      <w:r>
-        <w:rPr>
-          <w:highlight w:val="yellow"/>
-        </w:rPr>
-        <w:t>.</w:t>
-      </w:r>
-    </w:p>
-    <w:p>
-      <w:r>
-        <w:t xml:space="preserve">Change </w:t>
-      </w:r>
-      <w:proofErr w:type="spellStart"/>
-      <w:r>
-        <w:t>colorby</w:t>
-      </w:r>
-      <w:proofErr w:type="spellEnd"/>
-      <w:r>
-        <w:t xml:space="preserve"> in </w:t>
-      </w:r>
-      <w:proofErr w:type="spellStart"/>
-      <w:r>
-        <w:t>colorby</w:t>
-      </w:r>
-      <w:proofErr w:type="spellEnd"/>
-      <w:r>
-        <w:t xml:space="preserve"> for </w:t>
-      </w:r>
-      <w:proofErr w:type="spellStart"/>
-      <w:r>
-        <w:t>sensitivityplot</w:t>
-      </w:r>
-      <w:proofErr w:type="spellEnd"/>
-      <w:r>
-        <w:t xml:space="preserve">, </w:t>
-      </w:r>
-      <w:proofErr w:type="spellStart"/>
-      <w:r>
-        <w:t>which</w:t>
-      </w:r>
-      <w:proofErr w:type="spellEnd"/>
-      <w:r>
-        <w:t xml:space="preserve"> must </w:t>
-      </w:r>
-      <w:proofErr w:type="spellStart"/>
-      <w:r>
-        <w:t>appear</w:t>
-      </w:r>
-      <w:proofErr w:type="spellEnd"/>
-      <w:r>
-        <w:t xml:space="preserve"> </w:t>
-      </w:r>
-      <w:proofErr w:type="spellStart"/>
-      <w:r>
-        <w:t>only</w:t>
-      </w:r>
-      <w:proofErr w:type="spellEnd"/>
-      <w:r>
-        <w:t xml:space="preserve"> if </w:t>
-      </w:r>
-      <w:proofErr w:type="spellStart"/>
-      <w:r>
-        <w:t>tehre</w:t>
-      </w:r>
-      <w:proofErr w:type="spellEnd"/>
-      <w:r>
-        <w:t xml:space="preserve"> </w:t>
-      </w:r>
-      <w:proofErr w:type="spellStart"/>
-      <w:r>
-        <w:t>is</w:t>
-      </w:r>
-      <w:proofErr w:type="spellEnd"/>
-      <w:r>
-        <w:t xml:space="preserve"> more </w:t>
-      </w:r>
-      <w:proofErr w:type="spellStart"/>
-      <w:r>
-        <w:t>than</w:t>
-      </w:r>
-      <w:proofErr w:type="spellEnd"/>
-      <w:r>
-        <w:t xml:space="preserve"> one </w:t>
-      </w:r>
-      <w:proofErr w:type="spellStart"/>
-      <w:r>
-        <w:t>explevel</w:t>
-      </w:r>
-      <w:proofErr w:type="spellEnd"/>
-    </w:p>
-    <w:p>
-      <w:proofErr w:type="spellStart"/>
-      <w:proofErr w:type="gramStart"/>
-      <w:r>
-        <w:t>selectgroups</w:t>
-      </w:r>
-      <w:proofErr w:type="spellEnd"/>
-      <w:r>
-        <w:t>(</w:t>
-      </w:r>
-      <w:proofErr w:type="gramEnd"/>
-      <w:r>
-        <w:t>)</w:t>
-      </w:r>
-    </w:p>
-    <w:p>
-      <w:pPr>
-        <w:rPr>
-          <w:lang w:val="en-US"/>
-        </w:rPr>
-      </w:pPr>
-      <w:r>
-        <w:rPr>
-          <w:lang w:val="en-US"/>
-        </w:rPr>
-        <w:t>PB with quantiles – write a message to say that quantiles on low number of items are not reliable</w:t>
-      </w:r>
-    </w:p>
-    <w:p>
-      <w:pPr>
-        <w:rPr>
-          <w:lang w:val="en-US"/>
-        </w:rPr>
-      </w:pPr>
-      <w:r>
-        <w:rPr>
-          <w:lang w:val="en-US"/>
-        </w:rPr>
-        <w:t xml:space="preserve">Radio- button : Ordering of the annotations : </w:t>
-      </w:r>
-      <w:r>
-        <w:rPr>
-          <w:b/>
-          <w:lang w:val="en-US"/>
-        </w:rPr>
-        <w:t xml:space="preserve">alphabetic order </w:t>
-      </w:r>
-      <w:r>
-        <w:rPr>
-          <w:lang w:val="en-US"/>
-        </w:rPr>
-        <w:t>(must</w:t>
-      </w:r>
-      <w:r>
-        <w:rPr>
-          <w:lang w:val="en-US"/>
-        </w:rPr>
-        <w:t xml:space="preserve"> be ordered within Shiny </w:t>
-      </w:r>
-      <w:r>
-        <w:rPr>
-          <w:highlight w:val="yellow"/>
-          <w:lang w:val="en-US"/>
-        </w:rPr>
-        <w:t>in decreasing alphabetic order</w:t>
-      </w:r>
-      <w:r>
-        <w:rPr>
-          <w:lang w:val="en-US"/>
-        </w:rPr>
-        <w:t xml:space="preserve"> </w:t>
-      </w:r>
-      <w:r>
-        <w:rPr>
-          <w:lang w:val="en-US"/>
-        </w:rPr>
-        <w:t xml:space="preserve">before calling </w:t>
-      </w:r>
-      <w:proofErr w:type="spellStart"/>
-      <w:r>
-        <w:rPr>
-          <w:lang w:val="en-US"/>
-        </w:rPr>
-        <w:t>sensitivityplot</w:t>
-      </w:r>
-      <w:proofErr w:type="spellEnd"/>
-      <w:r>
-        <w:rPr>
-          <w:lang w:val="en-US"/>
-        </w:rPr>
-        <w:t xml:space="preserve"> and use </w:t>
-      </w:r>
-      <w:proofErr w:type="spellStart"/>
-      <w:r>
-        <w:rPr>
-          <w:lang w:val="en-US"/>
-        </w:rPr>
-        <w:t>ECDF_plot</w:t>
-      </w:r>
-      <w:proofErr w:type="spellEnd"/>
-      <w:r>
-        <w:rPr>
-          <w:lang w:val="en-US"/>
-        </w:rPr>
-        <w:t xml:space="preserve"> = FALSE</w:t>
-      </w:r>
-      <w:r>
-        <w:rPr>
-          <w:lang w:val="en-US"/>
-        </w:rPr>
-        <w:t xml:space="preserve">), or order of apparition (chosen by the user – NOT POSSIBLE FROM a.txt File) in the input, </w:t>
-      </w:r>
-      <w:r>
-        <w:rPr>
-          <w:b/>
-          <w:lang w:val="en-US"/>
-        </w:rPr>
-        <w:t>ordered by total number of items in all the experimental levels (or if only one exp</w:t>
-      </w:r>
-      <w:r>
-        <w:rPr>
-          <w:b/>
-          <w:lang w:val="en-US"/>
-        </w:rPr>
-        <w:t>erimental level : ordered by number of items</w:t>
-      </w:r>
-      <w:r>
-        <w:rPr>
-          <w:lang w:val="en-US"/>
-        </w:rPr>
-        <w:t xml:space="preserve">) (must be ordered </w:t>
-      </w:r>
-      <w:r>
-        <w:rPr>
-          <w:highlight w:val="yellow"/>
-          <w:lang w:val="en-US"/>
-        </w:rPr>
-        <w:t>in increasing order of number of items</w:t>
-      </w:r>
-      <w:r>
-        <w:rPr>
-          <w:lang w:val="en-US"/>
-        </w:rPr>
-        <w:t xml:space="preserve"> </w:t>
-      </w:r>
-      <w:r>
-        <w:rPr>
-          <w:lang w:val="en-US"/>
-        </w:rPr>
-        <w:t xml:space="preserve">within Shiny before calling </w:t>
-      </w:r>
-      <w:proofErr w:type="spellStart"/>
-      <w:r>
-        <w:rPr>
-          <w:lang w:val="en-US"/>
-        </w:rPr>
-        <w:t>sensitivityplot</w:t>
-      </w:r>
-      <w:proofErr w:type="spellEnd"/>
-      <w:r>
-        <w:rPr>
-          <w:lang w:val="en-US"/>
-        </w:rPr>
-        <w:t xml:space="preserve"> and use </w:t>
-      </w:r>
-      <w:proofErr w:type="spellStart"/>
-      <w:r>
-        <w:rPr>
-          <w:lang w:val="en-US"/>
-        </w:rPr>
-        <w:t>ECDF_plot</w:t>
-      </w:r>
-      <w:proofErr w:type="spellEnd"/>
-      <w:r>
-        <w:rPr>
-          <w:lang w:val="en-US"/>
-        </w:rPr>
-        <w:t xml:space="preserve"> = FALSE), </w:t>
-      </w:r>
-      <w:r>
-        <w:rPr>
-          <w:b/>
-          <w:lang w:val="en-US"/>
-        </w:rPr>
-        <w:t xml:space="preserve">and if only one experimental level : </w:t>
-      </w:r>
-      <w:r>
-        <w:rPr>
-          <w:b/>
-          <w:highlight w:val="yellow"/>
-          <w:lang w:val="en-US"/>
-        </w:rPr>
-        <w:t xml:space="preserve">ordered by BMD summary value </w:t>
-      </w:r>
-      <w:r>
-        <w:rPr>
-          <w:highlight w:val="yellow"/>
-          <w:lang w:val="en-US"/>
-        </w:rPr>
-        <w:t xml:space="preserve">(call to </w:t>
-      </w:r>
-      <w:proofErr w:type="spellStart"/>
-      <w:r>
-        <w:rPr>
-          <w:highlight w:val="yellow"/>
-          <w:lang w:val="en-US"/>
-        </w:rPr>
-        <w:t>sensitivityplot</w:t>
-      </w:r>
-      <w:proofErr w:type="spellEnd"/>
-      <w:r>
-        <w:rPr>
-          <w:highlight w:val="yellow"/>
-          <w:lang w:val="en-US"/>
-        </w:rPr>
-        <w:t xml:space="preserve"> with </w:t>
-      </w:r>
-      <w:proofErr w:type="spellStart"/>
-      <w:r>
-        <w:rPr>
-          <w:highlight w:val="yellow"/>
-          <w:lang w:val="en-US"/>
-        </w:rPr>
-        <w:t>ECDF_plot</w:t>
-      </w:r>
-      <w:proofErr w:type="spellEnd"/>
-      <w:r>
-        <w:rPr>
-          <w:highlight w:val="yellow"/>
           <w:lang w:val="en-US"/>
         </w:rPr>
         <w:t xml:space="preserve"> = TRUE)</w:t>
       </w:r>
     </w:p>
     <w:p>
-      <w:r>
-        <w:rPr>
-          <w:lang w:val="en-US"/>
-        </w:rPr>
-        <w:t xml:space="preserve">Try to </w:t>
-      </w:r>
-      <w:r>
-        <w:rPr>
-          <w:lang w:val="en-US"/>
-        </w:rPr>
-        <w:t>implement a widget to change interactively the order of groups</w:t>
+      <w:pPr>
+        <w:rPr>
+          <w:lang w:val="en-GB"/>
+        </w:rPr>
+      </w:pPr>
+      <w:r>
+        <w:rPr>
+          <w:lang w:val="en-US"/>
+        </w:rPr>
+        <w:t>Try to implement a widget to change interactively the order of groups</w:t>
       </w:r>
     </w:p>
     <w:p>
@@ -1725,14 +1541,14 @@
         <w:rPr>
           <w:lang w:val="en-US"/>
         </w:rPr>
-        <w:t>(</w:t>
+        <w:t>()</w:t>
       </w:r>
       <w:proofErr w:type="gramEnd"/>
       <w:r>
         <w:rPr>
           <w:lang w:val="en-US"/>
         </w:rPr>
-        <w:t xml:space="preserve">) </w:t>
+        <w:t xml:space="preserve"> </w:t>
       </w:r>
     </w:p>
     <w:p>
@@ -1829,50 +1645,42 @@
         </w:rPr>
       </w:pPr>
       <w:proofErr w:type="spellStart"/>
+      <w:r>
+        <w:rPr>
+          <w:lang w:val="en-US"/>
+        </w:rPr>
+        <w:t>add.color</w:t>
+      </w:r>
+      <w:proofErr w:type="spellEnd"/>
+      <w:r>
+        <w:rPr>
+          <w:lang w:val="en-US"/>
+        </w:rPr>
+        <w:t xml:space="preserve"> = TRUE</w:t>
+      </w:r>
+    </w:p>
+    <w:p>
+      <w:pPr>
+        <w:rPr>
+          <w:lang w:val="en-US"/>
+        </w:rPr>
+      </w:pPr>
+      <w:proofErr w:type="spellStart"/>
       <w:proofErr w:type="gramStart"/>
       <w:r>
         <w:rPr>
           <w:lang w:val="en-US"/>
         </w:rPr>
-        <w:t>add.color</w:t>
-      </w:r>
-      <w:proofErr w:type="spellEnd"/>
+        <w:t>sensitivityplot</w:t>
+      </w:r>
+      <w:proofErr w:type="spellEnd"/>
+      <w:r>
+        <w:rPr>
+          <w:lang w:val="en-US"/>
+        </w:rPr>
+        <w:t>()</w:t>
+      </w:r>
       <w:proofErr w:type="gramEnd"/>
-      <w:r>
-        <w:rPr>
-          <w:lang w:val="en-US"/>
-        </w:rPr>
-        <w:t xml:space="preserve"> = TRUE</w:t>
-      </w:r>
-    </w:p>
-    <w:p>
-      <w:pPr>
-        <w:rPr>
-          <w:lang w:val="en-US"/>
-        </w:rPr>
-      </w:pPr>
-      <w:proofErr w:type="spellStart"/>
-      <w:proofErr w:type="gramStart"/>
-      <w:r>
-        <w:rPr>
-          <w:lang w:val="en-US"/>
-        </w:rPr>
-        <w:t>sensitivityplot</w:t>
-      </w:r>
-      <w:proofErr w:type="spellEnd"/>
-      <w:r>
-        <w:rPr>
-          <w:lang w:val="en-US"/>
-        </w:rPr>
-        <w:t>(</w:t>
-      </w:r>
-      <w:proofErr w:type="gramEnd"/>
-      <w:r>
-        <w:rPr>
-          <w:lang w:val="en-US"/>
-        </w:rPr>
-        <w:t>)</w:t>
-      </w:r>
     </w:p>
     <w:p>
       <w:pPr>
@@ -1922,13 +1730,7 @@
           <w:lang w:val="en-US"/>
         </w:rPr>
         <w:lastRenderedPageBreak/>
-        <w:t xml:space="preserve">BMD type </w:t>
-      </w:r>
-      <w:r>
-        <w:rPr>
-          <w:lang w:val="en-US"/>
-        </w:rPr>
-        <w:t>= (“</w:t>
+        <w:t>BMD type = (“</w:t>
       </w:r>
       <w:proofErr w:type="spellStart"/>
       <w:r>
@@ -1974,21 +1776,7 @@
         <w:rPr>
           <w:lang w:val="en-US"/>
         </w:rPr>
-        <w:t xml:space="preserve">BMD summary = </w:t>
-      </w:r>
-      <w:proofErr w:type="gramStart"/>
-      <w:r>
-        <w:rPr>
-          <w:lang w:val="en-US"/>
-        </w:rPr>
-        <w:t>c(</w:t>
-      </w:r>
-      <w:proofErr w:type="gramEnd"/>
-      <w:r>
-        <w:rPr>
-          <w:lang w:val="en-US"/>
-        </w:rPr>
-        <w:t>“</w:t>
+        <w:t>BMD summary = c(“</w:t>
       </w:r>
       <w:proofErr w:type="spellStart"/>
       <w:r>
@@ -2184,6 +1972,8 @@
         </w:rPr>
         <w:t xml:space="preserve"> = TRUE</w:t>
       </w:r>
+      <w:bookmarkStart w:id="0" w:name="_GoBack"/>
+      <w:bookmarkEnd w:id="0"/>
     </w:p>
     <w:p>
       <w:pPr>
@@ -2226,6 +2016,395 @@
     </w:p>
     <w:p>
       <w:pPr>
+        <w:numPr>
+          <w:ilvl w:val="0"/>
+          <w:numId w:val="8"/>
+        </w:numPr>
+        <w:shd w:val="clear" w:color="auto" w:fill="FFFFFF"/>
+        <w:suppressAutoHyphens w:val="0"/>
+        <w:spacing w:before="100" w:beforeAutospacing="1" w:after="100" w:afterAutospacing="1" w:line="240" w:lineRule="auto"/>
+        <w:rPr>
+          <w:rFonts w:ascii="Calibri" w:eastAsia="Times New Roman" w:hAnsi="Calibri" w:cs="Calibri"/>
+          <w:sz w:val="24"/>
+          <w:szCs w:val="24"/>
+          <w:highlight w:val="cyan"/>
+          <w:lang w:val="en-GB" w:eastAsia="en-GB"/>
+        </w:rPr>
+      </w:pPr>
+      <w:proofErr w:type="gramStart"/>
+      <w:r>
+        <w:rPr>
+          <w:rFonts w:ascii="Calibri" w:eastAsia="Times New Roman" w:hAnsi="Calibri" w:cs="Calibri"/>
+          <w:sz w:val="24"/>
+          <w:szCs w:val="24"/>
+          <w:highlight w:val="cyan"/>
+          <w:lang w:val="en-GB" w:eastAsia="en-GB"/>
+        </w:rPr>
+        <w:t xml:space="preserve">Step 2 </w:t>
+      </w:r>
+      <w:proofErr w:type="spellStart"/>
+      <w:r>
+        <w:rPr>
+          <w:rFonts w:ascii="Calibri" w:eastAsia="Times New Roman" w:hAnsi="Calibri" w:cs="Calibri"/>
+          <w:sz w:val="24"/>
+          <w:szCs w:val="24"/>
+          <w:highlight w:val="cyan"/>
+          <w:lang w:val="en-GB" w:eastAsia="en-GB"/>
+        </w:rPr>
+        <w:t>remplacer</w:t>
+      </w:r>
+      <w:proofErr w:type="spellEnd"/>
+      <w:r>
+        <w:rPr>
+          <w:rFonts w:ascii="Calibri" w:eastAsia="Times New Roman" w:hAnsi="Calibri" w:cs="Calibri"/>
+          <w:sz w:val="24"/>
+          <w:szCs w:val="24"/>
+          <w:highlight w:val="cyan"/>
+          <w:lang w:val="en-GB" w:eastAsia="en-GB"/>
+        </w:rPr>
+        <w:t xml:space="preserve"> </w:t>
+      </w:r>
+      <w:proofErr w:type="spellStart"/>
+      <w:r>
+        <w:rPr>
+          <w:rFonts w:ascii="Calibri" w:eastAsia="Times New Roman" w:hAnsi="Calibri" w:cs="Calibri"/>
+          <w:sz w:val="24"/>
+          <w:szCs w:val="24"/>
+          <w:highlight w:val="cyan"/>
+          <w:lang w:val="en-GB" w:eastAsia="en-GB"/>
+        </w:rPr>
+        <w:t>BMDmax</w:t>
+      </w:r>
+      <w:proofErr w:type="spellEnd"/>
+      <w:r>
+        <w:rPr>
+          <w:rFonts w:ascii="Calibri" w:eastAsia="Times New Roman" w:hAnsi="Calibri" w:cs="Calibri"/>
+          <w:sz w:val="24"/>
+          <w:szCs w:val="24"/>
+          <w:highlight w:val="cyan"/>
+          <w:lang w:val="en-GB" w:eastAsia="en-GB"/>
+        </w:rPr>
+        <w:t xml:space="preserve"> par maximum for the BMD summary et </w:t>
+      </w:r>
+      <w:proofErr w:type="spellStart"/>
+      <w:r>
+        <w:rPr>
+          <w:rFonts w:ascii="Calibri" w:eastAsia="Times New Roman" w:hAnsi="Calibri" w:cs="Calibri"/>
+          <w:sz w:val="24"/>
+          <w:szCs w:val="24"/>
+          <w:highlight w:val="cyan"/>
+          <w:lang w:val="en-GB" w:eastAsia="en-GB"/>
+        </w:rPr>
+        <w:t>ce</w:t>
+      </w:r>
+      <w:proofErr w:type="spellEnd"/>
+      <w:r>
+        <w:rPr>
+          <w:rFonts w:ascii="Calibri" w:eastAsia="Times New Roman" w:hAnsi="Calibri" w:cs="Calibri"/>
+          <w:sz w:val="24"/>
+          <w:szCs w:val="24"/>
+          <w:highlight w:val="cyan"/>
+          <w:lang w:val="en-GB" w:eastAsia="en-GB"/>
+        </w:rPr>
+        <w:t xml:space="preserve"> </w:t>
+      </w:r>
+      <w:proofErr w:type="spellStart"/>
+      <w:r>
+        <w:rPr>
+          <w:rFonts w:ascii="Calibri" w:eastAsia="Times New Roman" w:hAnsi="Calibri" w:cs="Calibri"/>
+          <w:sz w:val="24"/>
+          <w:szCs w:val="24"/>
+          <w:highlight w:val="cyan"/>
+          <w:lang w:val="en-GB" w:eastAsia="en-GB"/>
+        </w:rPr>
+        <w:t>serait</w:t>
+      </w:r>
+      <w:proofErr w:type="spellEnd"/>
+      <w:r>
+        <w:rPr>
+          <w:rFonts w:ascii="Calibri" w:eastAsia="Times New Roman" w:hAnsi="Calibri" w:cs="Calibri"/>
+          <w:sz w:val="24"/>
+          <w:szCs w:val="24"/>
+          <w:highlight w:val="cyan"/>
+          <w:lang w:val="en-GB" w:eastAsia="en-GB"/>
+        </w:rPr>
+        <w:t xml:space="preserve"> </w:t>
+      </w:r>
+      <w:proofErr w:type="spellStart"/>
+      <w:r>
+        <w:rPr>
+          <w:rFonts w:ascii="Calibri" w:eastAsia="Times New Roman" w:hAnsi="Calibri" w:cs="Calibri"/>
+          <w:sz w:val="24"/>
+          <w:szCs w:val="24"/>
+          <w:highlight w:val="cyan"/>
+          <w:lang w:val="en-GB" w:eastAsia="en-GB"/>
+        </w:rPr>
+        <w:t>bien</w:t>
+      </w:r>
+      <w:proofErr w:type="spellEnd"/>
+      <w:r>
+        <w:rPr>
+          <w:rFonts w:ascii="Calibri" w:eastAsia="Times New Roman" w:hAnsi="Calibri" w:cs="Calibri"/>
+          <w:sz w:val="24"/>
+          <w:szCs w:val="24"/>
+          <w:highlight w:val="cyan"/>
+          <w:lang w:val="en-GB" w:eastAsia="en-GB"/>
+        </w:rPr>
+        <w:t xml:space="preserve"> de </w:t>
+      </w:r>
+      <w:proofErr w:type="spellStart"/>
+      <w:r>
+        <w:rPr>
+          <w:rFonts w:ascii="Calibri" w:eastAsia="Times New Roman" w:hAnsi="Calibri" w:cs="Calibri"/>
+          <w:sz w:val="24"/>
+          <w:szCs w:val="24"/>
+          <w:highlight w:val="cyan"/>
+          <w:lang w:val="en-GB" w:eastAsia="en-GB"/>
+        </w:rPr>
+        <w:t>remplacer</w:t>
+      </w:r>
+      <w:proofErr w:type="spellEnd"/>
+      <w:r>
+        <w:rPr>
+          <w:rFonts w:ascii="Calibri" w:eastAsia="Times New Roman" w:hAnsi="Calibri" w:cs="Calibri"/>
+          <w:sz w:val="24"/>
+          <w:szCs w:val="24"/>
+          <w:highlight w:val="cyan"/>
+          <w:lang w:val="en-GB" w:eastAsia="en-GB"/>
+        </w:rPr>
+        <w:t xml:space="preserve"> "Selection of items to plot" par " Selection of annotation groups to plot" et pour le </w:t>
+      </w:r>
+      <w:proofErr w:type="spellStart"/>
+      <w:r>
+        <w:rPr>
+          <w:rFonts w:ascii="Calibri" w:eastAsia="Times New Roman" w:hAnsi="Calibri" w:cs="Calibri"/>
+          <w:sz w:val="24"/>
+          <w:szCs w:val="24"/>
+          <w:highlight w:val="cyan"/>
+          <w:lang w:val="en-GB" w:eastAsia="en-GB"/>
+        </w:rPr>
+        <w:t>blabla</w:t>
+      </w:r>
+      <w:proofErr w:type="spellEnd"/>
+      <w:r>
+        <w:rPr>
+          <w:rFonts w:ascii="Calibri" w:eastAsia="Times New Roman" w:hAnsi="Calibri" w:cs="Calibri"/>
+          <w:sz w:val="24"/>
+          <w:szCs w:val="24"/>
+          <w:highlight w:val="cyan"/>
+          <w:lang w:val="en-GB" w:eastAsia="en-GB"/>
+        </w:rPr>
+        <w:t xml:space="preserve"> </w:t>
+      </w:r>
+      <w:proofErr w:type="spellStart"/>
+      <w:r>
+        <w:rPr>
+          <w:rFonts w:ascii="Calibri" w:eastAsia="Times New Roman" w:hAnsi="Calibri" w:cs="Calibri"/>
+          <w:sz w:val="24"/>
+          <w:szCs w:val="24"/>
+          <w:highlight w:val="cyan"/>
+          <w:lang w:val="en-GB" w:eastAsia="en-GB"/>
+        </w:rPr>
+        <w:t>associé</w:t>
+      </w:r>
+      <w:proofErr w:type="spellEnd"/>
+      <w:r>
+        <w:rPr>
+          <w:rFonts w:ascii="Calibri" w:eastAsia="Times New Roman" w:hAnsi="Calibri" w:cs="Calibri"/>
+          <w:sz w:val="24"/>
+          <w:szCs w:val="24"/>
+          <w:highlight w:val="cyan"/>
+          <w:lang w:val="en-GB" w:eastAsia="en-GB"/>
+        </w:rPr>
+        <w:t xml:space="preserve"> on </w:t>
+      </w:r>
+      <w:proofErr w:type="spellStart"/>
+      <w:r>
+        <w:rPr>
+          <w:rFonts w:ascii="Calibri" w:eastAsia="Times New Roman" w:hAnsi="Calibri" w:cs="Calibri"/>
+          <w:sz w:val="24"/>
+          <w:szCs w:val="24"/>
+          <w:highlight w:val="cyan"/>
+          <w:lang w:val="en-GB" w:eastAsia="en-GB"/>
+        </w:rPr>
+        <w:t>pourrait</w:t>
+      </w:r>
+      <w:proofErr w:type="spellEnd"/>
+      <w:r>
+        <w:rPr>
+          <w:rFonts w:ascii="Calibri" w:eastAsia="Times New Roman" w:hAnsi="Calibri" w:cs="Calibri"/>
+          <w:sz w:val="24"/>
+          <w:szCs w:val="24"/>
+          <w:highlight w:val="cyan"/>
+          <w:lang w:val="en-GB" w:eastAsia="en-GB"/>
+        </w:rPr>
+        <w:t xml:space="preserve"> </w:t>
+      </w:r>
+      <w:proofErr w:type="spellStart"/>
+      <w:r>
+        <w:rPr>
+          <w:rFonts w:ascii="Calibri" w:eastAsia="Times New Roman" w:hAnsi="Calibri" w:cs="Calibri"/>
+          <w:sz w:val="24"/>
+          <w:szCs w:val="24"/>
+          <w:highlight w:val="cyan"/>
+          <w:lang w:val="en-GB" w:eastAsia="en-GB"/>
+        </w:rPr>
+        <w:t>mettre</w:t>
+      </w:r>
+      <w:proofErr w:type="spellEnd"/>
+      <w:r>
+        <w:rPr>
+          <w:rFonts w:ascii="Calibri" w:eastAsia="Times New Roman" w:hAnsi="Calibri" w:cs="Calibri"/>
+          <w:sz w:val="24"/>
+          <w:szCs w:val="24"/>
+          <w:highlight w:val="cyan"/>
+          <w:lang w:val="en-GB" w:eastAsia="en-GB"/>
+        </w:rPr>
+        <w:t xml:space="preserve"> : "to limit the number of annotation groups you can use the thresholds on the number of items representing the group and/or the </w:t>
+      </w:r>
+      <w:proofErr w:type="spellStart"/>
+      <w:r>
+        <w:rPr>
+          <w:rFonts w:ascii="Calibri" w:eastAsia="Times New Roman" w:hAnsi="Calibri" w:cs="Calibri"/>
+          <w:sz w:val="24"/>
+          <w:szCs w:val="24"/>
+          <w:highlight w:val="cyan"/>
+          <w:lang w:val="en-GB" w:eastAsia="en-GB"/>
+        </w:rPr>
+        <w:t>BMDsummary</w:t>
+      </w:r>
+      <w:proofErr w:type="spellEnd"/>
+      <w:r>
+        <w:rPr>
+          <w:rFonts w:ascii="Calibri" w:eastAsia="Times New Roman" w:hAnsi="Calibri" w:cs="Calibri"/>
+          <w:sz w:val="24"/>
+          <w:szCs w:val="24"/>
+          <w:highlight w:val="cyan"/>
+          <w:lang w:val="en-GB" w:eastAsia="en-GB"/>
+        </w:rPr>
+        <w:t xml:space="preserve"> value of the group."</w:t>
+      </w:r>
+      <w:proofErr w:type="gramEnd"/>
+    </w:p>
+    <w:p>
+      <w:pPr>
+        <w:numPr>
+          <w:ilvl w:val="0"/>
+          <w:numId w:val="8"/>
+        </w:numPr>
+        <w:shd w:val="clear" w:color="auto" w:fill="FFFFFF"/>
+        <w:suppressAutoHyphens w:val="0"/>
+        <w:spacing w:before="100" w:beforeAutospacing="1" w:after="100" w:afterAutospacing="1" w:line="240" w:lineRule="auto"/>
+        <w:rPr>
+          <w:rFonts w:ascii="Calibri" w:eastAsia="Times New Roman" w:hAnsi="Calibri" w:cs="Calibri"/>
+          <w:sz w:val="24"/>
+          <w:szCs w:val="24"/>
+          <w:highlight w:val="cyan"/>
+          <w:lang w:eastAsia="en-GB"/>
+        </w:rPr>
+      </w:pPr>
+      <w:r>
+        <w:rPr>
+          <w:rFonts w:ascii="Calibri" w:eastAsia="Times New Roman" w:hAnsi="Calibri" w:cs="Calibri"/>
+          <w:sz w:val="24"/>
+          <w:szCs w:val="24"/>
+          <w:highlight w:val="cyan"/>
+          <w:lang w:eastAsia="en-GB"/>
+        </w:rPr>
+        <w:t xml:space="preserve">Attention en </w:t>
+      </w:r>
+      <w:proofErr w:type="spellStart"/>
+      <w:r>
+        <w:rPr>
+          <w:rFonts w:ascii="Calibri" w:eastAsia="Times New Roman" w:hAnsi="Calibri" w:cs="Calibri"/>
+          <w:sz w:val="24"/>
+          <w:szCs w:val="24"/>
+          <w:highlight w:val="cyan"/>
+          <w:lang w:eastAsia="en-GB"/>
+        </w:rPr>
+        <w:t>step</w:t>
+      </w:r>
+      <w:proofErr w:type="spellEnd"/>
+      <w:r>
+        <w:rPr>
+          <w:rFonts w:ascii="Calibri" w:eastAsia="Times New Roman" w:hAnsi="Calibri" w:cs="Calibri"/>
+          <w:sz w:val="24"/>
+          <w:szCs w:val="24"/>
+          <w:highlight w:val="cyan"/>
+          <w:lang w:eastAsia="en-GB"/>
+        </w:rPr>
+        <w:t xml:space="preserve"> 2 même si on a un seul niveau </w:t>
+      </w:r>
+      <w:proofErr w:type="spellStart"/>
+      <w:r>
+        <w:rPr>
+          <w:rFonts w:ascii="Calibri" w:eastAsia="Times New Roman" w:hAnsi="Calibri" w:cs="Calibri"/>
+          <w:sz w:val="24"/>
+          <w:szCs w:val="24"/>
+          <w:highlight w:val="cyan"/>
+          <w:lang w:eastAsia="en-GB"/>
+        </w:rPr>
+        <w:t>experimental</w:t>
+      </w:r>
+      <w:proofErr w:type="spellEnd"/>
+      <w:r>
+        <w:rPr>
+          <w:rFonts w:ascii="Calibri" w:eastAsia="Times New Roman" w:hAnsi="Calibri" w:cs="Calibri"/>
+          <w:sz w:val="24"/>
+          <w:szCs w:val="24"/>
+          <w:highlight w:val="cyan"/>
+          <w:lang w:eastAsia="en-GB"/>
+        </w:rPr>
+        <w:t xml:space="preserve"> "</w:t>
+      </w:r>
+      <w:proofErr w:type="spellStart"/>
+      <w:r>
+        <w:rPr>
+          <w:rFonts w:ascii="Calibri" w:eastAsia="Times New Roman" w:hAnsi="Calibri" w:cs="Calibri"/>
+          <w:sz w:val="24"/>
+          <w:szCs w:val="24"/>
+          <w:highlight w:val="cyan"/>
+          <w:lang w:eastAsia="en-GB"/>
+        </w:rPr>
+        <w:t>ordered</w:t>
+      </w:r>
+      <w:proofErr w:type="spellEnd"/>
+      <w:r>
+        <w:rPr>
+          <w:rFonts w:ascii="Calibri" w:eastAsia="Times New Roman" w:hAnsi="Calibri" w:cs="Calibri"/>
+          <w:sz w:val="24"/>
+          <w:szCs w:val="24"/>
+          <w:highlight w:val="cyan"/>
+          <w:lang w:eastAsia="en-GB"/>
+        </w:rPr>
+        <w:t xml:space="preserve"> by BMD </w:t>
+      </w:r>
+      <w:proofErr w:type="spellStart"/>
+      <w:r>
+        <w:rPr>
+          <w:rFonts w:ascii="Calibri" w:eastAsia="Times New Roman" w:hAnsi="Calibri" w:cs="Calibri"/>
+          <w:sz w:val="24"/>
+          <w:szCs w:val="24"/>
+          <w:highlight w:val="cyan"/>
+          <w:lang w:eastAsia="en-GB"/>
+        </w:rPr>
+        <w:t>summary</w:t>
+      </w:r>
+      <w:proofErr w:type="spellEnd"/>
+      <w:r>
+        <w:rPr>
+          <w:rFonts w:ascii="Calibri" w:eastAsia="Times New Roman" w:hAnsi="Calibri" w:cs="Calibri"/>
+          <w:sz w:val="24"/>
+          <w:szCs w:val="24"/>
+          <w:highlight w:val="cyan"/>
+          <w:lang w:eastAsia="en-GB"/>
+        </w:rPr>
+        <w:t xml:space="preserve"> value" ne fonctionne pas</w:t>
+      </w:r>
+    </w:p>
+    <w:p/>
+    <w:p>
+      <w:pPr>
         <w:rPr>
           <w:b/>
           <w:lang w:val="en-US"/>
@@ -2240,6 +2419,11 @@
       </w:r>
     </w:p>
     <w:p>
+      <w:pPr>
+        <w:rPr>
+          <w:lang w:val="en-GB"/>
+        </w:rPr>
+      </w:pPr>
       <w:proofErr w:type="gramStart"/>
       <w:r>
         <w:rPr>
@@ -2267,13 +2451,7 @@
         <w:rPr>
           <w:lang w:val="en-US"/>
         </w:rPr>
-        <w:t xml:space="preserve">Put </w:t>
-      </w:r>
-      <w:r>
-        <w:rPr>
-          <w:lang w:val="en-US"/>
-        </w:rPr>
-        <w:t>again the input of page 2 with the last value proposed by the user as the default value</w:t>
+        <w:t>Put again the input of page 2 with the last value proposed by the user as the default value</w:t>
       </w:r>
     </w:p>
     <w:p>
@@ -2327,13 +2505,7 @@
         <w:rPr>
           <w:lang w:val="en-US"/>
         </w:rPr>
-        <w:t xml:space="preserve"> so only one question</w:t>
-      </w:r>
-      <w:r>
-        <w:rPr>
-          <w:lang w:val="en-US"/>
-        </w:rPr>
-        <w:t xml:space="preserve"> for both functions, except add.CI and </w:t>
+        <w:t xml:space="preserve"> so only one question for both functions, except add.CI and </w:t>
       </w:r>
       <w:proofErr w:type="spellStart"/>
       <w:r>
@@ -2369,15 +2541,9 @@
         <w:rPr>
           <w:lang w:val="en-US"/>
         </w:rPr>
-        <w:t>(</w:t>
+        <w:t>()</w:t>
       </w:r>
       <w:proofErr w:type="gramEnd"/>
-      <w:r>
-        <w:rPr>
-          <w:lang w:val="en-US"/>
-        </w:rPr>
-        <w:t>)</w:t>
-      </w:r>
     </w:p>
     <w:p>
       <w:pPr>
@@ -2573,13 +2739,7 @@
         <w:rPr>
           <w:lang w:val="en-US"/>
         </w:rPr>
-        <w:t xml:space="preserve"> (selec</w:t>
-      </w:r>
-      <w:r>
-        <w:rPr>
-          <w:lang w:val="en-US"/>
-        </w:rPr>
-        <w:t xml:space="preserve">t input in the columns of </w:t>
+        <w:t xml:space="preserve"> (select input in the columns of </w:t>
       </w:r>
       <w:proofErr w:type="spellStart"/>
       <w:r>
@@ -2637,7 +2797,6 @@
         <w:t xml:space="preserve">) (not proposed if </w:t>
       </w:r>
       <w:proofErr w:type="spellStart"/>
-      <w:proofErr w:type="gramStart"/>
       <w:r>
         <w:rPr>
           <w:lang w:val="en-US"/>
@@ -2645,7 +2804,6 @@
         <w:t>add.label</w:t>
       </w:r>
       <w:proofErr w:type="spellEnd"/>
-      <w:proofErr w:type="gramEnd"/>
       <w:r>
         <w:rPr>
           <w:lang w:val="en-US"/>
@@ -2695,52 +2853,44 @@
         </w:rPr>
       </w:pPr>
       <w:proofErr w:type="spellStart"/>
+      <w:r>
+        <w:rPr>
+          <w:b/>
+          <w:lang w:val="en-US"/>
+        </w:rPr>
+        <w:t>add.label</w:t>
+      </w:r>
+      <w:proofErr w:type="spellEnd"/>
+      <w:r>
+        <w:rPr>
+          <w:b/>
+          <w:lang w:val="en-US"/>
+        </w:rPr>
+        <w:t xml:space="preserve"> = FALSE</w:t>
+      </w:r>
+    </w:p>
+    <w:p>
+      <w:pPr>
+        <w:rPr>
+          <w:lang w:val="en-US"/>
+        </w:rPr>
+      </w:pPr>
+      <w:proofErr w:type="spellStart"/>
       <w:proofErr w:type="gramStart"/>
       <w:r>
         <w:rPr>
-          <w:b/>
-          <w:lang w:val="en-US"/>
-        </w:rPr>
-        <w:t>add.label</w:t>
-      </w:r>
-      <w:proofErr w:type="spellEnd"/>
+          <w:lang w:val="en-US"/>
+        </w:rPr>
+        <w:t>bmdplotwithgradient</w:t>
+      </w:r>
+      <w:proofErr w:type="spellEnd"/>
+      <w:r>
+        <w:rPr>
+          <w:lang w:val="en-US"/>
+        </w:rPr>
+        <w:t>()</w:t>
+      </w:r>
       <w:proofErr w:type="gramEnd"/>
-      <w:r>
-        <w:rPr>
-          <w:b/>
-          <w:lang w:val="en-US"/>
-        </w:rPr>
-        <w:t xml:space="preserve"> = FALSE</w:t>
-      </w:r>
-    </w:p>
-    <w:p>
-      <w:pPr>
-        <w:rPr>
-          <w:lang w:val="en-US"/>
-        </w:rPr>
-      </w:pPr>
-      <w:proofErr w:type="spellStart"/>
-      <w:proofErr w:type="gramStart"/>
-      <w:r>
-        <w:rPr>
-          <w:lang w:val="en-US"/>
-        </w:rPr>
-        <w:t>bmdplotwithgradient</w:t>
-      </w:r>
-      <w:proofErr w:type="spellEnd"/>
-      <w:r>
-        <w:rPr>
-          <w:lang w:val="en-US"/>
-        </w:rPr>
-        <w:t>(</w:t>
-      </w:r>
-      <w:proofErr w:type="gramEnd"/>
-      <w:r>
-        <w:rPr>
-          <w:lang w:val="en-US"/>
-        </w:rPr>
-        <w:t>)</w:t>
-      </w:r>
     </w:p>
     <w:p>
       <w:pPr>
@@ -2856,14 +3006,7 @@
           <w:b/>
           <w:lang w:val="en-US"/>
         </w:rPr>
-        <w:t xml:space="preserve"> (for columns) =</w:t>
-      </w:r>
-      <w:r>
-        <w:rPr>
-          <w:b/>
-          <w:lang w:val="en-US"/>
-        </w:rPr>
-        <w:t xml:space="preserve"> annotation or label or none</w:t>
+        <w:t xml:space="preserve"> (for columns) = annotation or label or none</w:t>
       </w:r>
     </w:p>
     <w:p>
@@ -2920,6 +3063,7 @@
           <w:b/>
           <w:lang w:val="en-US"/>
         </w:rPr>
+        <w:lastRenderedPageBreak/>
         <w:t>BMD_log_transfo</w:t>
       </w:r>
       <w:proofErr w:type="spellEnd"/>
@@ -2944,7 +3088,6 @@
         </w:rPr>
       </w:pPr>
       <w:proofErr w:type="spellStart"/>
-      <w:proofErr w:type="gramStart"/>
       <w:r>
         <w:rPr>
           <w:b/>
@@ -2953,7 +3096,6 @@
         <w:t>add.label</w:t>
       </w:r>
       <w:proofErr w:type="spellEnd"/>
-      <w:proofErr w:type="gramEnd"/>
       <w:r>
         <w:rPr>
           <w:b/>
@@ -3003,131 +3145,120 @@
         <w:t xml:space="preserve">) (not proposed if </w:t>
       </w:r>
       <w:proofErr w:type="spellStart"/>
+      <w:r>
+        <w:rPr>
+          <w:lang w:val="en-US"/>
+        </w:rPr>
+        <w:t>add.label</w:t>
+      </w:r>
+      <w:proofErr w:type="spellEnd"/>
+      <w:r>
+        <w:rPr>
+          <w:lang w:val="en-US"/>
+        </w:rPr>
+        <w:t xml:space="preserve"> = TRUE)</w:t>
+      </w:r>
+    </w:p>
+    <w:p>
+      <w:pPr>
+        <w:pStyle w:val="Paragraphedeliste"/>
+        <w:rPr>
+          <w:b/>
+          <w:lang w:val="en-US"/>
+        </w:rPr>
+      </w:pPr>
+    </w:p>
+    <w:p>
+      <w:pPr>
+        <w:rPr>
+          <w:b/>
+          <w:lang w:val="en-US"/>
+        </w:rPr>
+      </w:pPr>
+      <w:r>
+        <w:rPr>
+          <w:b/>
+          <w:lang w:val="en-US"/>
+        </w:rPr>
+        <w:t xml:space="preserve">Page 4 </w:t>
+      </w:r>
+    </w:p>
+    <w:p>
+      <w:pPr>
+        <w:rPr>
+          <w:lang w:val="en-GB"/>
+        </w:rPr>
+      </w:pPr>
+      <w:r>
+        <w:rPr>
+          <w:b/>
+          <w:lang w:val="en-US"/>
+        </w:rPr>
+        <w:t>Title Curves plot</w:t>
+      </w:r>
+    </w:p>
+    <w:p>
+      <w:pPr>
+        <w:rPr>
+          <w:lang w:val="en-US"/>
+        </w:rPr>
+      </w:pPr>
+      <w:r>
+        <w:rPr>
+          <w:lang w:val="en-US"/>
+        </w:rPr>
+        <w:t>Put again the input of page 3 with the last value proposed by the user as the default value</w:t>
+      </w:r>
+    </w:p>
+    <w:p>
+      <w:pPr>
+        <w:rPr>
+          <w:lang w:val="en-US"/>
+        </w:rPr>
+      </w:pPr>
+      <w:r>
+        <w:rPr>
+          <w:lang w:val="en-US"/>
+        </w:rPr>
+        <w:t xml:space="preserve">Optional focus on some </w:t>
+      </w:r>
       <w:proofErr w:type="gramStart"/>
       <w:r>
         <w:rPr>
           <w:lang w:val="en-US"/>
         </w:rPr>
-        <w:t>add.label</w:t>
-      </w:r>
-      <w:proofErr w:type="spellEnd"/>
+        <w:t>annotations :</w:t>
+      </w:r>
       <w:proofErr w:type="gramEnd"/>
       <w:r>
         <w:rPr>
           <w:lang w:val="en-US"/>
         </w:rPr>
-        <w:t xml:space="preserve"> = TRUE)</w:t>
-      </w:r>
-    </w:p>
-    <w:p>
-      <w:pPr>
-        <w:pStyle w:val="Paragraphedeliste"/>
-        <w:rPr>
-          <w:b/>
-          <w:lang w:val="en-US"/>
-        </w:rPr>
-      </w:pPr>
-    </w:p>
-    <w:p>
-      <w:pPr>
-        <w:rPr>
-          <w:b/>
-          <w:lang w:val="en-US"/>
-        </w:rPr>
-      </w:pPr>
-      <w:r>
-        <w:rPr>
-          <w:b/>
-          <w:lang w:val="en-US"/>
-        </w:rPr>
-        <w:t xml:space="preserve">Page 4 </w:t>
-      </w:r>
-    </w:p>
-    <w:p>
-      <w:r>
-        <w:rPr>
-          <w:b/>
-          <w:lang w:val="en-US"/>
-        </w:rPr>
-        <w:t xml:space="preserve">Title Curves </w:t>
-      </w:r>
-      <w:r>
-        <w:rPr>
-          <w:b/>
-          <w:lang w:val="en-US"/>
-        </w:rPr>
-        <w:t>plot</w:t>
-      </w:r>
-    </w:p>
-    <w:p>
-      <w:pPr>
-        <w:rPr>
-          <w:lang w:val="en-US"/>
-        </w:rPr>
-      </w:pPr>
-      <w:r>
-        <w:rPr>
-          <w:lang w:val="en-US"/>
-        </w:rPr>
-        <w:t>Put again the input of page 3 with the last value proposed by the user as the default value</w:t>
-      </w:r>
-    </w:p>
-    <w:p>
-      <w:pPr>
-        <w:rPr>
-          <w:lang w:val="en-US"/>
-        </w:rPr>
-      </w:pPr>
-      <w:r>
-        <w:rPr>
-          <w:lang w:val="en-US"/>
-        </w:rPr>
-        <w:lastRenderedPageBreak/>
-        <w:t xml:space="preserve">Optional focus on some </w:t>
-      </w:r>
+        <w:t xml:space="preserve"> mark the chosen annotations (by default the ones marked on page 3) with a button to mark all</w:t>
+      </w:r>
+    </w:p>
+    <w:p>
+      <w:pPr>
+        <w:rPr>
+          <w:lang w:val="en-US"/>
+        </w:rPr>
+      </w:pPr>
+      <w:proofErr w:type="spellStart"/>
       <w:proofErr w:type="gramStart"/>
       <w:r>
         <w:rPr>
           <w:lang w:val="en-US"/>
         </w:rPr>
-        <w:t>annotations :</w:t>
+        <w:t>curvesplot</w:t>
+      </w:r>
+      <w:proofErr w:type="spellEnd"/>
+      <w:r>
+        <w:rPr>
+          <w:lang w:val="en-US"/>
+        </w:rPr>
+        <w:t>()</w:t>
       </w:r>
       <w:proofErr w:type="gramEnd"/>
-      <w:r>
-        <w:rPr>
-          <w:lang w:val="en-US"/>
-        </w:rPr>
-        <w:t xml:space="preserve"> mark the chosen annotations (by default the ones marked on page 3) with a button to mark all</w:t>
-      </w:r>
-    </w:p>
-    <w:p>
-      <w:pPr>
-        <w:rPr>
-          <w:lang w:val="en-US"/>
-        </w:rPr>
-      </w:pPr>
-      <w:proofErr w:type="spellStart"/>
-      <w:proofErr w:type="gramStart"/>
-      <w:r>
-        <w:rPr>
-          <w:lang w:val="en-US"/>
-        </w:rPr>
-        <w:t>curvesplot</w:t>
-      </w:r>
-      <w:proofErr w:type="spellEnd"/>
-      <w:r>
-        <w:rPr>
-          <w:lang w:val="en-US"/>
-        </w:rPr>
-        <w:t>(</w:t>
-      </w:r>
-      <w:proofErr w:type="gramEnd"/>
-      <w:r>
-        <w:rPr>
-          <w:lang w:val="en-US"/>
-        </w:rPr>
-        <w:t>)</w:t>
-      </w:r>
     </w:p>
     <w:p>
       <w:pPr>
@@ -3260,13 +3391,7 @@
         <w:rPr>
           <w:lang w:val="en-US"/>
         </w:rPr>
-        <w:t xml:space="preserve"> (select</w:t>
-      </w:r>
-      <w:r>
-        <w:rPr>
-          <w:lang w:val="en-US"/>
-        </w:rPr>
-        <w:t xml:space="preserve"> input in the columns of </w:t>
+        <w:t xml:space="preserve"> (select input in the columns of </w:t>
       </w:r>
       <w:proofErr w:type="spellStart"/>
       <w:r>
@@ -3325,6 +3450,123 @@
     </w:p>
     <w:p>
       <w:pPr>
+        <w:suppressAutoHyphens w:val="0"/>
+        <w:spacing w:before="100" w:beforeAutospacing="1" w:after="100" w:afterAutospacing="1" w:line="240" w:lineRule="auto"/>
+        <w:ind w:left="360"/>
+        <w:textAlignment w:val="baseline"/>
+        <w:rPr>
+          <w:rFonts w:ascii="Calibri" w:eastAsia="Times New Roman" w:hAnsi="Calibri" w:cs="Calibri"/>
+          <w:color w:val="000000"/>
+          <w:sz w:val="24"/>
+          <w:szCs w:val="24"/>
+          <w:lang w:val="en-GB" w:eastAsia="en-GB"/>
+        </w:rPr>
+      </w:pPr>
+      <w:proofErr w:type="gramStart"/>
+      <w:r>
+        <w:rPr>
+          <w:rFonts w:ascii="Calibri" w:eastAsia="Times New Roman" w:hAnsi="Calibri" w:cs="Calibri"/>
+          <w:color w:val="000000"/>
+          <w:sz w:val="24"/>
+          <w:szCs w:val="24"/>
+          <w:highlight w:val="cyan"/>
+          <w:lang w:val="en-GB" w:eastAsia="en-GB"/>
+        </w:rPr>
+        <w:t xml:space="preserve">Step 4 pour le </w:t>
+      </w:r>
+      <w:proofErr w:type="spellStart"/>
+      <w:r>
+        <w:rPr>
+          <w:rFonts w:ascii="Calibri" w:eastAsia="Times New Roman" w:hAnsi="Calibri" w:cs="Calibri"/>
+          <w:color w:val="000000"/>
+          <w:sz w:val="24"/>
+          <w:szCs w:val="24"/>
+          <w:highlight w:val="cyan"/>
+          <w:lang w:val="en-GB" w:eastAsia="en-GB"/>
+        </w:rPr>
+        <w:t>blabla</w:t>
+      </w:r>
+      <w:proofErr w:type="spellEnd"/>
+      <w:r>
+        <w:rPr>
+          <w:rFonts w:ascii="Calibri" w:eastAsia="Times New Roman" w:hAnsi="Calibri" w:cs="Calibri"/>
+          <w:color w:val="000000"/>
+          <w:sz w:val="24"/>
+          <w:szCs w:val="24"/>
+          <w:highlight w:val="cyan"/>
+          <w:lang w:val="en-GB" w:eastAsia="en-GB"/>
+        </w:rPr>
+        <w:t xml:space="preserve"> on </w:t>
+      </w:r>
+      <w:proofErr w:type="spellStart"/>
+      <w:r>
+        <w:rPr>
+          <w:rFonts w:ascii="Calibri" w:eastAsia="Times New Roman" w:hAnsi="Calibri" w:cs="Calibri"/>
+          <w:color w:val="000000"/>
+          <w:sz w:val="24"/>
+          <w:szCs w:val="24"/>
+          <w:highlight w:val="cyan"/>
+          <w:lang w:val="en-GB" w:eastAsia="en-GB"/>
+        </w:rPr>
+        <w:t>peut</w:t>
+      </w:r>
+      <w:proofErr w:type="spellEnd"/>
+      <w:r>
+        <w:rPr>
+          <w:rFonts w:ascii="Calibri" w:eastAsia="Times New Roman" w:hAnsi="Calibri" w:cs="Calibri"/>
+          <w:color w:val="000000"/>
+          <w:sz w:val="24"/>
+          <w:szCs w:val="24"/>
+          <w:highlight w:val="cyan"/>
+          <w:lang w:val="en-GB" w:eastAsia="en-GB"/>
+        </w:rPr>
+        <w:t xml:space="preserve"> </w:t>
+      </w:r>
+      <w:proofErr w:type="spellStart"/>
+      <w:r>
+        <w:rPr>
+          <w:rFonts w:ascii="Calibri" w:eastAsia="Times New Roman" w:hAnsi="Calibri" w:cs="Calibri"/>
+          <w:color w:val="000000"/>
+          <w:sz w:val="24"/>
+          <w:szCs w:val="24"/>
+          <w:highlight w:val="cyan"/>
+          <w:lang w:val="en-GB" w:eastAsia="en-GB"/>
+        </w:rPr>
+        <w:t>écrire</w:t>
+      </w:r>
+      <w:proofErr w:type="spellEnd"/>
+      <w:r>
+        <w:rPr>
+          <w:rFonts w:ascii="Calibri" w:eastAsia="Times New Roman" w:hAnsi="Calibri" w:cs="Calibri"/>
+          <w:color w:val="000000"/>
+          <w:sz w:val="24"/>
+          <w:szCs w:val="24"/>
+          <w:highlight w:val="cyan"/>
+          <w:lang w:val="en-GB" w:eastAsia="en-GB"/>
+        </w:rPr>
+        <w:t xml:space="preserve"> : "For this plot it is necessary to define the range of the dose (for example corresponding to the range of the tested/observed doses) and when using a log scale for the dose, a strictly positive value must be given for the minimum (a value below the smallest non null tested dose is recommended).</w:t>
+      </w:r>
+      <w:r>
+        <w:rPr>
+          <w:rFonts w:ascii="Calibri" w:eastAsia="Times New Roman" w:hAnsi="Calibri" w:cs="Calibri"/>
+          <w:color w:val="000000"/>
+          <w:sz w:val="24"/>
+          <w:szCs w:val="24"/>
+          <w:lang w:val="en-GB" w:eastAsia="en-GB"/>
+        </w:rPr>
+        <w:t xml:space="preserve"> "</w:t>
+      </w:r>
+      <w:proofErr w:type="gramEnd"/>
+    </w:p>
+    <w:p>
+      <w:pPr>
+        <w:rPr>
+          <w:lang w:val="en-US"/>
+        </w:rPr>
+      </w:pPr>
+    </w:p>
+    <w:p>
+      <w:pPr>
         <w:rPr>
           <w:b/>
           <w:lang w:val="en-US"/>
@@ -3349,14 +3591,7 @@
           <w:highlight w:val="yellow"/>
           <w:lang w:val="en-US"/>
         </w:rPr>
-        <w:t xml:space="preserve">The script – With examples of scripts corresponding to the workflow, see if some functions must be added in the package to simplify the code </w:t>
-      </w:r>
-      <w:r>
-        <w:rPr>
-          <w:highlight w:val="yellow"/>
-          <w:lang w:val="en-US"/>
-        </w:rPr>
-        <w:t>and/or give some useful functions in the package</w:t>
+        <w:t>The script – With examples of scripts corresponding to the workflow, see if some functions must be added in the package to simplify the code and/or give some useful functions in the package</w:t>
       </w:r>
     </w:p>
     <w:p>
@@ -3392,7 +3627,7 @@
 </file>
 
 <file path=word/numbering.xml><?xml version="1.0" encoding="utf-8"?>
-<w:numbering xmlns:wpc="http://schemas.microsoft.com/office/word/2010/wordprocessingCanvas" xmlns:cx="http://schemas.microsoft.com/office/drawing/2014/chartex" xmlns:cx1="http://schemas.microsoft.com/office/drawing/2015/9/8/chartex" xmlns:cx2="http://schemas.microsoft.com/office/drawing/2015/10/21/chartex" xmlns:cx3="http://schemas.microsoft.com/office/drawing/2016/5/9/chartex" xmlns:cx4="http://schemas.microsoft.com/office/drawing/2016/5/10/chartex" xmlns:cx5="http://schemas.microsoft.com/office/drawing/2016/5/11/chartex" xmlns:cx6="http://schemas.microsoft.com/office/drawing/2016/5/12/chartex" xmlns:cx7="http://schemas.microsoft.com/office/drawing/2016/5/13/chartex" xmlns:cx8="http://schemas.microsoft.com/office/drawing/2016/5/14/chartex" xmlns:mc="http://schemas.openxmlformats.org/markup-compatibility/2006" xmlns:aink="http://schemas.microsoft.com/office/drawing/2016/ink" xmlns:am3d="http://schemas.microsoft.com/office/drawing/2017/model3d" xmlns:o="urn:schemas-microsoft-com:office:office" xmlns:r="http://schemas.openxmlformats.org/officeDocument/2006/relationships" xmlns:m="http://schemas.openxmlformats.org/officeDocument/2006/math" xmlns:v="urn:schemas-microsoft-com:vml" xmlns:wp14="http://schemas.microsoft.com/office/word/2010/wordprocessingDrawing" xmlns:wp="http://schemas.openxmlformats.org/drawingml/2006/wordprocessingDrawing" xmlns:w10="urn:schemas-microsoft-com:office:word" xmlns:w="http://schemas.openxmlformats.org/wordprocessingml/2006/main" xmlns:w14="http://schemas.microsoft.com/office/word/2010/wordml" xmlns:w15="http://schemas.microsoft.com/office/word/2012/wordml" xmlns:w16cid="http://schemas.microsoft.com/office/word/2016/wordml/cid" xmlns:w16se="http://schemas.microsoft.com/office/word/2015/wordml/symex" xmlns:wpg="http://schemas.microsoft.com/office/word/2010/wordprocessingGroup" xmlns:wpi="http://schemas.microsoft.com/office/word/2010/wordprocessingInk" xmlns:wne="http://schemas.microsoft.com/office/word/2006/wordml" xmlns:wps="http://schemas.microsoft.com/office/word/2010/wordprocessingShape" mc:Ignorable="w14 w15 w16se w16cid wp14">
+<w:numbering xmlns:wpc="http://schemas.microsoft.com/office/word/2010/wordprocessingCanvas" xmlns:cx="http://schemas.microsoft.com/office/drawing/2014/chartex" xmlns:cx1="http://schemas.microsoft.com/office/drawing/2015/9/8/chartex" xmlns:mc="http://schemas.openxmlformats.org/markup-compatibility/2006" xmlns:o="urn:schemas-microsoft-com:office:office" xmlns:r="http://schemas.openxmlformats.org/officeDocument/2006/relationships" xmlns:m="http://schemas.openxmlformats.org/officeDocument/2006/math" xmlns:v="urn:schemas-microsoft-com:vml" xmlns:wp14="http://schemas.microsoft.com/office/word/2010/wordprocessingDrawing" xmlns:wp="http://schemas.openxmlformats.org/drawingml/2006/wordprocessingDrawing" xmlns:w10="urn:schemas-microsoft-com:office:word" xmlns:w="http://schemas.openxmlformats.org/wordprocessingml/2006/main" xmlns:w14="http://schemas.microsoft.com/office/word/2010/wordml" xmlns:w15="http://schemas.microsoft.com/office/word/2012/wordml" xmlns:w16se="http://schemas.microsoft.com/office/word/2015/wordml/symex" xmlns:wpg="http://schemas.microsoft.com/office/word/2010/wordprocessingGroup" xmlns:wpi="http://schemas.microsoft.com/office/word/2010/wordprocessingInk" xmlns:wne="http://schemas.microsoft.com/office/word/2006/wordml" xmlns:wps="http://schemas.microsoft.com/office/word/2010/wordprocessingShape" mc:Ignorable="w14 w15 w16se wp14">
   <w:abstractNum w:abstractNumId="0" w15:restartNumberingAfterBreak="0">
     <w:nsid w:val="0B9C0364"/>
     <w:multiLevelType w:val="multilevel"/>
@@ -4352,6 +4587,304 @@
       </w:pPr>
       <w:rPr>
         <w:rFonts w:ascii="Wingdings" w:hAnsi="Wingdings" w:cs="Wingdings" w:hint="default"/>
+      </w:rPr>
+    </w:lvl>
+  </w:abstractNum>
+  <w:abstractNum w:abstractNumId="7" w15:restartNumberingAfterBreak="0">
+    <w:nsid w:val="6AFB717B"/>
+    <w:multiLevelType w:val="multilevel"/>
+    <w:tmpl w:val="8DDE05A6"/>
+    <w:lvl w:ilvl="0">
+      <w:start w:val="1"/>
+      <w:numFmt w:val="bullet"/>
+      <w:lvlText w:val=""/>
+      <w:lvlJc w:val="left"/>
+      <w:pPr>
+        <w:tabs>
+          <w:tab w:val="num" w:pos="720"/>
+        </w:tabs>
+        <w:ind w:left="720" w:hanging="360"/>
+      </w:pPr>
+      <w:rPr>
+        <w:rFonts w:ascii="Symbol" w:hAnsi="Symbol" w:hint="default"/>
+        <w:sz w:val="20"/>
+      </w:rPr>
+    </w:lvl>
+    <w:lvl w:ilvl="1" w:tentative="1">
+      <w:start w:val="1"/>
+      <w:numFmt w:val="bullet"/>
+      <w:lvlText w:val="o"/>
+      <w:lvlJc w:val="left"/>
+      <w:pPr>
+        <w:tabs>
+          <w:tab w:val="num" w:pos="1440"/>
+        </w:tabs>
+        <w:ind w:left="1440" w:hanging="360"/>
+      </w:pPr>
+      <w:rPr>
+        <w:rFonts w:ascii="Courier New" w:hAnsi="Courier New" w:hint="default"/>
+        <w:sz w:val="20"/>
+      </w:rPr>
+    </w:lvl>
+    <w:lvl w:ilvl="2" w:tentative="1">
+      <w:start w:val="1"/>
+      <w:numFmt w:val="bullet"/>
+      <w:lvlText w:val=""/>
+      <w:lvlJc w:val="left"/>
+      <w:pPr>
+        <w:tabs>
+          <w:tab w:val="num" w:pos="2160"/>
+        </w:tabs>
+        <w:ind w:left="2160" w:hanging="360"/>
+      </w:pPr>
+      <w:rPr>
+        <w:rFonts w:ascii="Wingdings" w:hAnsi="Wingdings" w:hint="default"/>
+        <w:sz w:val="20"/>
+      </w:rPr>
+    </w:lvl>
+    <w:lvl w:ilvl="3" w:tentative="1">
+      <w:start w:val="1"/>
+      <w:numFmt w:val="bullet"/>
+      <w:lvlText w:val=""/>
+      <w:lvlJc w:val="left"/>
+      <w:pPr>
+        <w:tabs>
+          <w:tab w:val="num" w:pos="2880"/>
+        </w:tabs>
+        <w:ind w:left="2880" w:hanging="360"/>
+      </w:pPr>
+      <w:rPr>
+        <w:rFonts w:ascii="Wingdings" w:hAnsi="Wingdings" w:hint="default"/>
+        <w:sz w:val="20"/>
+      </w:rPr>
+    </w:lvl>
+    <w:lvl w:ilvl="4" w:tentative="1">
+      <w:start w:val="1"/>
+      <w:numFmt w:val="bullet"/>
+      <w:lvlText w:val=""/>
+      <w:lvlJc w:val="left"/>
+      <w:pPr>
+        <w:tabs>
+          <w:tab w:val="num" w:pos="3600"/>
+        </w:tabs>
+        <w:ind w:left="3600" w:hanging="360"/>
+      </w:pPr>
+      <w:rPr>
+        <w:rFonts w:ascii="Wingdings" w:hAnsi="Wingdings" w:hint="default"/>
+        <w:sz w:val="20"/>
+      </w:rPr>
+    </w:lvl>
+    <w:lvl w:ilvl="5" w:tentative="1">
+      <w:start w:val="1"/>
+      <w:numFmt w:val="bullet"/>
+      <w:lvlText w:val=""/>
+      <w:lvlJc w:val="left"/>
+      <w:pPr>
+        <w:tabs>
+          <w:tab w:val="num" w:pos="4320"/>
+        </w:tabs>
+        <w:ind w:left="4320" w:hanging="360"/>
+      </w:pPr>
+      <w:rPr>
+        <w:rFonts w:ascii="Wingdings" w:hAnsi="Wingdings" w:hint="default"/>
+        <w:sz w:val="20"/>
+      </w:rPr>
+    </w:lvl>
+    <w:lvl w:ilvl="6" w:tentative="1">
+      <w:start w:val="1"/>
+      <w:numFmt w:val="bullet"/>
+      <w:lvlText w:val=""/>
+      <w:lvlJc w:val="left"/>
+      <w:pPr>
+        <w:tabs>
+          <w:tab w:val="num" w:pos="5040"/>
+        </w:tabs>
+        <w:ind w:left="5040" w:hanging="360"/>
+      </w:pPr>
+      <w:rPr>
+        <w:rFonts w:ascii="Wingdings" w:hAnsi="Wingdings" w:hint="default"/>
+        <w:sz w:val="20"/>
+      </w:rPr>
+    </w:lvl>
+    <w:lvl w:ilvl="7" w:tentative="1">
+      <w:start w:val="1"/>
+      <w:numFmt w:val="bullet"/>
+      <w:lvlText w:val=""/>
+      <w:lvlJc w:val="left"/>
+      <w:pPr>
+        <w:tabs>
+          <w:tab w:val="num" w:pos="5760"/>
+        </w:tabs>
+        <w:ind w:left="5760" w:hanging="360"/>
+      </w:pPr>
+      <w:rPr>
+        <w:rFonts w:ascii="Wingdings" w:hAnsi="Wingdings" w:hint="default"/>
+        <w:sz w:val="20"/>
+      </w:rPr>
+    </w:lvl>
+    <w:lvl w:ilvl="8" w:tentative="1">
+      <w:start w:val="1"/>
+      <w:numFmt w:val="bullet"/>
+      <w:lvlText w:val=""/>
+      <w:lvlJc w:val="left"/>
+      <w:pPr>
+        <w:tabs>
+          <w:tab w:val="num" w:pos="6480"/>
+        </w:tabs>
+        <w:ind w:left="6480" w:hanging="360"/>
+      </w:pPr>
+      <w:rPr>
+        <w:rFonts w:ascii="Wingdings" w:hAnsi="Wingdings" w:hint="default"/>
+        <w:sz w:val="20"/>
+      </w:rPr>
+    </w:lvl>
+  </w:abstractNum>
+  <w:abstractNum w:abstractNumId="8" w15:restartNumberingAfterBreak="0">
+    <w:nsid w:val="7310011C"/>
+    <w:multiLevelType w:val="multilevel"/>
+    <w:tmpl w:val="98461B8C"/>
+    <w:lvl w:ilvl="0">
+      <w:start w:val="1"/>
+      <w:numFmt w:val="bullet"/>
+      <w:lvlText w:val=""/>
+      <w:lvlJc w:val="left"/>
+      <w:pPr>
+        <w:tabs>
+          <w:tab w:val="num" w:pos="720"/>
+        </w:tabs>
+        <w:ind w:left="720" w:hanging="360"/>
+      </w:pPr>
+      <w:rPr>
+        <w:rFonts w:ascii="Symbol" w:hAnsi="Symbol" w:hint="default"/>
+        <w:sz w:val="20"/>
+      </w:rPr>
+    </w:lvl>
+    <w:lvl w:ilvl="1" w:tentative="1">
+      <w:start w:val="1"/>
+      <w:numFmt w:val="bullet"/>
+      <w:lvlText w:val="o"/>
+      <w:lvlJc w:val="left"/>
+      <w:pPr>
+        <w:tabs>
+          <w:tab w:val="num" w:pos="1440"/>
+        </w:tabs>
+        <w:ind w:left="1440" w:hanging="360"/>
+      </w:pPr>
+      <w:rPr>
+        <w:rFonts w:ascii="Courier New" w:hAnsi="Courier New" w:hint="default"/>
+        <w:sz w:val="20"/>
+      </w:rPr>
+    </w:lvl>
+    <w:lvl w:ilvl="2" w:tentative="1">
+      <w:start w:val="1"/>
+      <w:numFmt w:val="bullet"/>
+      <w:lvlText w:val=""/>
+      <w:lvlJc w:val="left"/>
+      <w:pPr>
+        <w:tabs>
+          <w:tab w:val="num" w:pos="2160"/>
+        </w:tabs>
+        <w:ind w:left="2160" w:hanging="360"/>
+      </w:pPr>
+      <w:rPr>
+        <w:rFonts w:ascii="Wingdings" w:hAnsi="Wingdings" w:hint="default"/>
+        <w:sz w:val="20"/>
+      </w:rPr>
+    </w:lvl>
+    <w:lvl w:ilvl="3" w:tentative="1">
+      <w:start w:val="1"/>
+      <w:numFmt w:val="bullet"/>
+      <w:lvlText w:val=""/>
+      <w:lvlJc w:val="left"/>
+      <w:pPr>
+        <w:tabs>
+          <w:tab w:val="num" w:pos="2880"/>
+        </w:tabs>
+        <w:ind w:left="2880" w:hanging="360"/>
+      </w:pPr>
+      <w:rPr>
+        <w:rFonts w:ascii="Wingdings" w:hAnsi="Wingdings" w:hint="default"/>
+        <w:sz w:val="20"/>
+      </w:rPr>
+    </w:lvl>
+    <w:lvl w:ilvl="4" w:tentative="1">
+      <w:start w:val="1"/>
+      <w:numFmt w:val="bullet"/>
+      <w:lvlText w:val=""/>
+      <w:lvlJc w:val="left"/>
+      <w:pPr>
+        <w:tabs>
+          <w:tab w:val="num" w:pos="3600"/>
+        </w:tabs>
+        <w:ind w:left="3600" w:hanging="360"/>
+      </w:pPr>
+      <w:rPr>
+        <w:rFonts w:ascii="Wingdings" w:hAnsi="Wingdings" w:hint="default"/>
+        <w:sz w:val="20"/>
+      </w:rPr>
+    </w:lvl>
+    <w:lvl w:ilvl="5" w:tentative="1">
+      <w:start w:val="1"/>
+      <w:numFmt w:val="bullet"/>
+      <w:lvlText w:val=""/>
+      <w:lvlJc w:val="left"/>
+      <w:pPr>
+        <w:tabs>
+          <w:tab w:val="num" w:pos="4320"/>
+        </w:tabs>
+        <w:ind w:left="4320" w:hanging="360"/>
+      </w:pPr>
+      <w:rPr>
+        <w:rFonts w:ascii="Wingdings" w:hAnsi="Wingdings" w:hint="default"/>
+        <w:sz w:val="20"/>
+      </w:rPr>
+    </w:lvl>
+    <w:lvl w:ilvl="6" w:tentative="1">
+      <w:start w:val="1"/>
+      <w:numFmt w:val="bullet"/>
+      <w:lvlText w:val=""/>
+      <w:lvlJc w:val="left"/>
+      <w:pPr>
+        <w:tabs>
+          <w:tab w:val="num" w:pos="5040"/>
+        </w:tabs>
+        <w:ind w:left="5040" w:hanging="360"/>
+      </w:pPr>
+      <w:rPr>
+        <w:rFonts w:ascii="Wingdings" w:hAnsi="Wingdings" w:hint="default"/>
+        <w:sz w:val="20"/>
+      </w:rPr>
+    </w:lvl>
+    <w:lvl w:ilvl="7" w:tentative="1">
+      <w:start w:val="1"/>
+      <w:numFmt w:val="bullet"/>
+      <w:lvlText w:val=""/>
+      <w:lvlJc w:val="left"/>
+      <w:pPr>
+        <w:tabs>
+          <w:tab w:val="num" w:pos="5760"/>
+        </w:tabs>
+        <w:ind w:left="5760" w:hanging="360"/>
+      </w:pPr>
+      <w:rPr>
+        <w:rFonts w:ascii="Wingdings" w:hAnsi="Wingdings" w:hint="default"/>
+        <w:sz w:val="20"/>
+      </w:rPr>
+    </w:lvl>
+    <w:lvl w:ilvl="8" w:tentative="1">
+      <w:start w:val="1"/>
+      <w:numFmt w:val="bullet"/>
+      <w:lvlText w:val=""/>
+      <w:lvlJc w:val="left"/>
+      <w:pPr>
+        <w:tabs>
+          <w:tab w:val="num" w:pos="6480"/>
+        </w:tabs>
+        <w:ind w:left="6480" w:hanging="360"/>
+      </w:pPr>
+      <w:rPr>
+        <w:rFonts w:ascii="Wingdings" w:hAnsi="Wingdings" w:hint="default"/>
+        <w:sz w:val="20"/>
       </w:rPr>
     </w:lvl>
   </w:abstractNum>
@@ -4376,11 +4909,17 @@
   <w:num w:numId="7">
     <w:abstractNumId w:val="5"/>
   </w:num>
+  <w:num w:numId="8">
+    <w:abstractNumId w:val="7"/>
+  </w:num>
+  <w:num w:numId="9">
+    <w:abstractNumId w:val="8"/>
+  </w:num>
 </w:numbering>
 </file>
 
 <file path=word/styles.xml><?xml version="1.0" encoding="utf-8"?>
-<w:styles xmlns:mc="http://schemas.openxmlformats.org/markup-compatibility/2006" xmlns:r="http://schemas.openxmlformats.org/officeDocument/2006/relationships" xmlns:w="http://schemas.openxmlformats.org/wordprocessingml/2006/main" xmlns:w14="http://schemas.microsoft.com/office/word/2010/wordml" xmlns:w15="http://schemas.microsoft.com/office/word/2012/wordml" xmlns:w16cid="http://schemas.microsoft.com/office/word/2016/wordml/cid" xmlns:w16se="http://schemas.microsoft.com/office/word/2015/wordml/symex" mc:Ignorable="w14 w15 w16se w16cid">
+<w:styles xmlns:mc="http://schemas.openxmlformats.org/markup-compatibility/2006" xmlns:r="http://schemas.openxmlformats.org/officeDocument/2006/relationships" xmlns:w="http://schemas.openxmlformats.org/wordprocessingml/2006/main" xmlns:w14="http://schemas.microsoft.com/office/word/2010/wordml" xmlns:w15="http://schemas.microsoft.com/office/word/2012/wordml" xmlns:w16se="http://schemas.microsoft.com/office/word/2015/wordml/symex" mc:Ignorable="w14 w15 w16se">
   <w:docDefaults>
     <w:rPrDefault>
       <w:rPr>
@@ -4395,7 +4934,7 @@
       </w:pPr>
     </w:pPrDefault>
   </w:docDefaults>
-  <w:latentStyles w:defLockedState="0" w:defUIPriority="99" w:defSemiHidden="0" w:defUnhideWhenUsed="0" w:defQFormat="0" w:count="375">
+  <w:latentStyles w:defLockedState="0" w:defUIPriority="99" w:defSemiHidden="0" w:defUnhideWhenUsed="0" w:defQFormat="0" w:count="371">
     <w:lsdException w:name="Normal" w:uiPriority="0" w:qFormat="1"/>
     <w:lsdException w:name="heading 1" w:uiPriority="9" w:qFormat="1"/>
     <w:lsdException w:name="heading 2" w:semiHidden="1" w:uiPriority="9" w:unhideWhenUsed="1" w:qFormat="1"/>
@@ -4767,10 +5306,6 @@
     <w:lsdException w:name="List Table 5 Dark Accent 6" w:uiPriority="50"/>
     <w:lsdException w:name="List Table 6 Colorful Accent 6" w:uiPriority="51"/>
     <w:lsdException w:name="List Table 7 Colorful Accent 6" w:uiPriority="52"/>
-    <w:lsdException w:name="Mention" w:semiHidden="1" w:unhideWhenUsed="1"/>
-    <w:lsdException w:name="Smart Hyperlink" w:semiHidden="1" w:unhideWhenUsed="1"/>
-    <w:lsdException w:name="Hashtag" w:semiHidden="1" w:unhideWhenUsed="1"/>
-    <w:lsdException w:name="Unresolved Mention" w:semiHidden="1" w:unhideWhenUsed="1"/>
   </w:latentStyles>
   <w:style w:type="paragraph" w:default="1" w:styleId="Normal">
     <w:name w:val="Normal"/>
@@ -5146,7 +5681,7 @@
 </file>
 
 <file path=customXml/itemProps1.xml><?xml version="1.0" encoding="utf-8"?>
-<ds:datastoreItem xmlns:ds="http://schemas.openxmlformats.org/officeDocument/2006/customXml" ds:itemID="{DDDFF353-D637-4A44-A9F4-770F525EE2D3}">
+<ds:datastoreItem xmlns:ds="http://schemas.openxmlformats.org/officeDocument/2006/customXml" ds:itemID="{0B08892F-6E42-4A47-9B34-30A49B0C3365}">
   <ds:schemaRefs>
     <ds:schemaRef ds:uri="http://schemas.openxmlformats.org/officeDocument/2006/bibliography"/>
   </ds:schemaRefs>

</xml_diff>

<commit_message>
few comments on the workflow2
</commit_message>
<xml_diff>
--- a/share/techdoc/workflow2.docx
+++ b/share/techdoc/workflow2.docx
@@ -246,7 +246,14 @@
           <w:b/>
           <w:lang w:val="en-US"/>
         </w:rPr>
-        <w:t>Page 1</w:t>
+        <w:t>Step</w:t>
+      </w:r>
+      <w:r>
+        <w:rPr>
+          <w:b/>
+          <w:lang w:val="en-US"/>
+        </w:rPr>
+        <w:t xml:space="preserve"> 1</w:t>
       </w:r>
     </w:p>
     <w:p>
@@ -889,7 +896,14 @@
           <w:b/>
           <w:lang w:val="en-US"/>
         </w:rPr>
-        <w:t>Page 2</w:t>
+        <w:t>Step</w:t>
+      </w:r>
+      <w:r>
+        <w:rPr>
+          <w:b/>
+          <w:lang w:val="en-US"/>
+        </w:rPr>
+        <w:t xml:space="preserve"> 2</w:t>
       </w:r>
     </w:p>
     <w:p>
@@ -1153,9 +1167,26 @@
     <w:p>
       <w:pPr>
         <w:rPr>
+          <w:highlight w:val="cyan"/>
           <w:lang w:val="en-GB"/>
         </w:rPr>
       </w:pPr>
+      <w:r>
+        <w:rPr>
+          <w:highlight w:val="cyan"/>
+          <w:lang w:val="en-GB"/>
+        </w:rPr>
+        <w:t>Is it possible if one level is specified, to keep the inputs when cjanging the nb of levels ?</w:t>
+      </w:r>
+    </w:p>
+    <w:p>
+      <w:pPr>
+        <w:rPr>
+          <w:lang w:val="en-GB"/>
+        </w:rPr>
+      </w:pPr>
+      <w:bookmarkStart w:id="0" w:name="_GoBack"/>
+      <w:bookmarkEnd w:id="0"/>
       <w:r>
         <w:rPr>
           <w:lang w:val="en-GB"/>
@@ -1697,6 +1728,7 @@
         <w:rPr>
           <w:lang w:val="en-US"/>
         </w:rPr>
+        <w:lastRenderedPageBreak/>
         <w:t>(</w:t>
       </w:r>
       <w:proofErr w:type="spellStart"/>
@@ -1729,7 +1761,6 @@
         <w:rPr>
           <w:lang w:val="en-US"/>
         </w:rPr>
-        <w:lastRenderedPageBreak/>
         <w:t>BMD type = (“</w:t>
       </w:r>
       <w:proofErr w:type="spellStart"/>
@@ -1972,8 +2003,6 @@
         </w:rPr>
         <w:t xml:space="preserve"> = TRUE</w:t>
       </w:r>
-      <w:bookmarkStart w:id="0" w:name="_GoBack"/>
-      <w:bookmarkEnd w:id="0"/>
     </w:p>
     <w:p>
       <w:pPr>
@@ -2415,7 +2444,14 @@
           <w:b/>
           <w:lang w:val="en-US"/>
         </w:rPr>
-        <w:t>Page 3</w:t>
+        <w:t>Step</w:t>
+      </w:r>
+      <w:r>
+        <w:rPr>
+          <w:b/>
+          <w:lang w:val="en-US"/>
+        </w:rPr>
+        <w:t xml:space="preserve"> 3</w:t>
       </w:r>
     </w:p>
     <w:p>
@@ -3026,6 +3062,7 @@
           <w:b/>
           <w:lang w:val="en-US"/>
         </w:rPr>
+        <w:lastRenderedPageBreak/>
         <w:t xml:space="preserve">facetby2 (for rows) = label or annotation or none (conditioned by </w:t>
       </w:r>
       <w:proofErr w:type="spellStart"/>
@@ -3063,7 +3100,6 @@
           <w:b/>
           <w:lang w:val="en-US"/>
         </w:rPr>
-        <w:lastRenderedPageBreak/>
         <w:t>BMD_log_transfo</w:t>
       </w:r>
       <w:proofErr w:type="spellEnd"/>
@@ -3170,17 +3206,88 @@
     </w:p>
     <w:p>
       <w:pPr>
-        <w:rPr>
-          <w:b/>
-          <w:lang w:val="en-US"/>
-        </w:rPr>
-      </w:pPr>
-      <w:r>
-        <w:rPr>
-          <w:b/>
-          <w:lang w:val="en-US"/>
-        </w:rPr>
-        <w:t xml:space="preserve">Page 4 </w:t>
+        <w:pStyle w:val="Paragraphedeliste"/>
+        <w:ind w:left="0"/>
+        <w:rPr>
+          <w:lang w:val="en-US"/>
+        </w:rPr>
+      </w:pPr>
+      <w:r>
+        <w:rPr>
+          <w:highlight w:val="cyan"/>
+          <w:lang w:val="en-US"/>
+        </w:rPr>
+        <w:t xml:space="preserve">When there is only one experimental level, it should be nice if we could use only one of the </w:t>
+      </w:r>
+      <w:proofErr w:type="spellStart"/>
+      <w:r>
+        <w:rPr>
+          <w:highlight w:val="cyan"/>
+          <w:lang w:val="en-US"/>
+        </w:rPr>
+        <w:t>facetby</w:t>
+      </w:r>
+      <w:proofErr w:type="spellEnd"/>
+      <w:r>
+        <w:rPr>
+          <w:highlight w:val="cyan"/>
+          <w:lang w:val="en-US"/>
+        </w:rPr>
+        <w:t xml:space="preserve"> argument (not facetby2) to have the different plots in more than one row (see page “Metabolomics responses of S. </w:t>
+      </w:r>
+      <w:proofErr w:type="spellStart"/>
+      <w:r>
+        <w:rPr>
+          <w:highlight w:val="cyan"/>
+          <w:lang w:val="en-US"/>
+        </w:rPr>
+        <w:t>vauolatus</w:t>
+      </w:r>
+      <w:proofErr w:type="spellEnd"/>
+      <w:r>
+        <w:rPr>
+          <w:highlight w:val="cyan"/>
+          <w:lang w:val="en-US"/>
+        </w:rPr>
+        <w:t xml:space="preserve"> exposed to </w:t>
+      </w:r>
+      <w:proofErr w:type="spellStart"/>
+      <w:r>
+        <w:rPr>
+          <w:highlight w:val="cyan"/>
+          <w:lang w:val="en-US"/>
+        </w:rPr>
+        <w:t>triclosan</w:t>
+      </w:r>
+      <w:proofErr w:type="spellEnd"/>
+      <w:r>
+        <w:rPr>
+          <w:highlight w:val="cyan"/>
+          <w:lang w:val="en-US"/>
+        </w:rPr>
+        <w:t xml:space="preserve"> – BMD plot with confidence intervals” of the training course</w:t>
+      </w:r>
+    </w:p>
+    <w:p>
+      <w:pPr>
+        <w:rPr>
+          <w:b/>
+          <w:lang w:val="en-US"/>
+        </w:rPr>
+      </w:pPr>
+      <w:r>
+        <w:rPr>
+          <w:b/>
+          <w:lang w:val="en-US"/>
+        </w:rPr>
+        <w:t>Step</w:t>
+      </w:r>
+      <w:r>
+        <w:rPr>
+          <w:b/>
+          <w:lang w:val="en-US"/>
+        </w:rPr>
+        <w:t xml:space="preserve"> 4 </w:t>
       </w:r>
     </w:p>
     <w:p>
@@ -3450,120 +3557,85 @@
     </w:p>
     <w:p>
       <w:pPr>
-        <w:suppressAutoHyphens w:val="0"/>
-        <w:spacing w:before="100" w:beforeAutospacing="1" w:after="100" w:afterAutospacing="1" w:line="240" w:lineRule="auto"/>
-        <w:ind w:left="360"/>
-        <w:textAlignment w:val="baseline"/>
-        <w:rPr>
-          <w:rFonts w:ascii="Calibri" w:eastAsia="Times New Roman" w:hAnsi="Calibri" w:cs="Calibri"/>
-          <w:color w:val="000000"/>
-          <w:sz w:val="24"/>
-          <w:szCs w:val="24"/>
-          <w:lang w:val="en-GB" w:eastAsia="en-GB"/>
-        </w:rPr>
-      </w:pPr>
+        <w:rPr>
+          <w:lang w:val="en-US"/>
+        </w:rPr>
+      </w:pPr>
+      <w:r>
+        <w:rPr>
+          <w:highlight w:val="cyan"/>
+          <w:lang w:val="en-US"/>
+        </w:rPr>
+        <w:t>For the plot the option for faceting dose yet works</w:t>
+      </w:r>
+      <w:r>
+        <w:rPr>
+          <w:highlight w:val="cyan"/>
+          <w:lang w:val="en-US"/>
+        </w:rPr>
+        <w:t xml:space="preserve"> (always one plot even if more than one annotations for one </w:t>
+      </w:r>
+      <w:proofErr w:type="spellStart"/>
+      <w:r>
+        <w:rPr>
+          <w:highlight w:val="cyan"/>
+          <w:lang w:val="en-US"/>
+        </w:rPr>
+        <w:t>expe</w:t>
+      </w:r>
+      <w:proofErr w:type="spellEnd"/>
+      <w:r>
+        <w:rPr>
+          <w:highlight w:val="cyan"/>
+          <w:lang w:val="en-US"/>
+        </w:rPr>
+        <w:t xml:space="preserve"> level)</w:t>
+      </w:r>
+      <w:r>
+        <w:rPr>
+          <w:highlight w:val="cyan"/>
+          <w:lang w:val="en-US"/>
+        </w:rPr>
+        <w:t xml:space="preserve">, but the same comment as for Step 3 may stand. And it </w:t>
+      </w:r>
       <w:proofErr w:type="gramStart"/>
       <w:r>
         <w:rPr>
-          <w:rFonts w:ascii="Calibri" w:eastAsia="Times New Roman" w:hAnsi="Calibri" w:cs="Calibri"/>
-          <w:color w:val="000000"/>
-          <w:sz w:val="24"/>
-          <w:szCs w:val="24"/>
           <w:highlight w:val="cyan"/>
-          <w:lang w:val="en-GB" w:eastAsia="en-GB"/>
-        </w:rPr>
-        <w:t xml:space="preserve">Step 4 pour le </w:t>
-      </w:r>
-      <w:proofErr w:type="spellStart"/>
-      <w:r>
-        <w:rPr>
-          <w:rFonts w:ascii="Calibri" w:eastAsia="Times New Roman" w:hAnsi="Calibri" w:cs="Calibri"/>
-          <w:color w:val="000000"/>
-          <w:sz w:val="24"/>
-          <w:szCs w:val="24"/>
+          <w:lang w:val="en-US"/>
+        </w:rPr>
+        <w:t>would also</w:t>
+      </w:r>
+      <w:proofErr w:type="gramEnd"/>
+      <w:r>
+        <w:rPr>
           <w:highlight w:val="cyan"/>
-          <w:lang w:val="en-GB" w:eastAsia="en-GB"/>
-        </w:rPr>
-        <w:t>blabla</w:t>
-      </w:r>
-      <w:proofErr w:type="spellEnd"/>
-      <w:r>
-        <w:rPr>
-          <w:rFonts w:ascii="Calibri" w:eastAsia="Times New Roman" w:hAnsi="Calibri" w:cs="Calibri"/>
-          <w:color w:val="000000"/>
-          <w:sz w:val="24"/>
-          <w:szCs w:val="24"/>
+          <w:lang w:val="en-US"/>
+        </w:rPr>
+        <w:t xml:space="preserve"> be perhaps nice to enable the facet by label if there is only one </w:t>
+      </w:r>
+      <w:proofErr w:type="spellStart"/>
+      <w:r>
+        <w:rPr>
           <w:highlight w:val="cyan"/>
-          <w:lang w:val="en-GB" w:eastAsia="en-GB"/>
-        </w:rPr>
-        <w:t xml:space="preserve"> on </w:t>
-      </w:r>
-      <w:proofErr w:type="spellStart"/>
-      <w:r>
-        <w:rPr>
-          <w:rFonts w:ascii="Calibri" w:eastAsia="Times New Roman" w:hAnsi="Calibri" w:cs="Calibri"/>
-          <w:color w:val="000000"/>
-          <w:sz w:val="24"/>
-          <w:szCs w:val="24"/>
+          <w:lang w:val="en-US"/>
+        </w:rPr>
+        <w:t>exp</w:t>
+      </w:r>
+      <w:proofErr w:type="spellEnd"/>
+      <w:r>
+        <w:rPr>
           <w:highlight w:val="cyan"/>
-          <w:lang w:val="en-GB" w:eastAsia="en-GB"/>
-        </w:rPr>
-        <w:t>peut</w:t>
-      </w:r>
-      <w:proofErr w:type="spellEnd"/>
-      <w:r>
-        <w:rPr>
-          <w:rFonts w:ascii="Calibri" w:eastAsia="Times New Roman" w:hAnsi="Calibri" w:cs="Calibri"/>
-          <w:color w:val="000000"/>
-          <w:sz w:val="24"/>
-          <w:szCs w:val="24"/>
-          <w:highlight w:val="cyan"/>
-          <w:lang w:val="en-GB" w:eastAsia="en-GB"/>
+          <w:lang w:val="en-US"/>
+        </w:rPr>
+        <w:t xml:space="preserve"> level and one chosen annotation</w:t>
+      </w:r>
+      <w:r>
+        <w:rPr>
+          <w:lang w:val="en-US"/>
         </w:rPr>
         <w:t xml:space="preserve"> </w:t>
       </w:r>
-      <w:proofErr w:type="spellStart"/>
-      <w:r>
-        <w:rPr>
-          <w:rFonts w:ascii="Calibri" w:eastAsia="Times New Roman" w:hAnsi="Calibri" w:cs="Calibri"/>
-          <w:color w:val="000000"/>
-          <w:sz w:val="24"/>
-          <w:szCs w:val="24"/>
-          <w:highlight w:val="cyan"/>
-          <w:lang w:val="en-GB" w:eastAsia="en-GB"/>
-        </w:rPr>
-        <w:t>écrire</w:t>
-      </w:r>
-      <w:proofErr w:type="spellEnd"/>
-      <w:r>
-        <w:rPr>
-          <w:rFonts w:ascii="Calibri" w:eastAsia="Times New Roman" w:hAnsi="Calibri" w:cs="Calibri"/>
-          <w:color w:val="000000"/>
-          <w:sz w:val="24"/>
-          <w:szCs w:val="24"/>
-          <w:highlight w:val="cyan"/>
-          <w:lang w:val="en-GB" w:eastAsia="en-GB"/>
-        </w:rPr>
-        <w:t xml:space="preserve"> : "For this plot it is necessary to define the range of the dose (for example corresponding to the range of the tested/observed doses) and when using a log scale for the dose, a strictly positive value must be given for the minimum (a value below the smallest non null tested dose is recommended).</w:t>
-      </w:r>
-      <w:r>
-        <w:rPr>
-          <w:rFonts w:ascii="Calibri" w:eastAsia="Times New Roman" w:hAnsi="Calibri" w:cs="Calibri"/>
-          <w:color w:val="000000"/>
-          <w:sz w:val="24"/>
-          <w:szCs w:val="24"/>
-          <w:lang w:val="en-GB" w:eastAsia="en-GB"/>
-        </w:rPr>
-        <w:t xml:space="preserve"> "</w:t>
-      </w:r>
-      <w:proofErr w:type="gramEnd"/>
-    </w:p>
-    <w:p>
-      <w:pPr>
-        <w:rPr>
-          <w:lang w:val="en-US"/>
-        </w:rPr>
-      </w:pPr>
     </w:p>
     <w:p>
       <w:pPr>
@@ -5681,7 +5753,7 @@
 </file>
 
 <file path=customXml/itemProps1.xml><?xml version="1.0" encoding="utf-8"?>
-<ds:datastoreItem xmlns:ds="http://schemas.openxmlformats.org/officeDocument/2006/customXml" ds:itemID="{0B08892F-6E42-4A47-9B34-30A49B0C3365}">
+<ds:datastoreItem xmlns:ds="http://schemas.openxmlformats.org/officeDocument/2006/customXml" ds:itemID="{877B709A-1C5C-4971-BCEB-DE02B6F796C3}">
   <ds:schemaRefs>
     <ds:schemaRef ds:uri="http://schemas.openxmlformats.org/officeDocument/2006/bibliography"/>
   </ds:schemaRefs>

</xml_diff>